<commit_message>
Added better debug info Added section for known problems
git-svn-id: https://quarchserver4.ds.quarch.com/svn/Software/Application%20Notes/AN-012%20-%20Python%20Control%20of%20Power%20Modules%20via%20QIS/Trunk@1808 265bcc82-57df-11dd-8522-2d0c19f12d9e
</commit_message>
<xml_diff>
--- a/AN-012 - QIS Python USB control of Power Modules.docx
+++ b/AN-012 - QIS Python USB control of Power Modules.docx
@@ -41,19 +41,17 @@
       <w:bookmarkStart w:id="35" w:name="_Toc372720476"/>
       <w:bookmarkStart w:id="36" w:name="_Toc459195262"/>
       <w:bookmarkStart w:id="37" w:name="_Toc504472905"/>
-      <w:bookmarkStart w:id="38" w:name="_GoBack"/>
-      <w:bookmarkEnd w:id="38"/>
     </w:p>
     <w:p>
       <w:pPr>
         <w:pStyle w:val="ManualTitle"/>
       </w:pPr>
-      <w:bookmarkStart w:id="39" w:name="_Toc464219375"/>
-      <w:bookmarkStart w:id="40" w:name="_Toc464649156"/>
-      <w:bookmarkStart w:id="41" w:name="_Toc465069495"/>
-      <w:bookmarkStart w:id="42" w:name="_Toc465073963"/>
-      <w:bookmarkStart w:id="43" w:name="_Toc465168326"/>
-      <w:bookmarkStart w:id="44" w:name="_Toc465171757"/>
+      <w:bookmarkStart w:id="38" w:name="_Toc464219375"/>
+      <w:bookmarkStart w:id="39" w:name="_Toc464649156"/>
+      <w:bookmarkStart w:id="40" w:name="_Toc465069495"/>
+      <w:bookmarkStart w:id="41" w:name="_Toc465073963"/>
+      <w:bookmarkStart w:id="42" w:name="_Toc465168326"/>
+      <w:bookmarkStart w:id="43" w:name="_Toc465171757"/>
       <w:r>
         <w:t>Quarch Technology Ltd</w:t>
       </w:r>
@@ -94,12 +92,12 @@
       <w:bookmarkEnd w:id="34"/>
       <w:bookmarkEnd w:id="35"/>
       <w:bookmarkEnd w:id="36"/>
+      <w:bookmarkEnd w:id="38"/>
       <w:bookmarkEnd w:id="39"/>
       <w:bookmarkEnd w:id="40"/>
       <w:bookmarkEnd w:id="41"/>
       <w:bookmarkEnd w:id="42"/>
       <w:bookmarkEnd w:id="43"/>
-      <w:bookmarkEnd w:id="44"/>
     </w:p>
     <w:p>
       <w:pPr>
@@ -237,33 +235,34 @@
       <w:pPr>
         <w:pStyle w:val="Heading1"/>
       </w:pPr>
-      <w:bookmarkStart w:id="45" w:name="_Toc260389311"/>
-      <w:bookmarkStart w:id="46" w:name="_Toc262028175"/>
-      <w:bookmarkStart w:id="47" w:name="_Toc262029014"/>
-      <w:bookmarkStart w:id="48" w:name="_Toc262048129"/>
-      <w:bookmarkStart w:id="49" w:name="_Toc262048517"/>
-      <w:bookmarkStart w:id="50" w:name="_Toc262048569"/>
-      <w:bookmarkStart w:id="51" w:name="_Toc276715494"/>
-      <w:bookmarkStart w:id="52" w:name="_Toc276715534"/>
-      <w:bookmarkStart w:id="53" w:name="_Toc276716140"/>
-      <w:bookmarkStart w:id="54" w:name="_Toc276720080"/>
-      <w:bookmarkStart w:id="55" w:name="_Toc277602561"/>
+      <w:bookmarkStart w:id="44" w:name="_Toc260389311"/>
+      <w:bookmarkStart w:id="45" w:name="_Toc262028175"/>
+      <w:bookmarkStart w:id="46" w:name="_Toc262029014"/>
+      <w:bookmarkStart w:id="47" w:name="_Toc262048129"/>
+      <w:bookmarkStart w:id="48" w:name="_Toc262048517"/>
+      <w:bookmarkStart w:id="49" w:name="_Toc262048569"/>
+      <w:bookmarkStart w:id="50" w:name="_Toc276715494"/>
+      <w:bookmarkStart w:id="51" w:name="_Toc276715534"/>
+      <w:bookmarkStart w:id="52" w:name="_Toc276716140"/>
+      <w:bookmarkStart w:id="53" w:name="_Toc276720080"/>
+      <w:bookmarkStart w:id="54" w:name="_Toc277602561"/>
       <w:bookmarkEnd w:id="37"/>
       <w:r>
         <w:br w:type="page"/>
       </w:r>
-      <w:bookmarkStart w:id="56" w:name="_Toc359856653"/>
-      <w:bookmarkStart w:id="57" w:name="_Toc362960378"/>
-      <w:bookmarkStart w:id="58" w:name="_Toc372718893"/>
-      <w:bookmarkStart w:id="59" w:name="_Toc372718921"/>
-      <w:bookmarkStart w:id="60" w:name="_Toc372718985"/>
-      <w:bookmarkStart w:id="61" w:name="_Toc372720479"/>
-      <w:bookmarkStart w:id="62" w:name="_Toc465168329"/>
-      <w:bookmarkStart w:id="63" w:name="_Toc475542640"/>
+      <w:bookmarkStart w:id="55" w:name="_Toc359856653"/>
+      <w:bookmarkStart w:id="56" w:name="_Toc362960378"/>
+      <w:bookmarkStart w:id="57" w:name="_Toc372718893"/>
+      <w:bookmarkStart w:id="58" w:name="_Toc372718921"/>
+      <w:bookmarkStart w:id="59" w:name="_Toc372718985"/>
+      <w:bookmarkStart w:id="60" w:name="_Toc372720479"/>
+      <w:bookmarkStart w:id="61" w:name="_Toc465168329"/>
+      <w:bookmarkStart w:id="62" w:name="_Toc475542640"/>
       <w:r>
         <w:lastRenderedPageBreak/>
         <w:t>Change History</w:t>
       </w:r>
+      <w:bookmarkEnd w:id="44"/>
       <w:bookmarkEnd w:id="45"/>
       <w:bookmarkEnd w:id="46"/>
       <w:bookmarkEnd w:id="47"/>
@@ -282,7 +281,6 @@
       <w:bookmarkEnd w:id="60"/>
       <w:bookmarkEnd w:id="61"/>
       <w:bookmarkEnd w:id="62"/>
-      <w:bookmarkEnd w:id="63"/>
     </w:p>
     <w:tbl>
       <w:tblPr>
@@ -1424,12 +1422,12 @@
       <w:pPr>
         <w:pStyle w:val="Heading1"/>
       </w:pPr>
-      <w:bookmarkStart w:id="64" w:name="_Toc475542641"/>
+      <w:bookmarkStart w:id="63" w:name="_Toc475542641"/>
       <w:r>
         <w:lastRenderedPageBreak/>
         <w:t>Introduction</w:t>
       </w:r>
-      <w:bookmarkEnd w:id="64"/>
+      <w:bookmarkEnd w:id="63"/>
     </w:p>
     <w:p>
       <w:r>
@@ -2157,12 +2155,12 @@
       <w:pPr>
         <w:pStyle w:val="Heading1"/>
       </w:pPr>
-      <w:bookmarkStart w:id="65" w:name="_Toc475542642"/>
+      <w:bookmarkStart w:id="64" w:name="_Toc475542642"/>
       <w:r>
         <w:lastRenderedPageBreak/>
         <w:t>Modules Supported</w:t>
       </w:r>
-      <w:bookmarkEnd w:id="65"/>
+      <w:bookmarkEnd w:id="64"/>
     </w:p>
     <w:p>
       <w:r>
@@ -2270,22 +2268,22 @@
       <w:pPr>
         <w:pStyle w:val="Heading1"/>
       </w:pPr>
-      <w:bookmarkStart w:id="66" w:name="_Toc475542643"/>
+      <w:bookmarkStart w:id="65" w:name="_Toc475542643"/>
       <w:r>
         <w:lastRenderedPageBreak/>
         <w:t>Installation and setup</w:t>
       </w:r>
+      <w:bookmarkEnd w:id="65"/>
+    </w:p>
+    <w:p>
+      <w:pPr>
+        <w:pStyle w:val="Heading2"/>
+      </w:pPr>
+      <w:bookmarkStart w:id="66" w:name="_Toc475542644"/>
+      <w:r>
+        <w:t>Linux setup</w:t>
+      </w:r>
       <w:bookmarkEnd w:id="66"/>
-    </w:p>
-    <w:p>
-      <w:pPr>
-        <w:pStyle w:val="Heading2"/>
-      </w:pPr>
-      <w:bookmarkStart w:id="67" w:name="_Toc475542644"/>
-      <w:r>
-        <w:t>Linux setup</w:t>
-      </w:r>
-      <w:bookmarkEnd w:id="67"/>
     </w:p>
     <w:p>
       <w:r>
@@ -2379,11 +2377,9 @@
       <w:r>
         <w:t xml:space="preserve"> here</w:t>
       </w:r>
-      <w:proofErr w:type="gramStart"/>
       <w:r>
         <w:t>:</w:t>
       </w:r>
-      <w:proofErr w:type="gramEnd"/>
       <w:r>
         <w:br/>
       </w:r>
@@ -2446,15 +2442,7 @@
       </w:pPr>
       <w:r>
         <w:tab/>
-        <w:t>&gt;java –</w:t>
-      </w:r>
-      <w:proofErr w:type="spellStart"/>
-      <w:r>
-        <w:t>Djava.awt.headless</w:t>
-      </w:r>
-      <w:proofErr w:type="spellEnd"/>
-      <w:r>
-        <w:t>=true –jar qis.jar</w:t>
+        <w:t>&gt;java –Djava.awt.headless=true –jar qis.jar</w:t>
       </w:r>
     </w:p>
     <w:p>
@@ -2462,15 +2450,7 @@
         <w:ind w:left="720"/>
       </w:pPr>
       <w:r>
-        <w:t>If running QIS from a terminal window or script, you will likely find that closing the window will terminate QIS, you can prevent this from happening by using a combination of ‘</w:t>
-      </w:r>
-      <w:proofErr w:type="spellStart"/>
-      <w:r>
-        <w:t>nohup</w:t>
-      </w:r>
-      <w:proofErr w:type="spellEnd"/>
-      <w:r>
-        <w:t>’ and ‘&amp;’ on the command:</w:t>
+        <w:t>If running QIS from a terminal window or script, you will likely find that closing the window will terminate QIS, you can prevent this from happening by using a combination of ‘nohup’ and ‘&amp;’ on the command:</w:t>
       </w:r>
     </w:p>
     <w:p>
@@ -2479,15 +2459,7 @@
         <w:ind w:firstLine="720"/>
       </w:pPr>
       <w:r>
-        <w:t>&gt;</w:t>
-      </w:r>
-      <w:proofErr w:type="spellStart"/>
-      <w:r>
-        <w:t>nohup</w:t>
-      </w:r>
-      <w:proofErr w:type="spellEnd"/>
-      <w:r>
-        <w:t xml:space="preserve"> java –jar qis.jar &amp;</w:t>
+        <w:t>&gt;nohup java –jar qis.jar &amp;</w:t>
       </w:r>
     </w:p>
     <w:p>
@@ -2509,15 +2481,7 @@
       </w:pPr>
       <w:r>
         <w:lastRenderedPageBreak/>
-        <w:t>Default USB permissions on Ubuntu may require ‘</w:t>
-      </w:r>
-      <w:proofErr w:type="spellStart"/>
-      <w:r>
-        <w:t>sudo</w:t>
-      </w:r>
-      <w:proofErr w:type="spellEnd"/>
-      <w:r>
-        <w:t>’ to run QIS, or it will not have access to USB.  This can be avoided by setting explicit permissions for Quarch USB devices.</w:t>
+        <w:t>Default USB permissions on Ubuntu may require ‘sudo’ to run QIS, or it will not have access to USB.  This can be avoided by setting explicit permissions for Quarch USB devices.</w:t>
       </w:r>
     </w:p>
     <w:p>
@@ -2535,16 +2499,8 @@
         <w:rPr>
           <w:rStyle w:val="QuarchCommandChar"/>
         </w:rPr>
-        <w:t>Quarch-Permissions-</w:t>
-      </w:r>
-      <w:proofErr w:type="spellStart"/>
-      <w:r>
-        <w:rPr>
-          <w:rStyle w:val="QuarchCommandChar"/>
-        </w:rPr>
-        <w:t>USB.rules</w:t>
-      </w:r>
-      <w:proofErr w:type="spellEnd"/>
+        <w:t>Quarch-Permissions-USB.rules</w:t>
+      </w:r>
     </w:p>
     <w:p>
       <w:pPr>
@@ -2569,49 +2525,7 @@
         <w:rPr>
           <w:rFonts w:ascii="Consolas" w:hAnsi="Consolas"/>
         </w:rPr>
-        <w:t>SUBSYSTEM==”</w:t>
-      </w:r>
-      <w:proofErr w:type="spellStart"/>
-      <w:r>
-        <w:rPr>
-          <w:rFonts w:ascii="Consolas" w:hAnsi="Consolas"/>
-        </w:rPr>
-        <w:t>usb</w:t>
-      </w:r>
-      <w:proofErr w:type="spellEnd"/>
-      <w:r>
-        <w:rPr>
-          <w:rFonts w:ascii="Consolas" w:hAnsi="Consolas"/>
-        </w:rPr>
-        <w:t>”</w:t>
-      </w:r>
-      <w:proofErr w:type="gramStart"/>
-      <w:r>
-        <w:rPr>
-          <w:rFonts w:ascii="Consolas" w:hAnsi="Consolas"/>
-        </w:rPr>
-        <w:t>,ATTRS</w:t>
-      </w:r>
-      <w:proofErr w:type="gramEnd"/>
-      <w:r>
-        <w:rPr>
-          <w:rFonts w:ascii="Consolas" w:hAnsi="Consolas"/>
-        </w:rPr>
-        <w:t>{</w:t>
-      </w:r>
-      <w:proofErr w:type="spellStart"/>
-      <w:r>
-        <w:rPr>
-          <w:rFonts w:ascii="Consolas" w:hAnsi="Consolas"/>
-        </w:rPr>
-        <w:t>idVendor</w:t>
-      </w:r>
-      <w:proofErr w:type="spellEnd"/>
-      <w:r>
-        <w:rPr>
-          <w:rFonts w:ascii="Consolas" w:hAnsi="Consolas"/>
-        </w:rPr>
-        <w:t>}==”16d0”,MODE=”0666”</w:t>
+        <w:t>SUBSYSTEM==”usb”,ATTRS{idVendor}==”16d0”,MODE=”0666”</w:t>
       </w:r>
       <w:r>
         <w:rPr>
@@ -2624,35 +2538,7 @@
           <w:rFonts w:ascii="Consolas" w:hAnsi="Consolas"/>
         </w:rPr>
         <w:tab/>
-        <w:t>SUBSYSTEM==”</w:t>
-      </w:r>
-      <w:proofErr w:type="spellStart"/>
-      <w:r>
-        <w:rPr>
-          <w:rFonts w:ascii="Consolas" w:hAnsi="Consolas"/>
-        </w:rPr>
-        <w:t>usb_device”,ATTRS</w:t>
-      </w:r>
-      <w:proofErr w:type="spellEnd"/>
-      <w:r>
-        <w:rPr>
-          <w:rFonts w:ascii="Consolas" w:hAnsi="Consolas"/>
-        </w:rPr>
-        <w:t>{</w:t>
-      </w:r>
-      <w:proofErr w:type="spellStart"/>
-      <w:r>
-        <w:rPr>
-          <w:rFonts w:ascii="Consolas" w:hAnsi="Consolas"/>
-        </w:rPr>
-        <w:t>idVendor</w:t>
-      </w:r>
-      <w:proofErr w:type="spellEnd"/>
-      <w:r>
-        <w:rPr>
-          <w:rFonts w:ascii="Consolas" w:hAnsi="Consolas"/>
-        </w:rPr>
-        <w:t>}==”16d0”,MODE=”0666”</w:t>
+        <w:t>SUBSYSTEM==”usb_device”,ATTRS{idVendor}==”16d0”,MODE=”0666”</w:t>
       </w:r>
     </w:p>
     <w:p>
@@ -2686,28 +2572,12 @@
       <w:r>
         <w:t>&gt;</w:t>
       </w:r>
-      <w:proofErr w:type="spellStart"/>
       <w:r>
         <w:rPr>
           <w:b/>
         </w:rPr>
-        <w:t>sudo</w:t>
-      </w:r>
-      <w:proofErr w:type="spellEnd"/>
-      <w:r>
-        <w:rPr>
-          <w:b/>
-        </w:rPr>
-        <w:t xml:space="preserve"> </w:t>
-      </w:r>
-      <w:proofErr w:type="spellStart"/>
-      <w:r>
-        <w:rPr>
-          <w:b/>
-        </w:rPr>
-        <w:t>cp</w:t>
-      </w:r>
-      <w:proofErr w:type="spellEnd"/>
+        <w:t>sudo cp</w:t>
+      </w:r>
       <w:r>
         <w:t xml:space="preserve"> </w:t>
       </w:r>
@@ -2716,65 +2586,8 @@
           <w:rStyle w:val="QuarchCommandChar"/>
           <w:rFonts w:ascii="Arial" w:hAnsi="Arial"/>
         </w:rPr>
-        <w:t>Quarch-Permissions-</w:t>
-      </w:r>
-      <w:proofErr w:type="spellStart"/>
-      <w:r>
-        <w:rPr>
-          <w:rStyle w:val="QuarchCommandChar"/>
-          <w:rFonts w:ascii="Arial" w:hAnsi="Arial"/>
-        </w:rPr>
-        <w:t>USB.rules</w:t>
-      </w:r>
-      <w:proofErr w:type="spellEnd"/>
-      <w:r>
-        <w:rPr>
-          <w:rStyle w:val="QuarchCommandChar"/>
-          <w:rFonts w:ascii="Arial" w:hAnsi="Arial"/>
-        </w:rPr>
-        <w:t xml:space="preserve"> /</w:t>
-      </w:r>
-      <w:proofErr w:type="spellStart"/>
-      <w:r>
-        <w:rPr>
-          <w:rStyle w:val="QuarchCommandChar"/>
-          <w:rFonts w:ascii="Arial" w:hAnsi="Arial"/>
-        </w:rPr>
-        <w:t>etc</w:t>
-      </w:r>
-      <w:proofErr w:type="spellEnd"/>
-      <w:r>
-        <w:rPr>
-          <w:rStyle w:val="QuarchCommandChar"/>
-          <w:rFonts w:ascii="Arial" w:hAnsi="Arial"/>
-        </w:rPr>
-        <w:t>/</w:t>
-      </w:r>
-      <w:proofErr w:type="spellStart"/>
-      <w:r>
-        <w:rPr>
-          <w:rStyle w:val="QuarchCommandChar"/>
-          <w:rFonts w:ascii="Arial" w:hAnsi="Arial"/>
-        </w:rPr>
-        <w:t>udev</w:t>
-      </w:r>
-      <w:proofErr w:type="spellEnd"/>
-      <w:r>
-        <w:rPr>
-          <w:rStyle w:val="QuarchCommandChar"/>
-          <w:rFonts w:ascii="Arial" w:hAnsi="Arial"/>
-        </w:rPr>
-        <w:t>/</w:t>
-      </w:r>
-      <w:proofErr w:type="spellStart"/>
-      <w:r>
-        <w:rPr>
-          <w:rStyle w:val="QuarchCommandChar"/>
-          <w:rFonts w:ascii="Arial" w:hAnsi="Arial"/>
-        </w:rPr>
-        <w:t>rules.d</w:t>
-      </w:r>
-      <w:proofErr w:type="spellEnd"/>
+        <w:t>Quarch-Permissions-USB.rules /etc/udev/rules.d</w:t>
+      </w:r>
     </w:p>
     <w:p>
       <w:pPr>
@@ -3015,12 +2828,12 @@
       <w:pPr>
         <w:pStyle w:val="Heading2"/>
       </w:pPr>
-      <w:bookmarkStart w:id="68" w:name="_Toc475542645"/>
+      <w:bookmarkStart w:id="67" w:name="_Toc475542645"/>
       <w:r>
         <w:lastRenderedPageBreak/>
         <w:t>Windows setup</w:t>
       </w:r>
-      <w:bookmarkEnd w:id="68"/>
+      <w:bookmarkEnd w:id="67"/>
     </w:p>
     <w:p>
       <w:r>
@@ -3104,13 +2917,8 @@
         <w:ind w:left="720"/>
       </w:pPr>
       <w:r>
-        <w:t>You can find install instructions and files here</w:t>
-      </w:r>
-      <w:proofErr w:type="gramStart"/>
-      <w:r>
-        <w:t>:</w:t>
-      </w:r>
-      <w:proofErr w:type="gramEnd"/>
+        <w:t>You can find install instructions and files here:</w:t>
+      </w:r>
       <w:r>
         <w:br/>
       </w:r>
@@ -3170,15 +2978,7 @@
       </w:pPr>
       <w:r>
         <w:tab/>
-        <w:t>&gt;java –</w:t>
-      </w:r>
-      <w:proofErr w:type="spellStart"/>
-      <w:r>
-        <w:t>Djava.awt.headless</w:t>
-      </w:r>
-      <w:proofErr w:type="spellEnd"/>
-      <w:r>
-        <w:t>=true –jar qis.jar</w:t>
+        <w:t>&gt;java –Djava.awt.headless=true –jar qis.jar</w:t>
       </w:r>
     </w:p>
     <w:p>
@@ -3386,22 +3186,22 @@
       <w:pPr>
         <w:pStyle w:val="Heading1"/>
       </w:pPr>
-      <w:bookmarkStart w:id="69" w:name="_Toc475542646"/>
+      <w:bookmarkStart w:id="68" w:name="_Toc475542646"/>
       <w:r>
         <w:lastRenderedPageBreak/>
         <w:t>Provided Examples</w:t>
       </w:r>
+      <w:bookmarkEnd w:id="68"/>
+    </w:p>
+    <w:p>
+      <w:pPr>
+        <w:pStyle w:val="Heading2"/>
+      </w:pPr>
+      <w:bookmarkStart w:id="69" w:name="_Toc475542647"/>
+      <w:r>
+        <w:t>Locating devices</w:t>
+      </w:r>
       <w:bookmarkEnd w:id="69"/>
-    </w:p>
-    <w:p>
-      <w:pPr>
-        <w:pStyle w:val="Heading2"/>
-      </w:pPr>
-      <w:bookmarkStart w:id="70" w:name="_Toc475542647"/>
-      <w:r>
-        <w:t>Locating devices</w:t>
-      </w:r>
-      <w:bookmarkEnd w:id="70"/>
     </w:p>
     <w:p>
       <w:r>
@@ -3432,15 +3232,8 @@
       </w:r>
     </w:p>
     <w:p>
-      <w:proofErr w:type="spellStart"/>
-      <w:proofErr w:type="gramStart"/>
-      <w:r>
-        <w:t>usb</w:t>
-      </w:r>
-      <w:proofErr w:type="spellEnd"/>
-      <w:proofErr w:type="gramEnd"/>
-      <w:r>
-        <w:t>::qtl1847-01-016</w:t>
+      <w:r>
+        <w:t>usb::qtl1847-01-016</w:t>
       </w:r>
     </w:p>
     <w:p>
@@ -3543,12 +3336,12 @@
       <w:pPr>
         <w:pStyle w:val="Heading2"/>
       </w:pPr>
-      <w:bookmarkStart w:id="71" w:name="_Toc475542648"/>
+      <w:bookmarkStart w:id="70" w:name="_Toc475542648"/>
       <w:r>
         <w:lastRenderedPageBreak/>
         <w:t>Streaming capture example</w:t>
       </w:r>
-      <w:bookmarkEnd w:id="71"/>
+      <w:bookmarkEnd w:id="70"/>
     </w:p>
     <w:p>
       <w:r>
@@ -3692,12 +3485,58 @@
       <w:pPr>
         <w:pStyle w:val="Heading1"/>
       </w:pPr>
-      <w:bookmarkStart w:id="72" w:name="_Toc475542649"/>
+      <w:bookmarkStart w:id="71" w:name="_Toc475542649"/>
       <w:r>
         <w:lastRenderedPageBreak/>
+        <w:t>Debugging</w:t>
+      </w:r>
+    </w:p>
+    <w:p>
+      <w:r>
+        <w:t>There are a number of built in options for debugging QIS and Python scripts, allowing you to track down problems</w:t>
+      </w:r>
+    </w:p>
+    <w:p>
+      <w:pPr>
+        <w:pStyle w:val="QBulletlist"/>
+      </w:pPr>
+      <w:r>
+        <w:t>The simple script to ‘locate devices’ (described above) checks that QIS is running and accessible, without needing a device attached</w:t>
+      </w:r>
+    </w:p>
+    <w:p>
+      <w:pPr>
+        <w:pStyle w:val="QBulletlist"/>
+      </w:pPr>
+      <w:r>
+        <w:t>QIS has a built in terminal which can be used to check access to devices, without needing to run a script</w:t>
+      </w:r>
+    </w:p>
+    <w:p>
+      <w:pPr>
+        <w:pStyle w:val="QBulletlist"/>
+      </w:pPr>
+      <w:r>
+        <w:t xml:space="preserve">A remote terminal (putty for example) can be used to check access to a QIS server, allowing you to check it is accessible </w:t>
+      </w:r>
+      <w:r>
+        <w:t>needing</w:t>
+      </w:r>
+      <w:r>
+        <w:t xml:space="preserve"> </w:t>
+      </w:r>
+      <w:r>
+        <w:t>access to Python</w:t>
+      </w:r>
+    </w:p>
+    <w:p>
+      <w:pPr>
+        <w:pStyle w:val="Heading2"/>
+      </w:pPr>
+      <w:r>
         <w:t>QIS built in terminal</w:t>
       </w:r>
-      <w:bookmarkEnd w:id="72"/>
+      <w:bookmarkEnd w:id="71"/>
     </w:p>
     <w:p>
       <w:r>
@@ -3705,6 +3544,18 @@
       </w:r>
       <w:r>
         <w:t>.  When running, there will be an icon in the task bar.  Right click this and select ‘Show Terminal’</w:t>
+      </w:r>
+      <w:r>
+        <w:t xml:space="preserve">.  If the icon does not work on your linux distro, run QIS with the </w:t>
+      </w:r>
+      <w:r>
+        <w:rPr>
+          <w:rStyle w:val="QuarchCommandChar"/>
+        </w:rPr>
+        <w:t>–terminal</w:t>
+      </w:r>
+      <w:r>
+        <w:t xml:space="preserve"> option</w:t>
       </w:r>
     </w:p>
     <w:p>
@@ -3779,6 +3630,7 @@
         <w:spacing w:before="0" w:after="160" w:line="259" w:lineRule="auto"/>
       </w:pPr>
       <w:r>
+        <w:lastRenderedPageBreak/>
         <w:br w:type="page"/>
       </w:r>
     </w:p>
@@ -3955,14 +3807,14 @@
     </w:p>
     <w:p>
       <w:pPr>
-        <w:pStyle w:val="Heading1"/>
-      </w:pPr>
-      <w:bookmarkStart w:id="73" w:name="_Toc475542650"/>
+        <w:pStyle w:val="Heading2"/>
+      </w:pPr>
+      <w:bookmarkStart w:id="72" w:name="_Toc475542650"/>
       <w:r>
         <w:lastRenderedPageBreak/>
         <w:t>QIS remote terminal control</w:t>
       </w:r>
-      <w:bookmarkEnd w:id="73"/>
+      <w:bookmarkEnd w:id="72"/>
     </w:p>
     <w:p>
       <w:r>
@@ -3978,14 +3830,7 @@
       </w:r>
       <w:r>
         <w:br/>
-      </w:r>
-      <w:proofErr w:type="gramStart"/>
-      <w:r>
-        <w:t>The</w:t>
-      </w:r>
-      <w:proofErr w:type="gramEnd"/>
-      <w:r>
-        <w:t xml:space="preserve"> port is 9722</w:t>
+        <w:t>The port is 9722</w:t>
       </w:r>
       <w:r>
         <w:br/>
@@ -4082,9 +3927,6 @@
     <w:p>
       <w:pPr>
         <w:pStyle w:val="Centredimage"/>
-        <w:rPr>
-          <w:b/>
-        </w:rPr>
       </w:pPr>
       <w:r>
         <w:rPr>
@@ -4129,6 +3971,99 @@
       <w:r>
         <w:t xml:space="preserve"> </w:t>
       </w:r>
+    </w:p>
+    <w:p>
+      <w:pPr>
+        <w:pStyle w:val="Centredimage"/>
+        <w:jc w:val="left"/>
+      </w:pPr>
+    </w:p>
+    <w:p>
+      <w:pPr>
+        <w:pStyle w:val="Heading2"/>
+      </w:pPr>
+      <w:r>
+        <w:t>Know Issues</w:t>
+      </w:r>
+    </w:p>
+    <w:p>
+      <w:pPr>
+        <w:pStyle w:val="QBulletlist"/>
+      </w:pPr>
+      <w:r>
+        <w:t>CentOS 7 with Gnome:</w:t>
+      </w:r>
+    </w:p>
+    <w:p>
+      <w:pPr>
+        <w:pStyle w:val="QBulletlist"/>
+        <w:numPr>
+          <w:ilvl w:val="0"/>
+          <w:numId w:val="0"/>
+        </w:numPr>
+        <w:ind w:left="1440"/>
+      </w:pPr>
+      <w:r>
+        <w:t>Running QIS will show an icon for the server application, but it cannot be right-clicked to get to the menu.</w:t>
+      </w:r>
+    </w:p>
+    <w:p>
+      <w:pPr>
+        <w:pStyle w:val="QBulletlist"/>
+        <w:numPr>
+          <w:ilvl w:val="0"/>
+          <w:numId w:val="0"/>
+        </w:numPr>
+        <w:ind w:left="1440"/>
+        <w:rPr>
+          <w:rStyle w:val="QuarchCommandChar"/>
+        </w:rPr>
+      </w:pPr>
+      <w:r>
+        <w:t xml:space="preserve">To use the terminal, it must be invoked with: </w:t>
+      </w:r>
+      <w:r>
+        <w:br/>
+      </w:r>
+      <w:r>
+        <w:rPr>
+          <w:rStyle w:val="QuarchCommandChar"/>
+        </w:rPr>
+        <w:t xml:space="preserve">java –jar qis.jar </w:t>
+      </w:r>
+      <w:r>
+        <w:rPr>
+          <w:rStyle w:val="QuarchCommandChar"/>
+        </w:rPr>
+        <w:t>–</w:t>
+      </w:r>
+      <w:r>
+        <w:rPr>
+          <w:rStyle w:val="QuarchCommandChar"/>
+        </w:rPr>
+        <w:t>terminal</w:t>
+      </w:r>
+    </w:p>
+    <w:p>
+      <w:pPr>
+        <w:ind w:left="1440"/>
+      </w:pPr>
+      <w:r>
+        <w:t>When the terminal is running, the icon on the task bar is over sized, but is functional.  If the terminal is closed, you will not be able to open it again.</w:t>
+      </w:r>
+    </w:p>
+    <w:p>
+      <w:pPr>
+        <w:ind w:left="1440"/>
+      </w:pPr>
+      <w:r>
+        <w:t>As the taskbar icon does not work, you may</w:t>
+      </w:r>
+      <w:bookmarkStart w:id="73" w:name="_GoBack"/>
+      <w:bookmarkEnd w:id="73"/>
+      <w:r>
+        <w:t xml:space="preserve"> have to terminate the QIS process manually.</w:t>
+      </w:r>
       <w:r>
         <w:br w:type="page"/>
       </w:r>
@@ -4147,10 +4082,10 @@
       <w:r>
         <w:fldChar w:fldCharType="separate"/>
       </w:r>
-      <w:bookmarkStart w:id="74" w:name="_Toc475542651"/>
-      <w:bookmarkStart w:id="75" w:name="_Toc422324324"/>
-      <w:bookmarkStart w:id="76" w:name="_Toc425349828"/>
-      <w:bookmarkStart w:id="77" w:name="_Toc450305359"/>
+      <w:bookmarkStart w:id="74" w:name="_Toc450305359"/>
+      <w:bookmarkStart w:id="75" w:name="_Toc425349828"/>
+      <w:bookmarkStart w:id="76" w:name="_Toc422324324"/>
+      <w:bookmarkStart w:id="77" w:name="_Toc475542651"/>
       <w:r>
         <w:t>Customer</w:t>
       </w:r>
@@ -4160,44 +4095,26 @@
       <w:r>
         <w:t>upport</w:t>
       </w:r>
+      <w:bookmarkEnd w:id="74"/>
       <w:bookmarkEnd w:id="75"/>
       <w:bookmarkEnd w:id="76"/>
+      <w:r>
+        <w:t xml:space="preserve"> from Quarch</w:t>
+      </w:r>
       <w:bookmarkEnd w:id="77"/>
-      <w:r>
-        <w:t xml:space="preserve"> from Quarch</w:t>
-      </w:r>
-      <w:bookmarkEnd w:id="74"/>
-    </w:p>
-    <w:p>
-      <w:r>
-        <w:t xml:space="preserve">There are multiple ways to access the support you need. You can contact us directly or access an extensive range of valuable support materials </w:t>
-      </w:r>
-      <w:proofErr w:type="gramStart"/>
-      <w:r>
-        <w:t xml:space="preserve">from </w:t>
-      </w:r>
-      <w:proofErr w:type="gramEnd"/>
-      <w:r>
-        <w:fldChar w:fldCharType="begin"/>
-      </w:r>
-      <w:r>
-        <w:instrText xml:space="preserve"> HYPERLINK "http://quarch.com/support" </w:instrText>
-      </w:r>
-      <w:r>
-        <w:fldChar w:fldCharType="separate"/>
-      </w:r>
-      <w:r>
-        <w:rPr>
-          <w:rStyle w:val="Hyperlink"/>
-        </w:rPr>
-        <w:t>http://quarch.com/support</w:t>
-      </w:r>
-      <w:r>
-        <w:rPr>
-          <w:rStyle w:val="Hyperlink"/>
-        </w:rPr>
-        <w:fldChar w:fldCharType="end"/>
-      </w:r>
+    </w:p>
+    <w:p>
+      <w:r>
+        <w:t xml:space="preserve">There are multiple ways to access the support you need. You can contact us directly or access an extensive range of valuable support materials from </w:t>
+      </w:r>
+      <w:hyperlink r:id="rId20" w:history="1">
+        <w:r>
+          <w:rPr>
+            <w:rStyle w:val="Hyperlink"/>
+          </w:rPr>
+          <w:t>http://quarch.com/support</w:t>
+        </w:r>
+      </w:hyperlink>
       <w:r>
         <w:t>.</w:t>
       </w:r>
@@ -4234,7 +4151,7 @@
       <w:r>
         <w:t xml:space="preserve"> or email </w:t>
       </w:r>
-      <w:hyperlink r:id="rId20" w:history="1">
+      <w:hyperlink r:id="rId21" w:history="1">
         <w:r>
           <w:t>support@quarch.com</w:t>
         </w:r>
@@ -4262,7 +4179,7 @@
       <w:r>
         <w:t xml:space="preserve">are well trained in the use of our products and can deal with many basic technical queries from within your time zone, if you prefer. Check </w:t>
       </w:r>
-      <w:hyperlink r:id="rId21" w:history="1">
+      <w:hyperlink r:id="rId22" w:history="1">
         <w:r>
           <w:rPr>
             <w:rStyle w:val="Hyperlink"/>
@@ -4328,7 +4245,7 @@
         </w:rPr>
         <w:t xml:space="preserve">international warranty: </w:t>
       </w:r>
-      <w:hyperlink r:id="rId22" w:history="1">
+      <w:hyperlink r:id="rId23" w:history="1">
         <w:r>
           <w:rPr>
             <w:rStyle w:val="Hyperlink"/>
@@ -4347,7 +4264,7 @@
       <w:r>
         <w:t xml:space="preserve">Download a wide range of documentation, free applications and drivers to help you make the best possible use of your Quarch tools: </w:t>
       </w:r>
-      <w:hyperlink r:id="rId23" w:history="1">
+      <w:hyperlink r:id="rId24" w:history="1">
         <w:r>
           <w:t>http://quarch.com/content/downloads</w:t>
         </w:r>
@@ -4366,7 +4283,7 @@
         </w:rPr>
         <w:t>the Quarch support forum (</w:t>
       </w:r>
-      <w:hyperlink r:id="rId24" w:history="1">
+      <w:hyperlink r:id="rId25" w:history="1">
         <w:r>
           <w:t>http://quarch</w:t>
         </w:r>
@@ -4404,14 +4321,9 @@
     </w:p>
     <w:p>
       <w:r>
-        <w:t xml:space="preserve">Sign up for Quarch Technical Updates to get the most out of your Quarch products. Updates are published approximately once a quarter and include news about the latest features, tools, application notes and software updates. </w:t>
-      </w:r>
-      <w:proofErr w:type="gramStart"/>
-      <w:r>
-        <w:t xml:space="preserve">See </w:t>
-      </w:r>
-      <w:proofErr w:type="gramEnd"/>
-      <w:hyperlink r:id="rId25" w:history="1">
+        <w:t xml:space="preserve">Sign up for Quarch Technical Updates to get the most out of your Quarch products. Updates are published approximately once a quarter and include news about the latest features, tools, application notes and software updates. See </w:t>
+      </w:r>
+      <w:hyperlink r:id="rId26" w:history="1">
         <w:r>
           <w:rPr>
             <w:rStyle w:val="Hyperlink"/>
@@ -4430,8 +4342,8 @@
       </w:r>
     </w:p>
     <w:sectPr>
-      <w:headerReference w:type="default" r:id="rId26"/>
-      <w:footerReference w:type="default" r:id="rId27"/>
+      <w:headerReference w:type="default" r:id="rId27"/>
+      <w:footerReference w:type="default" r:id="rId28"/>
       <w:pgSz w:w="11906" w:h="16838"/>
       <w:pgMar w:top="1440" w:right="1440" w:bottom="1440" w:left="1440" w:header="680" w:footer="283" w:gutter="0"/>
       <w:cols w:space="708"/>
@@ -4501,7 +4413,7 @@
       <w:rPr>
         <w:noProof/>
       </w:rPr>
-      <w:t>19</w:t>
+      <w:t>20</w:t>
     </w:r>
     <w:r>
       <w:rPr>
@@ -4525,7 +4437,7 @@
       <w:rPr>
         <w:noProof/>
       </w:rPr>
-      <w:t>19</w:t>
+      <w:t>20</w:t>
     </w:r>
     <w:r>
       <w:rPr>
@@ -5149,7 +5061,7 @@
         <w:sz w:val="24"/>
       </w:rPr>
     </w:lvl>
-    <w:lvl w:ilvl="1" w:tplc="08090003" w:tentative="1">
+    <w:lvl w:ilvl="1" w:tplc="08090003">
       <w:start w:val="1"/>
       <w:numFmt w:val="bullet"/>
       <w:lvlText w:val="o"/>
@@ -6126,7 +6038,6 @@
   <w:style w:type="character" w:default="1" w:styleId="DefaultParagraphFont">
     <w:name w:val="Default Paragraph Font"/>
     <w:uiPriority w:val="1"/>
-    <w:semiHidden/>
     <w:unhideWhenUsed/>
   </w:style>
   <w:style w:type="table" w:default="1" w:styleId="TableNormal">
@@ -7464,7 +7375,7 @@
 </file>
 
 <file path=customXml/itemProps1.xml><?xml version="1.0" encoding="utf-8"?>
-<ds:datastoreItem xmlns:ds="http://schemas.openxmlformats.org/officeDocument/2006/customXml" ds:itemID="{A20298EC-C820-4523-A2F1-1807B20C3B6C}">
+<ds:datastoreItem xmlns:ds="http://schemas.openxmlformats.org/officeDocument/2006/customXml" ds:itemID="{CCDAEF65-C215-4DE1-ADDB-8E1226A2FCD0}">
   <ds:schemaRefs>
     <ds:schemaRef ds:uri="http://schemas.openxmlformats.org/officeDocument/2006/bibliography"/>
   </ds:schemaRefs>

</xml_diff>

<commit_message>
v1.3 Fixed bug in qis.properties where scan port was not set correctly
git-svn-id: https://quarchserver4.ds.quarch.com/svn/Software/Application%20Notes/AN-012%20-%20Python%20Control%20of%20Power%20Modules%20via%20QIS/Trunk@1834 265bcc82-57df-11dd-8522-2d0c19f12d9e
</commit_message>
<xml_diff>
--- a/AN-012 - QIS Python USB control of Power Modules.docx
+++ b/AN-012 - QIS Python USB control of Power Modules.docx
@@ -367,6 +367,40 @@
           </w:p>
         </w:tc>
       </w:tr>
+      <w:tr>
+        <w:tc>
+          <w:tcPr>
+            <w:tcW w:w="992" w:type="dxa"/>
+          </w:tcPr>
+          <w:p>
+            <w:r>
+              <w:t>-03</w:t>
+            </w:r>
+          </w:p>
+        </w:tc>
+        <w:tc>
+          <w:tcPr>
+            <w:tcW w:w="2592" w:type="dxa"/>
+          </w:tcPr>
+          <w:p>
+            <w:r>
+              <w:t>March 2017</w:t>
+            </w:r>
+          </w:p>
+        </w:tc>
+        <w:tc>
+          <w:tcPr>
+            <w:tcW w:w="5432" w:type="dxa"/>
+          </w:tcPr>
+          <w:p>
+            <w:r>
+              <w:t>Fixed bud where LAN scan port could be set incorrectly</w:t>
+            </w:r>
+            <w:bookmarkStart w:id="63" w:name="_GoBack"/>
+            <w:bookmarkEnd w:id="63"/>
+          </w:p>
+        </w:tc>
+      </w:tr>
     </w:tbl>
     <w:p/>
     <w:p>
@@ -1172,7 +1206,7 @@
                 <w:noProof/>
                 <w:webHidden/>
               </w:rPr>
-              <w:t>17</w:t>
+              <w:t>18</w:t>
             </w:r>
             <w:r>
               <w:rPr>
@@ -1242,7 +1276,7 @@
                 <w:noProof/>
                 <w:webHidden/>
               </w:rPr>
-              <w:t>19</w:t>
+              <w:t>20</w:t>
             </w:r>
             <w:r>
               <w:rPr>
@@ -1311,7 +1345,7 @@
                 <w:noProof/>
                 <w:webHidden/>
               </w:rPr>
-              <w:t>19</w:t>
+              <w:t>20</w:t>
             </w:r>
             <w:r>
               <w:rPr>
@@ -1380,7 +1414,7 @@
                 <w:noProof/>
                 <w:webHidden/>
               </w:rPr>
-              <w:t>19</w:t>
+              <w:t>20</w:t>
             </w:r>
             <w:r>
               <w:rPr>
@@ -1422,12 +1456,12 @@
       <w:pPr>
         <w:pStyle w:val="Heading1"/>
       </w:pPr>
-      <w:bookmarkStart w:id="63" w:name="_Toc475542641"/>
+      <w:bookmarkStart w:id="64" w:name="_Toc475542641"/>
       <w:r>
         <w:lastRenderedPageBreak/>
         <w:t>Introduction</w:t>
       </w:r>
-      <w:bookmarkEnd w:id="63"/>
+      <w:bookmarkEnd w:id="64"/>
     </w:p>
     <w:p>
       <w:r>
@@ -2155,12 +2189,12 @@
       <w:pPr>
         <w:pStyle w:val="Heading1"/>
       </w:pPr>
-      <w:bookmarkStart w:id="64" w:name="_Toc475542642"/>
+      <w:bookmarkStart w:id="65" w:name="_Toc475542642"/>
       <w:r>
         <w:lastRenderedPageBreak/>
         <w:t>Modules Supported</w:t>
       </w:r>
-      <w:bookmarkEnd w:id="64"/>
+      <w:bookmarkEnd w:id="65"/>
     </w:p>
     <w:p>
       <w:r>
@@ -2268,22 +2302,22 @@
       <w:pPr>
         <w:pStyle w:val="Heading1"/>
       </w:pPr>
-      <w:bookmarkStart w:id="65" w:name="_Toc475542643"/>
+      <w:bookmarkStart w:id="66" w:name="_Toc475542643"/>
       <w:r>
         <w:lastRenderedPageBreak/>
         <w:t>Installation and setup</w:t>
       </w:r>
-      <w:bookmarkEnd w:id="65"/>
+      <w:bookmarkEnd w:id="66"/>
     </w:p>
     <w:p>
       <w:pPr>
         <w:pStyle w:val="Heading2"/>
       </w:pPr>
-      <w:bookmarkStart w:id="66" w:name="_Toc475542644"/>
+      <w:bookmarkStart w:id="67" w:name="_Toc475542644"/>
       <w:r>
         <w:t>Linux setup</w:t>
       </w:r>
-      <w:bookmarkEnd w:id="66"/>
+      <w:bookmarkEnd w:id="67"/>
     </w:p>
     <w:p>
       <w:r>
@@ -2377,9 +2411,11 @@
       <w:r>
         <w:t xml:space="preserve"> here</w:t>
       </w:r>
+      <w:proofErr w:type="gramStart"/>
       <w:r>
         <w:t>:</w:t>
       </w:r>
+      <w:proofErr w:type="gramEnd"/>
       <w:r>
         <w:br/>
       </w:r>
@@ -2442,7 +2478,15 @@
       </w:pPr>
       <w:r>
         <w:tab/>
-        <w:t>&gt;java –Djava.awt.headless=true –jar qis.jar</w:t>
+        <w:t>&gt;java –</w:t>
+      </w:r>
+      <w:proofErr w:type="spellStart"/>
+      <w:r>
+        <w:t>Djava.awt.headless</w:t>
+      </w:r>
+      <w:proofErr w:type="spellEnd"/>
+      <w:r>
+        <w:t>=true –jar qis.jar</w:t>
       </w:r>
     </w:p>
     <w:p>
@@ -2450,7 +2494,15 @@
         <w:ind w:left="720"/>
       </w:pPr>
       <w:r>
-        <w:t>If running QIS from a terminal window or script, you will likely find that closing the window will terminate QIS, you can prevent this from happening by using a combination of ‘nohup’ and ‘&amp;’ on the command:</w:t>
+        <w:t>If running QIS from a terminal window or script, you will likely find that closing the window will terminate QIS, you can prevent this from happening by using a combination of ‘</w:t>
+      </w:r>
+      <w:proofErr w:type="spellStart"/>
+      <w:r>
+        <w:t>nohup</w:t>
+      </w:r>
+      <w:proofErr w:type="spellEnd"/>
+      <w:r>
+        <w:t>’ and ‘&amp;’ on the command:</w:t>
       </w:r>
     </w:p>
     <w:p>
@@ -2459,7 +2511,15 @@
         <w:ind w:firstLine="720"/>
       </w:pPr>
       <w:r>
-        <w:t>&gt;nohup java –jar qis.jar &amp;</w:t>
+        <w:t>&gt;</w:t>
+      </w:r>
+      <w:proofErr w:type="spellStart"/>
+      <w:r>
+        <w:t>nohup</w:t>
+      </w:r>
+      <w:proofErr w:type="spellEnd"/>
+      <w:r>
+        <w:t xml:space="preserve"> java –jar qis.jar &amp;</w:t>
       </w:r>
     </w:p>
     <w:p>
@@ -2481,7 +2541,15 @@
       </w:pPr>
       <w:r>
         <w:lastRenderedPageBreak/>
-        <w:t>Default USB permissions on Ubuntu may require ‘sudo’ to run QIS, or it will not have access to USB.  This can be avoided by setting explicit permissions for Quarch USB devices.</w:t>
+        <w:t>Default USB permissions on Ubuntu may require ‘</w:t>
+      </w:r>
+      <w:proofErr w:type="spellStart"/>
+      <w:r>
+        <w:t>sudo</w:t>
+      </w:r>
+      <w:proofErr w:type="spellEnd"/>
+      <w:r>
+        <w:t>’ to run QIS, or it will not have access to USB.  This can be avoided by setting explicit permissions for Quarch USB devices.</w:t>
       </w:r>
     </w:p>
     <w:p>
@@ -2499,8 +2567,16 @@
         <w:rPr>
           <w:rStyle w:val="QuarchCommandChar"/>
         </w:rPr>
-        <w:t>Quarch-Permissions-USB.rules</w:t>
-      </w:r>
+        <w:t>Quarch-Permissions-</w:t>
+      </w:r>
+      <w:proofErr w:type="spellStart"/>
+      <w:r>
+        <w:rPr>
+          <w:rStyle w:val="QuarchCommandChar"/>
+        </w:rPr>
+        <w:t>USB.rules</w:t>
+      </w:r>
+      <w:proofErr w:type="spellEnd"/>
     </w:p>
     <w:p>
       <w:pPr>
@@ -2525,12 +2601,54 @@
         <w:rPr>
           <w:rFonts w:ascii="Consolas" w:hAnsi="Consolas"/>
         </w:rPr>
-        <w:t>SUBSYSTEM==”usb”,ATTRS{idVendor}==”16d0”,MODE=”0666”</w:t>
-      </w:r>
+        <w:t>SUBSYSTEM==”</w:t>
+      </w:r>
+      <w:proofErr w:type="spellStart"/>
       <w:r>
         <w:rPr>
           <w:rFonts w:ascii="Consolas" w:hAnsi="Consolas"/>
         </w:rPr>
+        <w:t>usb</w:t>
+      </w:r>
+      <w:proofErr w:type="spellEnd"/>
+      <w:r>
+        <w:rPr>
+          <w:rFonts w:ascii="Consolas" w:hAnsi="Consolas"/>
+        </w:rPr>
+        <w:t>”</w:t>
+      </w:r>
+      <w:proofErr w:type="gramStart"/>
+      <w:r>
+        <w:rPr>
+          <w:rFonts w:ascii="Consolas" w:hAnsi="Consolas"/>
+        </w:rPr>
+        <w:t>,ATTRS</w:t>
+      </w:r>
+      <w:proofErr w:type="gramEnd"/>
+      <w:r>
+        <w:rPr>
+          <w:rFonts w:ascii="Consolas" w:hAnsi="Consolas"/>
+        </w:rPr>
+        <w:t>{</w:t>
+      </w:r>
+      <w:proofErr w:type="spellStart"/>
+      <w:r>
+        <w:rPr>
+          <w:rFonts w:ascii="Consolas" w:hAnsi="Consolas"/>
+        </w:rPr>
+        <w:t>idVendor</w:t>
+      </w:r>
+      <w:proofErr w:type="spellEnd"/>
+      <w:r>
+        <w:rPr>
+          <w:rFonts w:ascii="Consolas" w:hAnsi="Consolas"/>
+        </w:rPr>
+        <w:t>}==”16d0”,MODE=”0666”</w:t>
+      </w:r>
+      <w:r>
+        <w:rPr>
+          <w:rFonts w:ascii="Consolas" w:hAnsi="Consolas"/>
+        </w:rPr>
         <w:br/>
       </w:r>
       <w:r>
@@ -2538,7 +2656,35 @@
           <w:rFonts w:ascii="Consolas" w:hAnsi="Consolas"/>
         </w:rPr>
         <w:tab/>
-        <w:t>SUBSYSTEM==”usb_device”,ATTRS{idVendor}==”16d0”,MODE=”0666”</w:t>
+        <w:t>SUBSYSTEM==”</w:t>
+      </w:r>
+      <w:proofErr w:type="spellStart"/>
+      <w:r>
+        <w:rPr>
+          <w:rFonts w:ascii="Consolas" w:hAnsi="Consolas"/>
+        </w:rPr>
+        <w:t>usb_device”,ATTRS</w:t>
+      </w:r>
+      <w:proofErr w:type="spellEnd"/>
+      <w:r>
+        <w:rPr>
+          <w:rFonts w:ascii="Consolas" w:hAnsi="Consolas"/>
+        </w:rPr>
+        <w:t>{</w:t>
+      </w:r>
+      <w:proofErr w:type="spellStart"/>
+      <w:r>
+        <w:rPr>
+          <w:rFonts w:ascii="Consolas" w:hAnsi="Consolas"/>
+        </w:rPr>
+        <w:t>idVendor</w:t>
+      </w:r>
+      <w:proofErr w:type="spellEnd"/>
+      <w:r>
+        <w:rPr>
+          <w:rFonts w:ascii="Consolas" w:hAnsi="Consolas"/>
+        </w:rPr>
+        <w:t>}==”16d0”,MODE=”0666”</w:t>
       </w:r>
     </w:p>
     <w:p>
@@ -2572,12 +2718,28 @@
       <w:r>
         <w:t>&gt;</w:t>
       </w:r>
+      <w:proofErr w:type="spellStart"/>
       <w:r>
         <w:rPr>
           <w:b/>
         </w:rPr>
-        <w:t>sudo cp</w:t>
-      </w:r>
+        <w:t>sudo</w:t>
+      </w:r>
+      <w:proofErr w:type="spellEnd"/>
+      <w:r>
+        <w:rPr>
+          <w:b/>
+        </w:rPr>
+        <w:t xml:space="preserve"> </w:t>
+      </w:r>
+      <w:proofErr w:type="spellStart"/>
+      <w:r>
+        <w:rPr>
+          <w:b/>
+        </w:rPr>
+        <w:t>cp</w:t>
+      </w:r>
+      <w:proofErr w:type="spellEnd"/>
       <w:r>
         <w:t xml:space="preserve"> </w:t>
       </w:r>
@@ -2586,8 +2748,65 @@
           <w:rStyle w:val="QuarchCommandChar"/>
           <w:rFonts w:ascii="Arial" w:hAnsi="Arial"/>
         </w:rPr>
-        <w:t>Quarch-Permissions-USB.rules /etc/udev/rules.d</w:t>
-      </w:r>
+        <w:t>Quarch-Permissions-</w:t>
+      </w:r>
+      <w:proofErr w:type="spellStart"/>
+      <w:r>
+        <w:rPr>
+          <w:rStyle w:val="QuarchCommandChar"/>
+          <w:rFonts w:ascii="Arial" w:hAnsi="Arial"/>
+        </w:rPr>
+        <w:t>USB.rules</w:t>
+      </w:r>
+      <w:proofErr w:type="spellEnd"/>
+      <w:r>
+        <w:rPr>
+          <w:rStyle w:val="QuarchCommandChar"/>
+          <w:rFonts w:ascii="Arial" w:hAnsi="Arial"/>
+        </w:rPr>
+        <w:t xml:space="preserve"> /</w:t>
+      </w:r>
+      <w:proofErr w:type="spellStart"/>
+      <w:r>
+        <w:rPr>
+          <w:rStyle w:val="QuarchCommandChar"/>
+          <w:rFonts w:ascii="Arial" w:hAnsi="Arial"/>
+        </w:rPr>
+        <w:t>etc</w:t>
+      </w:r>
+      <w:proofErr w:type="spellEnd"/>
+      <w:r>
+        <w:rPr>
+          <w:rStyle w:val="QuarchCommandChar"/>
+          <w:rFonts w:ascii="Arial" w:hAnsi="Arial"/>
+        </w:rPr>
+        <w:t>/</w:t>
+      </w:r>
+      <w:proofErr w:type="spellStart"/>
+      <w:r>
+        <w:rPr>
+          <w:rStyle w:val="QuarchCommandChar"/>
+          <w:rFonts w:ascii="Arial" w:hAnsi="Arial"/>
+        </w:rPr>
+        <w:t>udev</w:t>
+      </w:r>
+      <w:proofErr w:type="spellEnd"/>
+      <w:r>
+        <w:rPr>
+          <w:rStyle w:val="QuarchCommandChar"/>
+          <w:rFonts w:ascii="Arial" w:hAnsi="Arial"/>
+        </w:rPr>
+        <w:t>/</w:t>
+      </w:r>
+      <w:proofErr w:type="spellStart"/>
+      <w:r>
+        <w:rPr>
+          <w:rStyle w:val="QuarchCommandChar"/>
+          <w:rFonts w:ascii="Arial" w:hAnsi="Arial"/>
+        </w:rPr>
+        <w:t>rules.d</w:t>
+      </w:r>
+      <w:proofErr w:type="spellEnd"/>
     </w:p>
     <w:p>
       <w:pPr>
@@ -2828,12 +3047,12 @@
       <w:pPr>
         <w:pStyle w:val="Heading2"/>
       </w:pPr>
-      <w:bookmarkStart w:id="67" w:name="_Toc475542645"/>
+      <w:bookmarkStart w:id="68" w:name="_Toc475542645"/>
       <w:r>
         <w:lastRenderedPageBreak/>
         <w:t>Windows setup</w:t>
       </w:r>
-      <w:bookmarkEnd w:id="67"/>
+      <w:bookmarkEnd w:id="68"/>
     </w:p>
     <w:p>
       <w:r>
@@ -2917,8 +3136,13 @@
         <w:ind w:left="720"/>
       </w:pPr>
       <w:r>
-        <w:t>You can find install instructions and files here:</w:t>
-      </w:r>
+        <w:t>You can find install instructions and files here</w:t>
+      </w:r>
+      <w:proofErr w:type="gramStart"/>
+      <w:r>
+        <w:t>:</w:t>
+      </w:r>
+      <w:proofErr w:type="gramEnd"/>
       <w:r>
         <w:br/>
       </w:r>
@@ -2978,7 +3202,15 @@
       </w:pPr>
       <w:r>
         <w:tab/>
-        <w:t>&gt;java –Djava.awt.headless=true –jar qis.jar</w:t>
+        <w:t>&gt;java –</w:t>
+      </w:r>
+      <w:proofErr w:type="spellStart"/>
+      <w:r>
+        <w:t>Djava.awt.headless</w:t>
+      </w:r>
+      <w:proofErr w:type="spellEnd"/>
+      <w:r>
+        <w:t>=true –jar qis.jar</w:t>
       </w:r>
     </w:p>
     <w:p>
@@ -3186,22 +3418,22 @@
       <w:pPr>
         <w:pStyle w:val="Heading1"/>
       </w:pPr>
-      <w:bookmarkStart w:id="68" w:name="_Toc475542646"/>
+      <w:bookmarkStart w:id="69" w:name="_Toc475542646"/>
       <w:r>
         <w:lastRenderedPageBreak/>
         <w:t>Provided Examples</w:t>
       </w:r>
-      <w:bookmarkEnd w:id="68"/>
+      <w:bookmarkEnd w:id="69"/>
     </w:p>
     <w:p>
       <w:pPr>
         <w:pStyle w:val="Heading2"/>
       </w:pPr>
-      <w:bookmarkStart w:id="69" w:name="_Toc475542647"/>
+      <w:bookmarkStart w:id="70" w:name="_Toc475542647"/>
       <w:r>
         <w:t>Locating devices</w:t>
       </w:r>
-      <w:bookmarkEnd w:id="69"/>
+      <w:bookmarkEnd w:id="70"/>
     </w:p>
     <w:p>
       <w:r>
@@ -3232,8 +3464,15 @@
       </w:r>
     </w:p>
     <w:p>
-      <w:r>
-        <w:t>usb::qtl1847-01-016</w:t>
+      <w:proofErr w:type="spellStart"/>
+      <w:proofErr w:type="gramStart"/>
+      <w:r>
+        <w:t>usb</w:t>
+      </w:r>
+      <w:proofErr w:type="spellEnd"/>
+      <w:proofErr w:type="gramEnd"/>
+      <w:r>
+        <w:t>::qtl1847-01-016</w:t>
       </w:r>
     </w:p>
     <w:p>
@@ -3336,12 +3575,12 @@
       <w:pPr>
         <w:pStyle w:val="Heading2"/>
       </w:pPr>
-      <w:bookmarkStart w:id="70" w:name="_Toc475542648"/>
+      <w:bookmarkStart w:id="71" w:name="_Toc475542648"/>
       <w:r>
         <w:lastRenderedPageBreak/>
         <w:t>Streaming capture example</w:t>
       </w:r>
-      <w:bookmarkEnd w:id="70"/>
+      <w:bookmarkEnd w:id="71"/>
     </w:p>
     <w:p>
       <w:r>
@@ -3485,7 +3724,7 @@
       <w:pPr>
         <w:pStyle w:val="Heading1"/>
       </w:pPr>
-      <w:bookmarkStart w:id="71" w:name="_Toc475542649"/>
+      <w:bookmarkStart w:id="72" w:name="_Toc475542649"/>
       <w:r>
         <w:lastRenderedPageBreak/>
         <w:t>Debugging</w:t>
@@ -3536,7 +3775,7 @@
       <w:r>
         <w:t>QIS built in terminal</w:t>
       </w:r>
-      <w:bookmarkEnd w:id="71"/>
+      <w:bookmarkEnd w:id="72"/>
     </w:p>
     <w:p>
       <w:r>
@@ -3546,7 +3785,15 @@
         <w:t>.  When running, there will be an icon in the task bar.  Right click this and select ‘Show Terminal’</w:t>
       </w:r>
       <w:r>
-        <w:t xml:space="preserve">.  If the icon does not work on your linux distro, run QIS with the </w:t>
+        <w:t xml:space="preserve">.  If the icon does not work on your </w:t>
+      </w:r>
+      <w:proofErr w:type="spellStart"/>
+      <w:r>
+        <w:t>linux</w:t>
+      </w:r>
+      <w:proofErr w:type="spellEnd"/>
+      <w:r>
+        <w:t xml:space="preserve"> distro, run QIS with the </w:t>
       </w:r>
       <w:r>
         <w:rPr>
@@ -3809,12 +4056,12 @@
       <w:pPr>
         <w:pStyle w:val="Heading2"/>
       </w:pPr>
-      <w:bookmarkStart w:id="72" w:name="_Toc475542650"/>
+      <w:bookmarkStart w:id="73" w:name="_Toc475542650"/>
       <w:r>
         <w:lastRenderedPageBreak/>
         <w:t>QIS remote terminal control</w:t>
       </w:r>
-      <w:bookmarkEnd w:id="72"/>
+      <w:bookmarkEnd w:id="73"/>
     </w:p>
     <w:p>
       <w:r>
@@ -3830,7 +4077,14 @@
       </w:r>
       <w:r>
         <w:br/>
-        <w:t>The port is 9722</w:t>
+      </w:r>
+      <w:proofErr w:type="gramStart"/>
+      <w:r>
+        <w:t>The</w:t>
+      </w:r>
+      <w:proofErr w:type="gramEnd"/>
+      <w:r>
+        <w:t xml:space="preserve"> port is 9722</w:t>
       </w:r>
       <w:r>
         <w:br/>
@@ -4057,12 +4311,7 @@
         <w:ind w:left="1440"/>
       </w:pPr>
       <w:r>
-        <w:t>As the taskbar icon does not work, you may</w:t>
-      </w:r>
-      <w:bookmarkStart w:id="73" w:name="_GoBack"/>
-      <w:bookmarkEnd w:id="73"/>
-      <w:r>
-        <w:t xml:space="preserve"> have to terminate the QIS process manually.</w:t>
+        <w:t>As the taskbar icon does not work, you may have to terminate the QIS process manually.</w:t>
       </w:r>
       <w:r>
         <w:br w:type="page"/>
@@ -4082,10 +4331,10 @@
       <w:r>
         <w:fldChar w:fldCharType="separate"/>
       </w:r>
-      <w:bookmarkStart w:id="74" w:name="_Toc450305359"/>
-      <w:bookmarkStart w:id="75" w:name="_Toc425349828"/>
-      <w:bookmarkStart w:id="76" w:name="_Toc422324324"/>
-      <w:bookmarkStart w:id="77" w:name="_Toc475542651"/>
+      <w:bookmarkStart w:id="74" w:name="_Toc475542651"/>
+      <w:bookmarkStart w:id="75" w:name="_Toc422324324"/>
+      <w:bookmarkStart w:id="76" w:name="_Toc425349828"/>
+      <w:bookmarkStart w:id="77" w:name="_Toc450305359"/>
       <w:r>
         <w:t>Customer</w:t>
       </w:r>
@@ -4095,63 +4344,81 @@
       <w:r>
         <w:t>upport</w:t>
       </w:r>
-      <w:bookmarkEnd w:id="74"/>
       <w:bookmarkEnd w:id="75"/>
       <w:bookmarkEnd w:id="76"/>
+      <w:bookmarkEnd w:id="77"/>
       <w:r>
         <w:t xml:space="preserve"> from Quarch</w:t>
       </w:r>
-      <w:bookmarkEnd w:id="77"/>
-    </w:p>
-    <w:p>
-      <w:r>
-        <w:t xml:space="preserve">There are multiple ways to access the support you need. You can contact us directly or access an extensive range of valuable support materials from </w:t>
+      <w:bookmarkEnd w:id="74"/>
+    </w:p>
+    <w:p>
+      <w:r>
+        <w:t xml:space="preserve">There are multiple ways to access the support you need. You can contact us directly or access an extensive range of valuable support materials </w:t>
+      </w:r>
+      <w:proofErr w:type="gramStart"/>
+      <w:r>
+        <w:t xml:space="preserve">from </w:t>
+      </w:r>
+      <w:proofErr w:type="gramEnd"/>
+      <w:r>
+        <w:fldChar w:fldCharType="begin"/>
+      </w:r>
+      <w:r>
+        <w:instrText xml:space="preserve"> HYPERLINK "http://quarch.com/support" </w:instrText>
+      </w:r>
+      <w:r>
+        <w:fldChar w:fldCharType="separate"/>
+      </w:r>
+      <w:r>
+        <w:rPr>
+          <w:rStyle w:val="Hyperlink"/>
+        </w:rPr>
+        <w:t>http://quarch.com/support</w:t>
+      </w:r>
+      <w:r>
+        <w:rPr>
+          <w:rStyle w:val="Hyperlink"/>
+        </w:rPr>
+        <w:fldChar w:fldCharType="end"/>
+      </w:r>
+      <w:r>
+        <w:t>.</w:t>
+      </w:r>
+    </w:p>
+    <w:p>
+      <w:pPr>
+        <w:pStyle w:val="QBulletlist"/>
+      </w:pPr>
+      <w:r>
+        <w:t>Contact us direct</w:t>
+      </w:r>
+    </w:p>
+    <w:p>
+      <w:pPr>
+        <w:pStyle w:val="QBulletlist"/>
+      </w:pPr>
+      <w:r>
+        <w:t>Get going quickly and easily, with help direct from the engineers:</w:t>
+      </w:r>
+    </w:p>
+    <w:p>
+      <w:pPr>
+        <w:pStyle w:val="QBulletlist"/>
+        <w:rPr>
+          <w:rStyle w:val="Hyperlink"/>
+        </w:rPr>
+      </w:pPr>
+      <w:r>
+        <w:t xml:space="preserve">Call </w:t>
+      </w:r>
+      <w:r>
+        <w:t>+44 1343 508 140</w:t>
+      </w:r>
+      <w:r>
+        <w:t xml:space="preserve"> or email </w:t>
       </w:r>
       <w:hyperlink r:id="rId20" w:history="1">
-        <w:r>
-          <w:rPr>
-            <w:rStyle w:val="Hyperlink"/>
-          </w:rPr>
-          <w:t>http://quarch.com/support</w:t>
-        </w:r>
-      </w:hyperlink>
-      <w:r>
-        <w:t>.</w:t>
-      </w:r>
-    </w:p>
-    <w:p>
-      <w:pPr>
-        <w:pStyle w:val="QBulletlist"/>
-      </w:pPr>
-      <w:r>
-        <w:t>Contact us direct</w:t>
-      </w:r>
-    </w:p>
-    <w:p>
-      <w:pPr>
-        <w:pStyle w:val="QBulletlist"/>
-      </w:pPr>
-      <w:r>
-        <w:t>Get going quickly and easily, with help direct from the engineers:</w:t>
-      </w:r>
-    </w:p>
-    <w:p>
-      <w:pPr>
-        <w:pStyle w:val="QBulletlist"/>
-        <w:rPr>
-          <w:rStyle w:val="Hyperlink"/>
-        </w:rPr>
-      </w:pPr>
-      <w:r>
-        <w:t xml:space="preserve">Call </w:t>
-      </w:r>
-      <w:r>
-        <w:t>+44 1343 508 140</w:t>
-      </w:r>
-      <w:r>
-        <w:t xml:space="preserve"> or email </w:t>
-      </w:r>
-      <w:hyperlink r:id="rId21" w:history="1">
         <w:r>
           <w:t>support@quarch.com</w:t>
         </w:r>
@@ -4179,7 +4446,7 @@
       <w:r>
         <w:t xml:space="preserve">are well trained in the use of our products and can deal with many basic technical queries from within your time zone, if you prefer. Check </w:t>
       </w:r>
-      <w:hyperlink r:id="rId22" w:history="1">
+      <w:hyperlink r:id="rId21" w:history="1">
         <w:r>
           <w:rPr>
             <w:rStyle w:val="Hyperlink"/>
@@ -4245,7 +4512,7 @@
         </w:rPr>
         <w:t xml:space="preserve">international warranty: </w:t>
       </w:r>
-      <w:hyperlink r:id="rId23" w:history="1">
+      <w:hyperlink r:id="rId22" w:history="1">
         <w:r>
           <w:rPr>
             <w:rStyle w:val="Hyperlink"/>
@@ -4264,7 +4531,7 @@
       <w:r>
         <w:t xml:space="preserve">Download a wide range of documentation, free applications and drivers to help you make the best possible use of your Quarch tools: </w:t>
       </w:r>
-      <w:hyperlink r:id="rId24" w:history="1">
+      <w:hyperlink r:id="rId23" w:history="1">
         <w:r>
           <w:t>http://quarch.com/content/downloads</w:t>
         </w:r>
@@ -4283,7 +4550,7 @@
         </w:rPr>
         <w:t>the Quarch support forum (</w:t>
       </w:r>
-      <w:hyperlink r:id="rId25" w:history="1">
+      <w:hyperlink r:id="rId24" w:history="1">
         <w:r>
           <w:t>http://quarch</w:t>
         </w:r>
@@ -4321,9 +4588,14 @@
     </w:p>
     <w:p>
       <w:r>
-        <w:t xml:space="preserve">Sign up for Quarch Technical Updates to get the most out of your Quarch products. Updates are published approximately once a quarter and include news about the latest features, tools, application notes and software updates. See </w:t>
-      </w:r>
-      <w:hyperlink r:id="rId26" w:history="1">
+        <w:t xml:space="preserve">Sign up for Quarch Technical Updates to get the most out of your Quarch products. Updates are published approximately once a quarter and include news about the latest features, tools, application notes and software updates. </w:t>
+      </w:r>
+      <w:proofErr w:type="gramStart"/>
+      <w:r>
+        <w:t xml:space="preserve">See </w:t>
+      </w:r>
+      <w:proofErr w:type="gramEnd"/>
+      <w:hyperlink r:id="rId25" w:history="1">
         <w:r>
           <w:rPr>
             <w:rStyle w:val="Hyperlink"/>
@@ -4342,8 +4614,8 @@
       </w:r>
     </w:p>
     <w:sectPr>
-      <w:headerReference w:type="default" r:id="rId27"/>
-      <w:footerReference w:type="default" r:id="rId28"/>
+      <w:headerReference w:type="default" r:id="rId26"/>
+      <w:footerReference w:type="default" r:id="rId27"/>
       <w:pgSz w:w="11906" w:h="16838"/>
       <w:pgMar w:top="1440" w:right="1440" w:bottom="1440" w:left="1440" w:header="680" w:footer="283" w:gutter="0"/>
       <w:cols w:space="708"/>
@@ -4382,7 +4654,7 @@
       <w:t>AN-012</w:t>
     </w:r>
     <w:r>
-      <w:t>-02</w:t>
+      <w:t>-03</w:t>
     </w:r>
     <w:r>
       <w:tab/>
@@ -4413,7 +4685,7 @@
       <w:rPr>
         <w:noProof/>
       </w:rPr>
-      <w:t>20</w:t>
+      <w:t>3</w:t>
     </w:r>
     <w:r>
       <w:rPr>
@@ -6038,6 +6310,7 @@
   <w:style w:type="character" w:default="1" w:styleId="DefaultParagraphFont">
     <w:name w:val="Default Paragraph Font"/>
     <w:uiPriority w:val="1"/>
+    <w:semiHidden/>
     <w:unhideWhenUsed/>
   </w:style>
   <w:style w:type="table" w:default="1" w:styleId="TableNormal">
@@ -7375,7 +7648,7 @@
 </file>
 
 <file path=customXml/itemProps1.xml><?xml version="1.0" encoding="utf-8"?>
-<ds:datastoreItem xmlns:ds="http://schemas.openxmlformats.org/officeDocument/2006/customXml" ds:itemID="{CCDAEF65-C215-4DE1-ADDB-8E1226A2FCD0}">
+<ds:datastoreItem xmlns:ds="http://schemas.openxmlformats.org/officeDocument/2006/customXml" ds:itemID="{69D129E4-765B-4A2A-B35A-55987549B505}">
   <ds:schemaRefs>
     <ds:schemaRef ds:uri="http://schemas.openxmlformats.org/officeDocument/2006/bibliography"/>
   </ds:schemaRefs>

</xml_diff>

<commit_message>
Updated to include multi-device control with a single script
git-svn-id: https://quarchserver4.ds.quarch.com/svn/Software/Application%20Notes/AN-012%20-%20Python%20Control%20of%20Power%20Modules%20via%20QIS/Trunk@2230 265bcc82-57df-11dd-8522-2d0c19f12d9e
</commit_message>
<xml_diff>
--- a/AN-012 - QIS Python USB control of Power Modules.docx
+++ b/AN-012 - QIS Python USB control of Power Modules.docx
@@ -1,6 +1,6 @@
 
 <file path=word/document.xml><?xml version="1.0" encoding="utf-8"?>
-<w:document xmlns:wpc="http://schemas.microsoft.com/office/word/2010/wordprocessingCanvas" xmlns:mc="http://schemas.openxmlformats.org/markup-compatibility/2006" xmlns:o="urn:schemas-microsoft-com:office:office" xmlns:r="http://schemas.openxmlformats.org/officeDocument/2006/relationships" xmlns:m="http://schemas.openxmlformats.org/officeDocument/2006/math" xmlns:v="urn:schemas-microsoft-com:vml" xmlns:wp14="http://schemas.microsoft.com/office/word/2010/wordprocessingDrawing" xmlns:wp="http://schemas.openxmlformats.org/drawingml/2006/wordprocessingDrawing" xmlns:w10="urn:schemas-microsoft-com:office:word" xmlns:w="http://schemas.openxmlformats.org/wordprocessingml/2006/main" xmlns:w14="http://schemas.microsoft.com/office/word/2010/wordml" xmlns:w15="http://schemas.microsoft.com/office/word/2012/wordml" xmlns:wpg="http://schemas.microsoft.com/office/word/2010/wordprocessingGroup" xmlns:wpi="http://schemas.microsoft.com/office/word/2010/wordprocessingInk" xmlns:wne="http://schemas.microsoft.com/office/word/2006/wordml" xmlns:wps="http://schemas.microsoft.com/office/word/2010/wordprocessingShape" mc:Ignorable="w14 w15 wp14">
+<w:document xmlns:wpc="http://schemas.microsoft.com/office/word/2010/wordprocessingCanvas" xmlns:cx="http://schemas.microsoft.com/office/drawing/2014/chartex" xmlns:cx1="http://schemas.microsoft.com/office/drawing/2015/9/8/chartex" xmlns:cx2="http://schemas.microsoft.com/office/drawing/2015/10/21/chartex" xmlns:cx3="http://schemas.microsoft.com/office/drawing/2016/5/9/chartex" xmlns:cx4="http://schemas.microsoft.com/office/drawing/2016/5/10/chartex" xmlns:cx5="http://schemas.microsoft.com/office/drawing/2016/5/11/chartex" xmlns:cx6="http://schemas.microsoft.com/office/drawing/2016/5/12/chartex" xmlns:cx7="http://schemas.microsoft.com/office/drawing/2016/5/13/chartex" xmlns:cx8="http://schemas.microsoft.com/office/drawing/2016/5/14/chartex" xmlns:mc="http://schemas.openxmlformats.org/markup-compatibility/2006" xmlns:aink="http://schemas.microsoft.com/office/drawing/2016/ink" xmlns:am3d="http://schemas.microsoft.com/office/drawing/2017/model3d" xmlns:o="urn:schemas-microsoft-com:office:office" xmlns:r="http://schemas.openxmlformats.org/officeDocument/2006/relationships" xmlns:m="http://schemas.openxmlformats.org/officeDocument/2006/math" xmlns:v="urn:schemas-microsoft-com:vml" xmlns:wp14="http://schemas.microsoft.com/office/word/2010/wordprocessingDrawing" xmlns:wp="http://schemas.openxmlformats.org/drawingml/2006/wordprocessingDrawing" xmlns:w10="urn:schemas-microsoft-com:office:word" xmlns:w="http://schemas.openxmlformats.org/wordprocessingml/2006/main" xmlns:w14="http://schemas.microsoft.com/office/word/2010/wordml" xmlns:w15="http://schemas.microsoft.com/office/word/2012/wordml" xmlns:w16cid="http://schemas.microsoft.com/office/word/2016/wordml/cid" xmlns:w16se="http://schemas.microsoft.com/office/word/2015/wordml/symex" xmlns:wpg="http://schemas.microsoft.com/office/word/2010/wordprocessingGroup" xmlns:wpi="http://schemas.microsoft.com/office/word/2010/wordprocessingInk" xmlns:wne="http://schemas.microsoft.com/office/word/2006/wordml" xmlns:wps="http://schemas.microsoft.com/office/word/2010/wordprocessingShape" mc:Ignorable="w14 w15 w16se w16cid wp14">
   <w:body>
     <w:p>
       <w:bookmarkStart w:id="0" w:name="_Toc168887959"/>
@@ -394,10 +394,46 @@
           </w:tcPr>
           <w:p>
             <w:r>
-              <w:t>Fixed bud where LAN scan port could be set incorrectly</w:t>
-            </w:r>
-            <w:bookmarkStart w:id="63" w:name="_GoBack"/>
-            <w:bookmarkEnd w:id="63"/>
+              <w:t>Fixed bug</w:t>
+            </w:r>
+            <w:r>
+              <w:t xml:space="preserve"> where LAN scan port could be set incorrectly</w:t>
+            </w:r>
+          </w:p>
+        </w:tc>
+      </w:tr>
+      <w:tr>
+        <w:tc>
+          <w:tcPr>
+            <w:tcW w:w="992" w:type="dxa"/>
+          </w:tcPr>
+          <w:p>
+            <w:r>
+              <w:t>-04</w:t>
+            </w:r>
+          </w:p>
+        </w:tc>
+        <w:tc>
+          <w:tcPr>
+            <w:tcW w:w="2592" w:type="dxa"/>
+          </w:tcPr>
+          <w:p>
+            <w:r>
+              <w:t>November 2017</w:t>
+            </w:r>
+          </w:p>
+        </w:tc>
+        <w:tc>
+          <w:tcPr>
+            <w:tcW w:w="5432" w:type="dxa"/>
+          </w:tcPr>
+          <w:p>
+            <w:r>
+              <w:t>Improved stability and simplified user interface</w:t>
+            </w:r>
+            <w:r>
+              <w:t>. Addition of stream averaging</w:t>
+            </w:r>
           </w:p>
         </w:tc>
       </w:tr>
@@ -1456,19 +1492,25 @@
       <w:pPr>
         <w:pStyle w:val="Heading1"/>
       </w:pPr>
-      <w:bookmarkStart w:id="64" w:name="_Toc475542641"/>
+      <w:bookmarkStart w:id="63" w:name="_Toc475542641"/>
       <w:r>
         <w:lastRenderedPageBreak/>
         <w:t>Introduction</w:t>
       </w:r>
-      <w:bookmarkEnd w:id="64"/>
+      <w:bookmarkEnd w:id="63"/>
     </w:p>
     <w:p>
       <w:r>
         <w:t xml:space="preserve">Quarch Programmable Power Modules (PPMs) can be controlled using </w:t>
       </w:r>
       <w:r>
-        <w:t>QIS (the Quarch Instrumentation Server).  This is a simple Java server application which runs in the background and allows simple control of Quarch modules.</w:t>
+        <w:t>QIS (the Quarch Instrumentation Server)</w:t>
+      </w:r>
+      <w:r>
+        <w:t xml:space="preserve">. </w:t>
+      </w:r>
+      <w:r>
+        <w:t>This is a simple Java server application which runs in the background and allows simple control of Quarch modules.</w:t>
       </w:r>
     </w:p>
     <w:p>
@@ -1505,7 +1547,13 @@
         <w:pStyle w:val="QBulletlist"/>
       </w:pPr>
       <w:r>
-        <w:t>QIS can be controlled from any language (via  TCP port), so use is not restricted to Python</w:t>
+        <w:t>QIS can be con</w:t>
+      </w:r>
+      <w:r>
+        <w:t xml:space="preserve">trolled from any language (via </w:t>
+      </w:r>
+      <w:r>
+        <w:t>TCP port), so use is not restricted to Python</w:t>
       </w:r>
     </w:p>
     <w:p>
@@ -1521,7 +1569,10 @@
         <w:pStyle w:val="QBulletlist"/>
       </w:pPr>
       <w:r>
-        <w:t>QIS can locate remove LAN devices without knowing their IP or name (using a TCP broadcast packet)</w:t>
+        <w:t>QIS can locate remot</w:t>
+      </w:r>
+      <w:r>
+        <w:t>e LAN devices without knowing their IP or name (using a TCP broadcast packet)</w:t>
       </w:r>
     </w:p>
     <w:p/>
@@ -1541,11 +1592,19 @@
     </w:p>
     <w:p>
       <w:r>
-        <w:t xml:space="preserve">The automated scripts that control QIS can now be run on the Host PC, or on any other PC on the network.  While this application note demonstrates the use of Python, any language can be used to connect to QIS over TCP and </w:t>
+        <w:t>The automated scripts that control QIS can now be run on the Host PC, or on any other PC on the network</w:t>
+      </w:r>
+      <w:r>
+        <w:t xml:space="preserve">. </w:t>
+      </w:r>
+      <w:r>
+        <w:t xml:space="preserve">While this application note demonstrates the use of Python, any language can be used to connect to QIS over TCP and </w:t>
       </w:r>
       <w:r>
         <w:t>issue commands.</w:t>
       </w:r>
+      <w:bookmarkStart w:id="64" w:name="_GoBack"/>
+      <w:bookmarkEnd w:id="64"/>
     </w:p>
     <w:p>
       <w:r>
@@ -2321,10 +2380,19 @@
     </w:p>
     <w:p>
       <w:r>
-        <w:t>This setup was based on Ubuntu Linux and a clean install.  Changes may be needed for other systems</w:t>
-      </w:r>
-      <w:r>
-        <w:t xml:space="preserve">.  You </w:t>
+        <w:t>This setup was based on Ubuntu Linux and a clean install</w:t>
+      </w:r>
+      <w:r>
+        <w:t xml:space="preserve">. </w:t>
+      </w:r>
+      <w:r>
+        <w:t>Changes may be needed for other systems</w:t>
+      </w:r>
+      <w:r>
+        <w:t xml:space="preserve">. </w:t>
+      </w:r>
+      <w:r>
+        <w:t xml:space="preserve">You </w:t>
       </w:r>
       <w:r>
         <w:t>may</w:t>
@@ -2411,11 +2479,9 @@
       <w:r>
         <w:t xml:space="preserve"> here</w:t>
       </w:r>
-      <w:proofErr w:type="gramStart"/>
       <w:r>
         <w:t>:</w:t>
       </w:r>
-      <w:proofErr w:type="gramEnd"/>
       <w:r>
         <w:br/>
       </w:r>
@@ -2441,7 +2507,13 @@
         <w:ind w:left="720"/>
       </w:pPr>
       <w:r>
-        <w:t>QIS is found in the /QIS folder of the application note.  Simple double click QIS.jar to run it</w:t>
+        <w:t>QIS is found in the /QIS folder of the application note</w:t>
+      </w:r>
+      <w:r>
+        <w:t xml:space="preserve">. </w:t>
+      </w:r>
+      <w:r>
+        <w:t>Simple double click QIS.jar to run it</w:t>
       </w:r>
     </w:p>
     <w:p>
@@ -2527,7 +2599,13 @@
         <w:ind w:left="720"/>
       </w:pPr>
       <w:r>
-        <w:t>Unless you have used the ‘headless’ option, you should now see a small Quarch icon in the task bar, representing QIS.  Right clicking on this gives options to exit or to display a manual control terminal for typing commands.</w:t>
+        <w:t>Unless you have used the ‘headless’ option, you should now see a small Quarch icon in the task bar, representing QIS</w:t>
+      </w:r>
+      <w:r>
+        <w:t xml:space="preserve">. </w:t>
+      </w:r>
+      <w:r>
+        <w:t>Right clicking on this gives options to exit or to display a manual control terminal for typing commands.</w:t>
       </w:r>
     </w:p>
     <w:p>
@@ -2549,7 +2627,13 @@
       </w:r>
       <w:proofErr w:type="spellEnd"/>
       <w:r>
-        <w:t>’ to run QIS, or it will not have access to USB.  This can be avoided by setting explicit permissions for Quarch USB devices.</w:t>
+        <w:t>’ to run QIS, or it will not have access to USB</w:t>
+      </w:r>
+      <w:r>
+        <w:t xml:space="preserve">. </w:t>
+      </w:r>
+      <w:r>
+        <w:t>This can be avoided by setting explicit permissions for Quarch USB devices.</w:t>
       </w:r>
     </w:p>
     <w:p>
@@ -2601,7 +2685,14 @@
         <w:rPr>
           <w:rFonts w:ascii="Consolas" w:hAnsi="Consolas"/>
         </w:rPr>
-        <w:t>SUBSYSTEM==”</w:t>
+        <w:t>SUBSYSTEM=</w:t>
+      </w:r>
+      <w:proofErr w:type="gramStart"/>
+      <w:r>
+        <w:rPr>
+          <w:rFonts w:ascii="Consolas" w:hAnsi="Consolas"/>
+        </w:rPr>
+        <w:t>=”</w:t>
       </w:r>
       <w:proofErr w:type="spellStart"/>
       <w:r>
@@ -2611,25 +2702,12 @@
         <w:t>usb</w:t>
       </w:r>
       <w:proofErr w:type="spellEnd"/>
+      <w:proofErr w:type="gramEnd"/>
       <w:r>
         <w:rPr>
           <w:rFonts w:ascii="Consolas" w:hAnsi="Consolas"/>
         </w:rPr>
-        <w:t>”</w:t>
-      </w:r>
-      <w:proofErr w:type="gramStart"/>
-      <w:r>
-        <w:rPr>
-          <w:rFonts w:ascii="Consolas" w:hAnsi="Consolas"/>
-        </w:rPr>
-        <w:t>,ATTRS</w:t>
-      </w:r>
-      <w:proofErr w:type="gramEnd"/>
-      <w:r>
-        <w:rPr>
-          <w:rFonts w:ascii="Consolas" w:hAnsi="Consolas"/>
-        </w:rPr>
-        <w:t>{</w:t>
+        <w:t>”,ATTRS{</w:t>
       </w:r>
       <w:proofErr w:type="spellStart"/>
       <w:r>
@@ -3062,7 +3140,19 @@
         <w:t>Windows 10</w:t>
       </w:r>
       <w:r>
-        <w:t xml:space="preserve"> and a clean install.  Changes may be needed for other systems.  You </w:t>
+        <w:t xml:space="preserve"> and a clean install</w:t>
+      </w:r>
+      <w:r>
+        <w:t xml:space="preserve">. </w:t>
+      </w:r>
+      <w:r>
+        <w:t>Changes may be needed for other systems</w:t>
+      </w:r>
+      <w:r>
+        <w:t xml:space="preserve">. </w:t>
+      </w:r>
+      <w:r>
+        <w:t xml:space="preserve">You </w:t>
       </w:r>
       <w:r>
         <w:t>may</w:t>
@@ -3136,13 +3226,8 @@
         <w:ind w:left="720"/>
       </w:pPr>
       <w:r>
-        <w:t>You can find install instructions and files here</w:t>
-      </w:r>
-      <w:proofErr w:type="gramStart"/>
-      <w:r>
-        <w:t>:</w:t>
-      </w:r>
-      <w:proofErr w:type="gramEnd"/>
+        <w:t>You can find install instructions and files here:</w:t>
+      </w:r>
       <w:r>
         <w:br/>
       </w:r>
@@ -3168,7 +3253,13 @@
         <w:ind w:left="720"/>
       </w:pPr>
       <w:r>
-        <w:t>QIS is found in the /QIS folder of the application note.  Simple double click QIS.jar to run it</w:t>
+        <w:t>QIS is found in the /QIS folder of the application note</w:t>
+      </w:r>
+      <w:r>
+        <w:t xml:space="preserve">. </w:t>
+      </w:r>
+      <w:r>
+        <w:t>Simple double click QIS.jar to run it</w:t>
       </w:r>
     </w:p>
     <w:p>
@@ -3218,7 +3309,13 @@
         <w:ind w:left="720"/>
       </w:pPr>
       <w:r>
-        <w:t>Unless you have used the ‘headless’ option, you should now see a small Quarch icon in the task bar, representing QIS.  Right clicking on this gives options to exit or to display a manual control terminal for typing commands.</w:t>
+        <w:t>Unless you have used the ‘headless’ option, you should now see a small Quarch icon in the task bar, representing QIS</w:t>
+      </w:r>
+      <w:r>
+        <w:t xml:space="preserve">. </w:t>
+      </w:r>
+      <w:r>
+        <w:t>Right clicking on this gives options to exit or to display a manual control terminal for typing commands.</w:t>
       </w:r>
     </w:p>
     <w:p>
@@ -3455,12 +3552,24 @@
         <w:t xml:space="preserve"> contains a simple example, </w:t>
       </w:r>
       <w:r>
-        <w:t>querying QIS to get a list of available devices.  This lets us see what is available, and conform that everything is working.</w:t>
-      </w:r>
-    </w:p>
-    <w:p>
-      <w:r>
-        <w:t>The name format will be used later for choosing the module to use.  For example:</w:t>
+        <w:t>querying QIS to ge</w:t>
+      </w:r>
+      <w:r>
+        <w:t xml:space="preserve">t a list of available devices. </w:t>
+      </w:r>
+      <w:r>
+        <w:t>This lets us see what is available, and conform that everything is working.</w:t>
+      </w:r>
+    </w:p>
+    <w:p>
+      <w:r>
+        <w:t>The name format will be used later f</w:t>
+      </w:r>
+      <w:r>
+        <w:t xml:space="preserve">or choosing the module to use. </w:t>
+      </w:r>
+      <w:r>
+        <w:t>For example:</w:t>
       </w:r>
     </w:p>
     <w:p>
@@ -3470,9 +3579,12 @@
         <w:t>usb</w:t>
       </w:r>
       <w:proofErr w:type="spellEnd"/>
+      <w:r>
+        <w:t>::</w:t>
+      </w:r>
       <w:proofErr w:type="gramEnd"/>
       <w:r>
-        <w:t>::qtl1847-01-016</w:t>
+        <w:t>qtl1847-01-016</w:t>
       </w:r>
     </w:p>
     <w:p>
@@ -3596,68 +3708,687 @@
         <w:t>a selected</w:t>
       </w:r>
       <w:r>
-        <w:t xml:space="preserve"> module and runs a number of commands to prepare for streaming capture of data.</w:t>
-      </w:r>
-    </w:p>
-    <w:p>
-      <w:r>
-        <w:t xml:space="preserve">‘Streaming’ involves the PC client software constantly puling data back from the Quarch module.  This allows for much longer recording times that when using the internal RAM on the module.  The lower the averaging rate, the faster that data must be read back to keep up.  XLC modules can generally stream at 16 sample averaging with a fast PC.  </w:t>
-      </w:r>
-      <w:r>
-        <w:t>HD modules can generally get to 4 sample averaging.</w:t>
-      </w:r>
-    </w:p>
-    <w:p>
-      <w:r>
-        <w:t>QIS holds a large data buffer, and will keep pulling data back from the module when the Python script is busy.  This allows you to perform additional tasks, such as invoking an IO transfer to the device you are testing.</w:t>
-      </w:r>
-    </w:p>
-    <w:p>
-      <w:r>
-        <w:t>This example is set to a far higher value initially so as to produce a small and simple CSV file.</w:t>
-      </w:r>
-    </w:p>
-    <w:p>
-      <w:r>
-        <w:t>The script sets up the module and then begins streaming for a set period of time.  When complete</w:t>
-      </w:r>
-      <w:r>
-        <w:t xml:space="preserve"> a CVS file</w:t>
-      </w:r>
-      <w:r>
-        <w:t xml:space="preserve"> will have been created</w:t>
-      </w:r>
-      <w:r>
-        <w:t>, for later viewing and processing.</w:t>
-      </w:r>
-    </w:p>
-    <w:p>
-      <w:pPr>
-        <w:pStyle w:val="QuarchCommand"/>
-      </w:pPr>
-      <w:r>
-        <w:t xml:space="preserve">&gt;python </w:t>
-      </w:r>
-      <w:r>
-        <w:t>Qis</w:t>
-      </w:r>
-      <w:r>
-        <w:t>StreamExample.py</w:t>
-      </w:r>
-    </w:p>
-    <w:p>
-      <w:pPr>
-        <w:pStyle w:val="Centredimage"/>
-      </w:pPr>
-      <w:r>
-        <w:rPr>
-          <w:lang w:val="en-US" w:eastAsia="en-US"/>
+        <w:t xml:space="preserve"> module </w:t>
+      </w:r>
+      <w:r>
+        <w:t>and runs a series of commands. These are split up into a few separate examples that are designed to do slightly different things.</w:t>
+      </w:r>
+    </w:p>
+    <w:p>
+      <w:r>
+        <w:t>The “</w:t>
+      </w:r>
+      <w:proofErr w:type="spellStart"/>
+      <w:r>
+        <w:t>powerMarginingExample</w:t>
+      </w:r>
+      <w:proofErr w:type="spellEnd"/>
+      <w:r>
+        <w:t>” function demonstrates how the voltage being produced by the power module can be altered and measured without any streaming being involved. As no streaming is being performed, it requires much less CPU usage with the downside of simplistic power measurement.</w:t>
+      </w:r>
+    </w:p>
+    <w:p>
+      <w:r>
+        <w:t>The “</w:t>
+      </w:r>
+      <w:proofErr w:type="spellStart"/>
+      <w:r>
+        <w:t>simpleStream</w:t>
+      </w:r>
+      <w:proofErr w:type="spellEnd"/>
+      <w:r>
+        <w:t xml:space="preserve">” function demonstrates how data can be streamed from the module. </w:t>
+      </w:r>
+      <w:r>
+        <w:t xml:space="preserve">‘Streaming’ involves the PC client software constantly puling data back from the Quarch module. </w:t>
+      </w:r>
+      <w:r>
+        <w:t>If the PC client did not pull data from the module, its internal buffer would fill up and streaming would halt</w:t>
+      </w:r>
+      <w:r>
+        <w:t xml:space="preserve">. </w:t>
+      </w:r>
+    </w:p>
+    <w:p>
+      <w:r>
+        <w:t>The module samples the voltage and current every 4</w:t>
+      </w:r>
+      <w:r>
+        <w:rPr>
+          <w:rFonts w:cs="Arial"/>
+        </w:rPr>
+        <w:t>µ</w:t>
+      </w:r>
+      <w:r>
+        <w:t>s and has the capability of averaging those samples before sending the data to the PC. An XLC, on a fast PC, can generally keep up with 16 samples being averaged in the device, whereas an HD can handle 4 samples. If any lower device averaging rates are selected, the device cannot transmit data fast enough and so its RAM will fill up.</w:t>
+      </w:r>
+      <w:r>
+        <w:t xml:space="preserve"> “</w:t>
+      </w:r>
+      <w:proofErr w:type="spellStart"/>
+      <w:r>
+        <w:t>simpleStream</w:t>
+      </w:r>
+      <w:proofErr w:type="spellEnd"/>
+      <w:r>
+        <w:t>” uses the device default for averaging, which is no averaging or zero averaging. To change the device averaging rate, the command:</w:t>
+      </w:r>
+    </w:p>
+    <w:p>
+      <w:pPr>
+        <w:pStyle w:val="Code"/>
+      </w:pPr>
+      <w:proofErr w:type="spellStart"/>
+      <w:proofErr w:type="gramStart"/>
+      <w:r>
+        <w:t>qis.sendC</w:t>
+      </w:r>
+      <w:r>
+        <w:t>md</w:t>
+      </w:r>
+      <w:proofErr w:type="spellEnd"/>
+      <w:proofErr w:type="gramEnd"/>
+      <w:r>
+        <w:t>(module, "Record Averaging x</w:t>
+      </w:r>
+      <w:r>
+        <w:t>")</w:t>
+      </w:r>
+    </w:p>
+    <w:p>
+      <w:pPr>
+        <w:spacing w:before="0" w:after="160" w:line="259" w:lineRule="auto"/>
+      </w:pPr>
+      <w:r>
+        <w:t>Where x is any whole 2</w:t>
+      </w:r>
+      <w:r>
+        <w:rPr>
+          <w:vertAlign w:val="superscript"/>
+        </w:rPr>
+        <w:t>n</w:t>
+      </w:r>
+      <w:r>
+        <w:t xml:space="preserve"> from 0 to 32k.</w:t>
+      </w:r>
+    </w:p>
+    <w:p>
+      <w:pPr>
+        <w:spacing w:before="0" w:after="160" w:line="259" w:lineRule="auto"/>
+      </w:pPr>
+      <w:r>
+        <w:t>“</w:t>
+      </w:r>
+      <w:proofErr w:type="spellStart"/>
+      <w:r>
+        <w:t>multiStreamExample</w:t>
+      </w:r>
+      <w:proofErr w:type="spellEnd"/>
+      <w:r>
+        <w:t>” demonstrates a simple method for handling buffer overrun. This occurs when the device averaging bandwidth is greater than the rate data can be saved to file. When any overrun is detected, in either the module or QIS, the stream is stopped and restarted, saving the data into a new file.</w:t>
+      </w:r>
+    </w:p>
+    <w:tbl>
+      <w:tblPr>
+        <w:tblStyle w:val="TableGrid"/>
+        <w:tblW w:w="0" w:type="auto"/>
+        <w:tblLook w:val="04A0" w:firstRow="1" w:lastRow="0" w:firstColumn="1" w:lastColumn="0" w:noHBand="0" w:noVBand="1"/>
+      </w:tblPr>
+      <w:tblGrid>
+        <w:gridCol w:w="9016"/>
+      </w:tblGrid>
+      <w:tr>
+        <w:tc>
+          <w:tcPr>
+            <w:tcW w:w="9016" w:type="dxa"/>
+          </w:tcPr>
+          <w:p>
+            <w:pPr>
+              <w:spacing w:before="0" w:after="160" w:line="259" w:lineRule="auto"/>
+            </w:pPr>
+            <w:r>
+              <w:rPr>
+                <w:b/>
+              </w:rPr>
+              <w:t>Note</w:t>
+            </w:r>
+            <w:r>
+              <w:t>: It can take time to empty either the QIS or device buffers so there will be sections of time where no data is present so if continuous data is required, use a high enough device sample rate such that overrun does not occur.</w:t>
+            </w:r>
+          </w:p>
+        </w:tc>
+      </w:tr>
+    </w:tbl>
+    <w:p>
+      <w:pPr>
+        <w:spacing w:before="0" w:after="160" w:line="259" w:lineRule="auto"/>
+      </w:pPr>
+    </w:p>
+    <w:p>
+      <w:pPr>
+        <w:spacing w:before="0" w:after="160" w:line="259" w:lineRule="auto"/>
+      </w:pPr>
+      <w:r>
+        <w:t>Finally, the “</w:t>
+      </w:r>
+      <w:proofErr w:type="spellStart"/>
+      <w:r>
+        <w:t>averageStream</w:t>
+      </w:r>
+      <w:proofErr w:type="spellEnd"/>
+      <w:r>
+        <w:t>” function demonstrates the script averaging feature built into QisInterface.py. This feature takes samples from the device and further averages them to create a user defined time base. In the example, data points will be saved to file that represent a 1s worth of data. All that needs to be set by the user is the final required averaging rate, and the averaging rate performed by the device.</w:t>
+      </w:r>
+    </w:p>
+    <w:tbl>
+      <w:tblPr>
+        <w:tblStyle w:val="TableGrid"/>
+        <w:tblW w:w="0" w:type="auto"/>
+        <w:tblLook w:val="04A0" w:firstRow="1" w:lastRow="0" w:firstColumn="1" w:lastColumn="0" w:noHBand="0" w:noVBand="1"/>
+      </w:tblPr>
+      <w:tblGrid>
+        <w:gridCol w:w="9016"/>
+      </w:tblGrid>
+      <w:tr>
+        <w:tc>
+          <w:tcPr>
+            <w:tcW w:w="9016" w:type="dxa"/>
+          </w:tcPr>
+          <w:p>
+            <w:pPr>
+              <w:spacing w:before="0" w:after="160" w:line="259" w:lineRule="auto"/>
+            </w:pPr>
+            <w:r>
+              <w:rPr>
+                <w:b/>
+              </w:rPr>
+              <w:t>Note:</w:t>
+            </w:r>
+            <w:r>
+              <w:t xml:space="preserve"> The implementation used has an absolute timing error for each data point equal to: </w:t>
+            </w:r>
+          </w:p>
+          <w:p>
+            <w:pPr>
+              <w:spacing w:before="0" w:after="160" w:line="259" w:lineRule="auto"/>
+              <w:rPr>
+                <w:rFonts w:eastAsiaTheme="minorEastAsia"/>
+              </w:rPr>
+            </w:pPr>
+            <m:oMathPara>
+              <m:oMath>
+                <m:r>
+                  <w:rPr>
+                    <w:rFonts w:ascii="Cambria Math" w:hAnsi="Cambria Math"/>
+                  </w:rPr>
+                  <w:lastRenderedPageBreak/>
+                  <m:t xml:space="preserve">Percentage error= </m:t>
+                </m:r>
+                <m:f>
+                  <m:fPr>
+                    <m:ctrlPr>
+                      <w:rPr>
+                        <w:rFonts w:ascii="Cambria Math" w:hAnsi="Cambria Math"/>
+                        <w:i/>
+                      </w:rPr>
+                    </m:ctrlPr>
+                  </m:fPr>
+                  <m:num>
+                    <m:r>
+                      <w:rPr>
+                        <w:rFonts w:ascii="Cambria Math" w:hAnsi="Cambria Math"/>
+                      </w:rPr>
+                      <m:t>Device averaging rate ×4μs</m:t>
+                    </m:r>
+                  </m:num>
+                  <m:den>
+                    <m:r>
+                      <w:rPr>
+                        <w:rFonts w:ascii="Cambria Math" w:hAnsi="Cambria Math"/>
+                      </w:rPr>
+                      <m:t>Script averaging rate</m:t>
+                    </m:r>
+                  </m:den>
+                </m:f>
+              </m:oMath>
+            </m:oMathPara>
+          </w:p>
+          <w:p>
+            <w:pPr>
+              <w:spacing w:before="0" w:after="160" w:line="259" w:lineRule="auto"/>
+              <w:rPr>
+                <w:rFonts w:eastAsiaTheme="minorEastAsia"/>
+              </w:rPr>
+            </w:pPr>
+            <w:r>
+              <w:rPr>
+                <w:rFonts w:eastAsiaTheme="minorEastAsia"/>
+              </w:rPr>
+              <w:t xml:space="preserve">For example, having each data point represent 1s with a device averaging rate of 1k has a timing error of </w:t>
+            </w:r>
+            <w:r>
+              <w:rPr>
+                <w:rFonts w:eastAsiaTheme="minorEastAsia" w:cs="Arial"/>
+              </w:rPr>
+              <w:t>±</w:t>
+            </w:r>
+            <w:r>
+              <w:rPr>
+                <w:rFonts w:eastAsiaTheme="minorEastAsia"/>
+              </w:rPr>
+              <w:t>0.4096. This timing error does not translate to a cumulative timing error so 100 data points will represent 100s of time, in this case.</w:t>
+            </w:r>
+          </w:p>
+        </w:tc>
+      </w:tr>
+    </w:tbl>
+    <w:p>
+      <w:pPr>
+        <w:spacing w:before="0" w:after="160" w:line="259" w:lineRule="auto"/>
+      </w:pPr>
+    </w:p>
+    <w:p>
+      <w:pPr>
+        <w:spacing w:before="0" w:after="160" w:line="259" w:lineRule="auto"/>
+      </w:pPr>
+      <w:r>
+        <w:t xml:space="preserve">These examples all use a number of functions built into this script or QisInterface.py. </w:t>
+      </w:r>
+      <w:r>
+        <w:t>These functions</w:t>
+      </w:r>
+      <w:r>
+        <w:t xml:space="preserve"> are:</w:t>
+      </w:r>
+    </w:p>
+    <w:p>
+      <w:pPr>
+        <w:pStyle w:val="Code"/>
+      </w:pPr>
+      <w:proofErr w:type="spellStart"/>
+      <w:proofErr w:type="gramStart"/>
+      <w:r>
+        <w:t>debugPrint</w:t>
+      </w:r>
+      <w:proofErr w:type="spellEnd"/>
+      <w:r>
+        <w:t>(</w:t>
+      </w:r>
+      <w:proofErr w:type="gramEnd"/>
+      <w:r>
+        <w:rPr>
+          <w:i/>
+        </w:rPr>
+        <w:t>string, setting</w:t>
+      </w:r>
+      <w:r>
+        <w:t>)</w:t>
+      </w:r>
+    </w:p>
+    <w:p>
+      <w:pPr>
+        <w:pStyle w:val="Code"/>
+      </w:pPr>
+      <w:r>
+        <w:t xml:space="preserve">Prints string to console or file </w:t>
+      </w:r>
+      <w:proofErr w:type="spellStart"/>
+      <w:r>
+        <w:t>dependant</w:t>
+      </w:r>
+      <w:proofErr w:type="spellEnd"/>
+      <w:r>
+        <w:t xml:space="preserve"> on </w:t>
+      </w:r>
+      <w:proofErr w:type="spellStart"/>
+      <w:r>
+        <w:t>debugPrintSetup</w:t>
+      </w:r>
+      <w:proofErr w:type="spellEnd"/>
+      <w:r>
+        <w:t xml:space="preserve">. When </w:t>
+      </w:r>
+      <w:r>
+        <w:rPr>
+          <w:i/>
+        </w:rPr>
+        <w:t>setting</w:t>
+      </w:r>
+      <w:r>
+        <w:t xml:space="preserve"> = 1 the string can be saved to file but will not print to console.</w:t>
+      </w:r>
+    </w:p>
+    <w:p>
+      <w:pPr>
+        <w:pStyle w:val="Code"/>
+        <w:rPr>
+          <w:i/>
+        </w:rPr>
+      </w:pPr>
+      <w:proofErr w:type="spellStart"/>
+      <w:proofErr w:type="gramStart"/>
+      <w:r>
+        <w:t>debugPrintSetup</w:t>
+      </w:r>
+      <w:proofErr w:type="spellEnd"/>
+      <w:r>
+        <w:t>(</w:t>
+      </w:r>
+      <w:proofErr w:type="gramEnd"/>
+      <w:r>
+        <w:rPr>
+          <w:i/>
+        </w:rPr>
+        <w:t>setting, filename)</w:t>
+      </w:r>
+    </w:p>
+    <w:p>
+      <w:pPr>
+        <w:pStyle w:val="Code"/>
+      </w:pPr>
+      <w:r>
+        <w:t>Setting can be either “Command Line” or “File”. Filename is required when saving to file.</w:t>
+      </w:r>
+    </w:p>
+    <w:p>
+      <w:pPr>
+        <w:pStyle w:val="Code"/>
+      </w:pPr>
+      <w:proofErr w:type="spellStart"/>
+      <w:proofErr w:type="gramStart"/>
+      <w:r>
+        <w:t>q</w:t>
+      </w:r>
+      <w:r>
+        <w:t>is.sendCmd</w:t>
+      </w:r>
+      <w:proofErr w:type="spellEnd"/>
+      <w:proofErr w:type="gramEnd"/>
+      <w:r>
+        <w:t>(</w:t>
+      </w:r>
+      <w:r>
+        <w:rPr>
+          <w:i/>
+        </w:rPr>
+        <w:t>module, command</w:t>
+      </w:r>
+      <w:r>
+        <w:t>)</w:t>
+      </w:r>
+    </w:p>
+    <w:p>
+      <w:pPr>
+        <w:pStyle w:val="Code"/>
+      </w:pPr>
+      <w:r>
+        <w:t>Sends commands to the module via QIS. Module is the net bios or IP address of the module being communicated with. Command is the string being sent to the module.</w:t>
+      </w:r>
+      <w:r>
+        <w:t xml:space="preserve"> It returns text from the device dependent on the command</w:t>
+      </w:r>
+      <w:r>
+        <w:t>.</w:t>
+      </w:r>
+    </w:p>
+    <w:p>
+      <w:pPr>
+        <w:pStyle w:val="Code"/>
+      </w:pPr>
+      <w:proofErr w:type="spellStart"/>
+      <w:proofErr w:type="gramStart"/>
+      <w:r>
+        <w:t>q</w:t>
+      </w:r>
+      <w:r>
+        <w:t>is.startStream</w:t>
+      </w:r>
+      <w:proofErr w:type="spellEnd"/>
+      <w:proofErr w:type="gramEnd"/>
+      <w:r>
+        <w:t>(</w:t>
+      </w:r>
+      <w:r>
+        <w:rPr>
+          <w:i/>
+        </w:rPr>
+        <w:t xml:space="preserve">module, filename, </w:t>
+      </w:r>
+      <w:proofErr w:type="spellStart"/>
+      <w:r>
+        <w:rPr>
+          <w:i/>
+        </w:rPr>
+        <w:t>fileMaxMB</w:t>
+      </w:r>
+      <w:proofErr w:type="spellEnd"/>
+      <w:r>
+        <w:rPr>
+          <w:i/>
+        </w:rPr>
+        <w:t xml:space="preserve">, </w:t>
+      </w:r>
+      <w:proofErr w:type="spellStart"/>
+      <w:r>
+        <w:rPr>
+          <w:i/>
+        </w:rPr>
+        <w:t>streamName</w:t>
+      </w:r>
+      <w:proofErr w:type="spellEnd"/>
+      <w:r>
+        <w:rPr>
+          <w:i/>
+        </w:rPr>
+        <w:t xml:space="preserve">, </w:t>
+      </w:r>
+      <w:proofErr w:type="spellStart"/>
+      <w:r>
+        <w:rPr>
+          <w:i/>
+        </w:rPr>
+        <w:t>streamAverage</w:t>
+      </w:r>
+      <w:proofErr w:type="spellEnd"/>
+      <w:r>
+        <w:t>)</w:t>
+      </w:r>
+    </w:p>
+    <w:p>
+      <w:pPr>
+        <w:pStyle w:val="Code"/>
+      </w:pPr>
+      <w:r>
+        <w:t xml:space="preserve">Starts device streaming. </w:t>
+      </w:r>
+      <w:r>
+        <w:rPr>
+          <w:i/>
+        </w:rPr>
+        <w:t>module</w:t>
+      </w:r>
+      <w:r>
+        <w:t xml:space="preserve"> is the module being commanded. </w:t>
+      </w:r>
+      <w:proofErr w:type="spellStart"/>
+      <w:r>
+        <w:rPr>
+          <w:i/>
+        </w:rPr>
+        <w:t>fileMaxMB</w:t>
+      </w:r>
+      <w:proofErr w:type="spellEnd"/>
+      <w:r>
+        <w:t xml:space="preserve"> is the max file size for streamed data files. </w:t>
+      </w:r>
+      <w:proofErr w:type="spellStart"/>
+      <w:r>
+        <w:rPr>
+          <w:i/>
+        </w:rPr>
+        <w:t>streamName</w:t>
+      </w:r>
+      <w:proofErr w:type="spellEnd"/>
+      <w:r>
+        <w:t xml:space="preserve"> is saved into the header for the stream data file</w:t>
+      </w:r>
+      <w:r>
+        <w:t xml:space="preserve">. </w:t>
+      </w:r>
+      <w:proofErr w:type="spellStart"/>
+      <w:r>
+        <w:rPr>
+          <w:i/>
+        </w:rPr>
+        <w:t>streamAverage</w:t>
+      </w:r>
+      <w:proofErr w:type="spellEnd"/>
+      <w:r>
+        <w:t xml:space="preserve"> is the script average performed in seconds. Can be set to None if not required.</w:t>
+      </w:r>
+    </w:p>
+    <w:p>
+      <w:pPr>
+        <w:pStyle w:val="Code"/>
+      </w:pPr>
+      <w:proofErr w:type="spellStart"/>
+      <w:proofErr w:type="gramStart"/>
+      <w:r>
+        <w:t>qis.streamRunningStatus</w:t>
+      </w:r>
+      <w:proofErr w:type="spellEnd"/>
+      <w:proofErr w:type="gramEnd"/>
+      <w:r>
+        <w:t>(</w:t>
+      </w:r>
+      <w:r>
+        <w:rPr>
+          <w:i/>
+        </w:rPr>
+        <w:t>module</w:t>
+      </w:r>
+      <w:r>
+        <w:t>)</w:t>
+      </w:r>
+    </w:p>
+    <w:p>
+      <w:pPr>
+        <w:pStyle w:val="Code"/>
+      </w:pPr>
+      <w:r>
+        <w:t>Returns the running status of the stream from the module</w:t>
+      </w:r>
+    </w:p>
+    <w:p>
+      <w:pPr>
+        <w:pStyle w:val="Heading1"/>
+      </w:pPr>
+      <w:bookmarkStart w:id="72" w:name="_Toc475542649"/>
+      <w:r>
+        <w:t>Debugging</w:t>
+      </w:r>
+    </w:p>
+    <w:p>
+      <w:r>
+        <w:t>There are a number of built in options for debugging QIS and Python scripts, allowing you to track down problems</w:t>
+      </w:r>
+    </w:p>
+    <w:p>
+      <w:pPr>
+        <w:pStyle w:val="QBulletlist"/>
+      </w:pPr>
+      <w:r>
+        <w:t>The simple script to ‘locate devices’ (described above) checks that QIS is running and accessible, without needing a device attached</w:t>
+      </w:r>
+    </w:p>
+    <w:p>
+      <w:pPr>
+        <w:pStyle w:val="QBulletlist"/>
+      </w:pPr>
+      <w:r>
+        <w:lastRenderedPageBreak/>
+        <w:t>QIS has a built in terminal which can be used to check access to devices, without needing to run a script</w:t>
+      </w:r>
+    </w:p>
+    <w:p>
+      <w:pPr>
+        <w:pStyle w:val="QBulletlist"/>
+      </w:pPr>
+      <w:r>
+        <w:t xml:space="preserve">A remote terminal (putty for example) can be used to check access to a QIS server, allowing you to check it is accessible </w:t>
+      </w:r>
+      <w:r>
+        <w:t>needing</w:t>
+      </w:r>
+      <w:r>
+        <w:t xml:space="preserve"> </w:t>
+      </w:r>
+      <w:r>
+        <w:t>access to Python</w:t>
+      </w:r>
+    </w:p>
+    <w:p>
+      <w:pPr>
+        <w:pStyle w:val="Heading2"/>
+      </w:pPr>
+      <w:r>
+        <w:t>QIS built in terminal</w:t>
+      </w:r>
+      <w:bookmarkEnd w:id="72"/>
+    </w:p>
+    <w:p>
+      <w:r>
+        <w:t>QIS has a built in Terminal</w:t>
+      </w:r>
+      <w:r>
+        <w:t xml:space="preserve">. </w:t>
+      </w:r>
+      <w:r>
+        <w:t>When running, there will be an icon in the task bar</w:t>
+      </w:r>
+      <w:r>
+        <w:t xml:space="preserve">. </w:t>
+      </w:r>
+      <w:r>
+        <w:t>Right click this and select ‘Show Terminal’</w:t>
+      </w:r>
+      <w:r>
+        <w:t xml:space="preserve">. </w:t>
+      </w:r>
+      <w:r>
+        <w:t xml:space="preserve">If the icon does not work on your </w:t>
+      </w:r>
+      <w:proofErr w:type="spellStart"/>
+      <w:r>
+        <w:t>linux</w:t>
+      </w:r>
+      <w:proofErr w:type="spellEnd"/>
+      <w:r>
+        <w:t xml:space="preserve"> distro, run QIS with the </w:t>
+      </w:r>
+      <w:r>
+        <w:rPr>
+          <w:rStyle w:val="QuarchCommandChar"/>
+        </w:rPr>
+        <w:t>–terminal</w:t>
+      </w:r>
+      <w:r>
+        <w:t xml:space="preserve"> option</w:t>
+      </w:r>
+    </w:p>
+    <w:p>
+      <w:pPr>
+        <w:spacing w:before="0" w:after="160" w:line="259" w:lineRule="auto"/>
+      </w:pPr>
+      <w:r>
+        <w:rPr>
+          <w:noProof/>
         </w:rPr>
         <w:drawing>
-          <wp:inline distT="0" distB="0" distL="0" distR="0" wp14:anchorId="06240502" wp14:editId="2EE0C9DC">
-            <wp:extent cx="5730972" cy="2997199"/>
-            <wp:effectExtent l="0" t="0" r="3175" b="0"/>
-            <wp:docPr id="9" name="Picture 9"/>
+          <wp:inline distT="0" distB="0" distL="0" distR="0">
+            <wp:extent cx="5731510" cy="4171315"/>
+            <wp:effectExtent l="0" t="0" r="2540" b="635"/>
+            <wp:docPr id="20" name="Picture 20"/>
             <wp:cNvGraphicFramePr>
               <a:graphicFrameLocks xmlns:a="http://schemas.openxmlformats.org/drawingml/2006/main" noChangeAspect="1"/>
             </wp:cNvGraphicFramePr>
@@ -3665,7 +4396,7 @@
               <a:graphicData uri="http://schemas.openxmlformats.org/drawingml/2006/picture">
                 <pic:pic xmlns:pic="http://schemas.openxmlformats.org/drawingml/2006/picture">
                   <pic:nvPicPr>
-                    <pic:cNvPr id="7" name="Commands.png"/>
+                    <pic:cNvPr id="20" name="QTerm.png"/>
                     <pic:cNvPicPr/>
                   </pic:nvPicPr>
                   <pic:blipFill>
@@ -3683,7 +4414,7 @@
                   <pic:spPr>
                     <a:xfrm>
                       <a:off x="0" y="0"/>
-                      <a:ext cx="5730972" cy="2997199"/>
+                      <a:ext cx="5731510" cy="4171315"/>
                     </a:xfrm>
                     <a:prstGeom prst="rect">
                       <a:avLst/>
@@ -3698,23 +4429,23 @@
     </w:p>
     <w:p>
       <w:pPr>
-        <w:pStyle w:val="Centredimage"/>
-        <w:jc w:val="left"/>
-      </w:pPr>
-      <w:r>
-        <w:t>The output the commands that we ran (and their responses). It also shows the statistics on the data that we pulled back from the module.</w:t>
-      </w:r>
-    </w:p>
-    <w:p>
-      <w:pPr>
         <w:spacing w:before="0" w:after="160" w:line="259" w:lineRule="auto"/>
-        <w:rPr>
-          <w:rFonts w:eastAsiaTheme="majorEastAsia" w:cstheme="majorBidi"/>
-          <w:b/>
-          <w:color w:val="1F4E79" w:themeColor="accent1" w:themeShade="80"/>
-          <w:sz w:val="36"/>
-          <w:szCs w:val="32"/>
-        </w:rPr>
+      </w:pPr>
+      <w:r>
+        <w:t>To get a list of commands enter:</w:t>
+      </w:r>
+    </w:p>
+    <w:p>
+      <w:pPr>
+        <w:pStyle w:val="QuarchCommand"/>
+      </w:pPr>
+      <w:r>
+        <w:t>&gt;$help</w:t>
+      </w:r>
+    </w:p>
+    <w:p>
+      <w:pPr>
+        <w:spacing w:before="0" w:after="160" w:line="259" w:lineRule="auto"/>
       </w:pPr>
       <w:r>
         <w:br w:type="page"/>
@@ -3722,87 +4453,19 @@
     </w:p>
     <w:p>
       <w:pPr>
-        <w:pStyle w:val="Heading1"/>
-      </w:pPr>
-      <w:bookmarkStart w:id="72" w:name="_Toc475542649"/>
+        <w:spacing w:before="0" w:after="160" w:line="259" w:lineRule="auto"/>
+      </w:pPr>
       <w:r>
         <w:lastRenderedPageBreak/>
-        <w:t>Debugging</w:t>
-      </w:r>
-    </w:p>
-    <w:p>
-      <w:r>
-        <w:t>There are a number of built in options for debugging QIS and Python scripts, allowing you to track down problems</w:t>
-      </w:r>
-    </w:p>
-    <w:p>
-      <w:pPr>
-        <w:pStyle w:val="QBulletlist"/>
-      </w:pPr>
-      <w:r>
-        <w:t>The simple script to ‘locate devices’ (described above) checks that QIS is running and accessible, without needing a device attached</w:t>
-      </w:r>
-    </w:p>
-    <w:p>
-      <w:pPr>
-        <w:pStyle w:val="QBulletlist"/>
-      </w:pPr>
-      <w:r>
-        <w:t>QIS has a built in terminal which can be used to check access to devices, without needing to run a script</w:t>
-      </w:r>
-    </w:p>
-    <w:p>
-      <w:pPr>
-        <w:pStyle w:val="QBulletlist"/>
-      </w:pPr>
-      <w:r>
-        <w:t xml:space="preserve">A remote terminal (putty for example) can be used to check access to a QIS server, allowing you to check it is accessible </w:t>
-      </w:r>
-      <w:r>
-        <w:t>needing</w:t>
-      </w:r>
-      <w:r>
-        <w:t xml:space="preserve"> </w:t>
-      </w:r>
-      <w:r>
-        <w:t>access to Python</w:t>
-      </w:r>
-    </w:p>
-    <w:p>
-      <w:pPr>
-        <w:pStyle w:val="Heading2"/>
-      </w:pPr>
-      <w:r>
-        <w:t>QIS built in terminal</w:t>
-      </w:r>
-      <w:bookmarkEnd w:id="72"/>
-    </w:p>
-    <w:p>
-      <w:r>
-        <w:t>QIS has a built in Terminal</w:t>
-      </w:r>
-      <w:r>
-        <w:t>.  When running, there will be an icon in the task bar.  Right click this and select ‘Show Terminal’</w:t>
-      </w:r>
-      <w:r>
-        <w:t xml:space="preserve">.  If the icon does not work on your </w:t>
-      </w:r>
-      <w:proofErr w:type="spellStart"/>
-      <w:r>
-        <w:t>linux</w:t>
-      </w:r>
-      <w:proofErr w:type="spellEnd"/>
-      <w:r>
-        <w:t xml:space="preserve"> distro, run QIS with the </w:t>
-      </w:r>
-      <w:r>
-        <w:rPr>
-          <w:rStyle w:val="QuarchCommandChar"/>
-        </w:rPr>
-        <w:t>–terminal</w:t>
-      </w:r>
-      <w:r>
-        <w:t xml:space="preserve"> option</w:t>
+        <w:t>To get a list of available modules enter:</w:t>
+      </w:r>
+    </w:p>
+    <w:p>
+      <w:pPr>
+        <w:pStyle w:val="QuarchCommand"/>
+      </w:pPr>
+      <w:r>
+        <w:t>&gt;$list</w:t>
       </w:r>
     </w:p>
     <w:p>
@@ -3817,7 +4480,7 @@
           <wp:inline distT="0" distB="0" distL="0" distR="0">
             <wp:extent cx="5731510" cy="4171315"/>
             <wp:effectExtent l="0" t="0" r="2540" b="635"/>
-            <wp:docPr id="20" name="Picture 20"/>
+            <wp:docPr id="21" name="Picture 21"/>
             <wp:cNvGraphicFramePr>
               <a:graphicFrameLocks xmlns:a="http://schemas.openxmlformats.org/drawingml/2006/main" noChangeAspect="1"/>
             </wp:cNvGraphicFramePr>
@@ -3825,7 +4488,7 @@
               <a:graphicData uri="http://schemas.openxmlformats.org/drawingml/2006/picture">
                 <pic:pic xmlns:pic="http://schemas.openxmlformats.org/drawingml/2006/picture">
                   <pic:nvPicPr>
-                    <pic:cNvPr id="20" name="QTerm.png"/>
+                    <pic:cNvPr id="21" name="QTermList.png"/>
                     <pic:cNvPicPr/>
                   </pic:nvPicPr>
                   <pic:blipFill>
@@ -3861,7 +4524,7 @@
         <w:spacing w:before="0" w:after="160" w:line="259" w:lineRule="auto"/>
       </w:pPr>
       <w:r>
-        <w:t>To get a list of commands enter:</w:t>
+        <w:t>To select a device to control (We want the USB device in this case), use the command:</w:t>
       </w:r>
     </w:p>
     <w:p>
@@ -3869,7 +4532,7 @@
         <w:pStyle w:val="QuarchCommand"/>
       </w:pPr>
       <w:r>
-        <w:t>&gt;$help</w:t>
+        <w:t>&gt;$default 1</w:t>
       </w:r>
     </w:p>
     <w:p>
@@ -3877,40 +4540,35 @@
         <w:spacing w:before="0" w:after="160" w:line="259" w:lineRule="auto"/>
       </w:pPr>
       <w:r>
+        <w:t>You can now enter any standard command for the chosen device (see the device technical manual for command lists).</w:t>
+      </w:r>
+    </w:p>
+    <w:p>
+      <w:pPr>
+        <w:spacing w:before="0" w:after="160" w:line="259" w:lineRule="auto"/>
+        <w:rPr>
+          <w:rFonts w:eastAsiaTheme="majorEastAsia" w:cstheme="majorBidi"/>
+          <w:b/>
+          <w:color w:val="1F4E79" w:themeColor="accent1" w:themeShade="80"/>
+          <w:sz w:val="36"/>
+          <w:szCs w:val="32"/>
+        </w:rPr>
+      </w:pPr>
+      <w:r>
+        <w:rPr>
+          <w:rFonts w:eastAsiaTheme="majorEastAsia" w:cstheme="majorBidi"/>
+          <w:b/>
+          <w:noProof/>
+          <w:color w:val="1F4E79" w:themeColor="accent1" w:themeShade="80"/>
+          <w:sz w:val="36"/>
+          <w:szCs w:val="32"/>
+        </w:rPr>
         <w:lastRenderedPageBreak/>
-        <w:br w:type="page"/>
-      </w:r>
-    </w:p>
-    <w:p>
-      <w:pPr>
-        <w:spacing w:before="0" w:after="160" w:line="259" w:lineRule="auto"/>
-      </w:pPr>
-      <w:r>
-        <w:lastRenderedPageBreak/>
-        <w:t>To get a list of available modules enter:</w:t>
-      </w:r>
-    </w:p>
-    <w:p>
-      <w:pPr>
-        <w:pStyle w:val="QuarchCommand"/>
-      </w:pPr>
-      <w:r>
-        <w:t>&gt;$list</w:t>
-      </w:r>
-    </w:p>
-    <w:p>
-      <w:pPr>
-        <w:spacing w:before="0" w:after="160" w:line="259" w:lineRule="auto"/>
-      </w:pPr>
-      <w:r>
-        <w:rPr>
-          <w:noProof/>
-        </w:rPr>
         <w:drawing>
           <wp:inline distT="0" distB="0" distL="0" distR="0">
             <wp:extent cx="5731510" cy="4171315"/>
             <wp:effectExtent l="0" t="0" r="2540" b="635"/>
-            <wp:docPr id="21" name="Picture 21"/>
+            <wp:docPr id="22" name="Picture 22"/>
             <wp:cNvGraphicFramePr>
               <a:graphicFrameLocks xmlns:a="http://schemas.openxmlformats.org/drawingml/2006/main" noChangeAspect="1"/>
             </wp:cNvGraphicFramePr>
@@ -3918,7 +4576,7 @@
               <a:graphicData uri="http://schemas.openxmlformats.org/drawingml/2006/picture">
                 <pic:pic xmlns:pic="http://schemas.openxmlformats.org/drawingml/2006/picture">
                   <pic:nvPicPr>
-                    <pic:cNvPr id="21" name="QTermList.png"/>
+                    <pic:cNvPr id="22" name="QTermCommand.png"/>
                     <pic:cNvPicPr/>
                   </pic:nvPicPr>
                   <pic:blipFill>
@@ -3952,30 +4610,6 @@
     <w:p>
       <w:pPr>
         <w:spacing w:before="0" w:after="160" w:line="259" w:lineRule="auto"/>
-      </w:pPr>
-      <w:r>
-        <w:t>To select a device to control (We want the USB device in this case), use the command:</w:t>
-      </w:r>
-    </w:p>
-    <w:p>
-      <w:pPr>
-        <w:pStyle w:val="QuarchCommand"/>
-      </w:pPr>
-      <w:r>
-        <w:t>&gt;$default 1</w:t>
-      </w:r>
-    </w:p>
-    <w:p>
-      <w:pPr>
-        <w:spacing w:before="0" w:after="160" w:line="259" w:lineRule="auto"/>
-      </w:pPr>
-      <w:r>
-        <w:t>You can now enter any standard command for the chosen device (see the device technical manual for command lists).</w:t>
-      </w:r>
-    </w:p>
-    <w:p>
-      <w:pPr>
-        <w:spacing w:before="0" w:after="160" w:line="259" w:lineRule="auto"/>
         <w:rPr>
           <w:rFonts w:eastAsiaTheme="majorEastAsia" w:cstheme="majorBidi"/>
           <w:b/>
@@ -3985,70 +4619,6 @@
         </w:rPr>
       </w:pPr>
       <w:r>
-        <w:rPr>
-          <w:rFonts w:eastAsiaTheme="majorEastAsia" w:cstheme="majorBidi"/>
-          <w:b/>
-          <w:noProof/>
-          <w:color w:val="1F4E79" w:themeColor="accent1" w:themeShade="80"/>
-          <w:sz w:val="36"/>
-          <w:szCs w:val="32"/>
-        </w:rPr>
-        <w:lastRenderedPageBreak/>
-        <w:drawing>
-          <wp:inline distT="0" distB="0" distL="0" distR="0">
-            <wp:extent cx="5731510" cy="4171315"/>
-            <wp:effectExtent l="0" t="0" r="2540" b="635"/>
-            <wp:docPr id="22" name="Picture 22"/>
-            <wp:cNvGraphicFramePr>
-              <a:graphicFrameLocks xmlns:a="http://schemas.openxmlformats.org/drawingml/2006/main" noChangeAspect="1"/>
-            </wp:cNvGraphicFramePr>
-            <a:graphic xmlns:a="http://schemas.openxmlformats.org/drawingml/2006/main">
-              <a:graphicData uri="http://schemas.openxmlformats.org/drawingml/2006/picture">
-                <pic:pic xmlns:pic="http://schemas.openxmlformats.org/drawingml/2006/picture">
-                  <pic:nvPicPr>
-                    <pic:cNvPr id="22" name="QTermCommand.png"/>
-                    <pic:cNvPicPr/>
-                  </pic:nvPicPr>
-                  <pic:blipFill>
-                    <a:blip r:embed="rId17">
-                      <a:extLst>
-                        <a:ext uri="{28A0092B-C50C-407E-A947-70E740481C1C}">
-                          <a14:useLocalDpi xmlns:a14="http://schemas.microsoft.com/office/drawing/2010/main" val="0"/>
-                        </a:ext>
-                      </a:extLst>
-                    </a:blip>
-                    <a:stretch>
-                      <a:fillRect/>
-                    </a:stretch>
-                  </pic:blipFill>
-                  <pic:spPr>
-                    <a:xfrm>
-                      <a:off x="0" y="0"/>
-                      <a:ext cx="5731510" cy="4171315"/>
-                    </a:xfrm>
-                    <a:prstGeom prst="rect">
-                      <a:avLst/>
-                    </a:prstGeom>
-                  </pic:spPr>
-                </pic:pic>
-              </a:graphicData>
-            </a:graphic>
-          </wp:inline>
-        </w:drawing>
-      </w:r>
-    </w:p>
-    <w:p>
-      <w:pPr>
-        <w:spacing w:before="0" w:after="160" w:line="259" w:lineRule="auto"/>
-        <w:rPr>
-          <w:rFonts w:eastAsiaTheme="majorEastAsia" w:cstheme="majorBidi"/>
-          <w:b/>
-          <w:color w:val="1F4E79" w:themeColor="accent1" w:themeShade="80"/>
-          <w:sz w:val="36"/>
-          <w:szCs w:val="32"/>
-        </w:rPr>
-      </w:pPr>
-      <w:r>
         <w:br w:type="page"/>
       </w:r>
     </w:p>
@@ -4068,7 +4638,13 @@
         <w:t>QIS works by exposing a TCP</w:t>
       </w:r>
       <w:r>
-        <w:t xml:space="preserve"> port on the PC it runs on.  You can connect to this via a standard terminal program such as Putty. Below you can see the setting used.</w:t>
+        <w:t xml:space="preserve"> port on the PC it runs on</w:t>
+      </w:r>
+      <w:r>
+        <w:t xml:space="preserve">. </w:t>
+      </w:r>
+      <w:r>
+        <w:t>You can connect to this via a standard terminal program such as Putty. Below you can see the setting used.</w:t>
       </w:r>
     </w:p>
     <w:p>
@@ -4077,14 +4653,7 @@
       </w:r>
       <w:r>
         <w:br/>
-      </w:r>
-      <w:proofErr w:type="gramStart"/>
-      <w:r>
-        <w:t>The</w:t>
-      </w:r>
-      <w:proofErr w:type="gramEnd"/>
-      <w:r>
-        <w:t xml:space="preserve"> port is 9722</w:t>
+        <w:t>The port is 9722</w:t>
       </w:r>
       <w:r>
         <w:br/>
@@ -4115,7 +4684,7 @@
                     <pic:cNvPicPr/>
                   </pic:nvPicPr>
                   <pic:blipFill rotWithShape="1">
-                    <a:blip r:embed="rId18"/>
+                    <a:blip r:embed="rId17"/>
                     <a:srcRect l="25925" t="18436" r="44560" b="29564"/>
                     <a:stretch/>
                   </pic:blipFill>
@@ -4202,7 +4771,7 @@
                     <pic:cNvPicPr/>
                   </pic:nvPicPr>
                   <pic:blipFill>
-                    <a:blip r:embed="rId19"/>
+                    <a:blip r:embed="rId18"/>
                     <a:stretch>
                       <a:fillRect/>
                     </a:stretch>
@@ -4303,7 +4872,13 @@
         <w:ind w:left="1440"/>
       </w:pPr>
       <w:r>
-        <w:t>When the terminal is running, the icon on the task bar is over sized, but is functional.  If the terminal is closed, you will not be able to open it again.</w:t>
+        <w:t>When the terminal is running, the icon on the task bar is over sized, but is functional</w:t>
+      </w:r>
+      <w:r>
+        <w:t xml:space="preserve">. </w:t>
+      </w:r>
+      <w:r>
+        <w:t>If the terminal is closed, you will not be able to open it again.</w:t>
       </w:r>
     </w:p>
     <w:p>
@@ -4331,10 +4906,10 @@
       <w:r>
         <w:fldChar w:fldCharType="separate"/>
       </w:r>
-      <w:bookmarkStart w:id="74" w:name="_Toc475542651"/>
-      <w:bookmarkStart w:id="75" w:name="_Toc422324324"/>
-      <w:bookmarkStart w:id="76" w:name="_Toc425349828"/>
-      <w:bookmarkStart w:id="77" w:name="_Toc450305359"/>
+      <w:bookmarkStart w:id="74" w:name="_Toc450305359"/>
+      <w:bookmarkStart w:id="75" w:name="_Toc425349828"/>
+      <w:bookmarkStart w:id="76" w:name="_Toc422324324"/>
+      <w:bookmarkStart w:id="77" w:name="_Toc475542651"/>
       <w:r>
         <w:t>Customer</w:t>
       </w:r>
@@ -4344,44 +4919,26 @@
       <w:r>
         <w:t>upport</w:t>
       </w:r>
+      <w:bookmarkEnd w:id="74"/>
       <w:bookmarkEnd w:id="75"/>
       <w:bookmarkEnd w:id="76"/>
+      <w:r>
+        <w:t xml:space="preserve"> from Quarch</w:t>
+      </w:r>
       <w:bookmarkEnd w:id="77"/>
-      <w:r>
-        <w:t xml:space="preserve"> from Quarch</w:t>
-      </w:r>
-      <w:bookmarkEnd w:id="74"/>
-    </w:p>
-    <w:p>
-      <w:r>
-        <w:t xml:space="preserve">There are multiple ways to access the support you need. You can contact us directly or access an extensive range of valuable support materials </w:t>
-      </w:r>
-      <w:proofErr w:type="gramStart"/>
-      <w:r>
-        <w:t xml:space="preserve">from </w:t>
-      </w:r>
-      <w:proofErr w:type="gramEnd"/>
-      <w:r>
-        <w:fldChar w:fldCharType="begin"/>
-      </w:r>
-      <w:r>
-        <w:instrText xml:space="preserve"> HYPERLINK "http://quarch.com/support" </w:instrText>
-      </w:r>
-      <w:r>
-        <w:fldChar w:fldCharType="separate"/>
-      </w:r>
-      <w:r>
-        <w:rPr>
-          <w:rStyle w:val="Hyperlink"/>
-        </w:rPr>
-        <w:t>http://quarch.com/support</w:t>
-      </w:r>
-      <w:r>
-        <w:rPr>
-          <w:rStyle w:val="Hyperlink"/>
-        </w:rPr>
-        <w:fldChar w:fldCharType="end"/>
-      </w:r>
+    </w:p>
+    <w:p>
+      <w:r>
+        <w:t xml:space="preserve">There are multiple ways to access the support you need. You can contact us directly or access an extensive range of valuable support materials from </w:t>
+      </w:r>
+      <w:hyperlink r:id="rId19" w:history="1">
+        <w:r>
+          <w:rPr>
+            <w:rStyle w:val="Hyperlink"/>
+          </w:rPr>
+          <w:t>http://quarch.com/support</w:t>
+        </w:r>
+      </w:hyperlink>
       <w:r>
         <w:t>.</w:t>
       </w:r>
@@ -4588,13 +5145,8 @@
     </w:p>
     <w:p>
       <w:r>
-        <w:t xml:space="preserve">Sign up for Quarch Technical Updates to get the most out of your Quarch products. Updates are published approximately once a quarter and include news about the latest features, tools, application notes and software updates. </w:t>
-      </w:r>
-      <w:proofErr w:type="gramStart"/>
-      <w:r>
-        <w:t xml:space="preserve">See </w:t>
-      </w:r>
-      <w:proofErr w:type="gramEnd"/>
+        <w:t xml:space="preserve">Sign up for Quarch Technical Updates to get the most out of your Quarch products. Updates are published approximately once a quarter and include news about the latest features, tools, application notes and software updates. See </w:t>
+      </w:r>
       <w:hyperlink r:id="rId25" w:history="1">
         <w:r>
           <w:rPr>
@@ -4617,7 +5169,7 @@
       <w:headerReference w:type="default" r:id="rId26"/>
       <w:footerReference w:type="default" r:id="rId27"/>
       <w:pgSz w:w="11906" w:h="16838"/>
-      <w:pgMar w:top="1440" w:right="1440" w:bottom="1440" w:left="1440" w:header="680" w:footer="283" w:gutter="0"/>
+      <w:pgMar w:top="1440" w:right="1080" w:bottom="1440" w:left="1080" w:header="680" w:footer="283" w:gutter="0"/>
       <w:cols w:space="708"/>
       <w:docGrid w:linePitch="360"/>
     </w:sectPr>
@@ -4626,7 +5178,7 @@
 </file>
 
 <file path=word/endnotes.xml><?xml version="1.0" encoding="utf-8"?>
-<w:endnotes xmlns:wpc="http://schemas.microsoft.com/office/word/2010/wordprocessingCanvas" xmlns:mc="http://schemas.openxmlformats.org/markup-compatibility/2006" xmlns:o="urn:schemas-microsoft-com:office:office" xmlns:r="http://schemas.openxmlformats.org/officeDocument/2006/relationships" xmlns:m="http://schemas.openxmlformats.org/officeDocument/2006/math" xmlns:v="urn:schemas-microsoft-com:vml" xmlns:wp14="http://schemas.microsoft.com/office/word/2010/wordprocessingDrawing" xmlns:wp="http://schemas.openxmlformats.org/drawingml/2006/wordprocessingDrawing" xmlns:w10="urn:schemas-microsoft-com:office:word" xmlns:w="http://schemas.openxmlformats.org/wordprocessingml/2006/main" xmlns:w14="http://schemas.microsoft.com/office/word/2010/wordml" xmlns:w15="http://schemas.microsoft.com/office/word/2012/wordml" xmlns:wpg="http://schemas.microsoft.com/office/word/2010/wordprocessingGroup" xmlns:wpi="http://schemas.microsoft.com/office/word/2010/wordprocessingInk" xmlns:wne="http://schemas.microsoft.com/office/word/2006/wordml" xmlns:wps="http://schemas.microsoft.com/office/word/2010/wordprocessingShape" mc:Ignorable="w14 w15 wp14">
+<w:endnotes xmlns:wpc="http://schemas.microsoft.com/office/word/2010/wordprocessingCanvas" xmlns:cx="http://schemas.microsoft.com/office/drawing/2014/chartex" xmlns:cx1="http://schemas.microsoft.com/office/drawing/2015/9/8/chartex" xmlns:cx2="http://schemas.microsoft.com/office/drawing/2015/10/21/chartex" xmlns:cx3="http://schemas.microsoft.com/office/drawing/2016/5/9/chartex" xmlns:cx4="http://schemas.microsoft.com/office/drawing/2016/5/10/chartex" xmlns:cx5="http://schemas.microsoft.com/office/drawing/2016/5/11/chartex" xmlns:cx6="http://schemas.microsoft.com/office/drawing/2016/5/12/chartex" xmlns:cx7="http://schemas.microsoft.com/office/drawing/2016/5/13/chartex" xmlns:cx8="http://schemas.microsoft.com/office/drawing/2016/5/14/chartex" xmlns:mc="http://schemas.openxmlformats.org/markup-compatibility/2006" xmlns:aink="http://schemas.microsoft.com/office/drawing/2016/ink" xmlns:am3d="http://schemas.microsoft.com/office/drawing/2017/model3d" xmlns:o="urn:schemas-microsoft-com:office:office" xmlns:r="http://schemas.openxmlformats.org/officeDocument/2006/relationships" xmlns:m="http://schemas.openxmlformats.org/officeDocument/2006/math" xmlns:v="urn:schemas-microsoft-com:vml" xmlns:wp14="http://schemas.microsoft.com/office/word/2010/wordprocessingDrawing" xmlns:wp="http://schemas.openxmlformats.org/drawingml/2006/wordprocessingDrawing" xmlns:w10="urn:schemas-microsoft-com:office:word" xmlns:w="http://schemas.openxmlformats.org/wordprocessingml/2006/main" xmlns:w14="http://schemas.microsoft.com/office/word/2010/wordml" xmlns:w15="http://schemas.microsoft.com/office/word/2012/wordml" xmlns:w16cid="http://schemas.microsoft.com/office/word/2016/wordml/cid" xmlns:w16se="http://schemas.microsoft.com/office/word/2015/wordml/symex" xmlns:wpg="http://schemas.microsoft.com/office/word/2010/wordprocessingGroup" xmlns:wpi="http://schemas.microsoft.com/office/word/2010/wordprocessingInk" xmlns:wne="http://schemas.microsoft.com/office/word/2006/wordml" xmlns:wps="http://schemas.microsoft.com/office/word/2010/wordprocessingShape" mc:Ignorable="w14 w15 w16se w16cid wp14">
   <w:endnote w:type="separator" w:id="-1">
     <w:p>
       <w:r>
@@ -4645,7 +5197,7 @@
 </file>
 
 <file path=word/footer1.xml><?xml version="1.0" encoding="utf-8"?>
-<w:ftr xmlns:wpc="http://schemas.microsoft.com/office/word/2010/wordprocessingCanvas" xmlns:mc="http://schemas.openxmlformats.org/markup-compatibility/2006" xmlns:o="urn:schemas-microsoft-com:office:office" xmlns:r="http://schemas.openxmlformats.org/officeDocument/2006/relationships" xmlns:m="http://schemas.openxmlformats.org/officeDocument/2006/math" xmlns:v="urn:schemas-microsoft-com:vml" xmlns:wp14="http://schemas.microsoft.com/office/word/2010/wordprocessingDrawing" xmlns:wp="http://schemas.openxmlformats.org/drawingml/2006/wordprocessingDrawing" xmlns:w10="urn:schemas-microsoft-com:office:word" xmlns:w="http://schemas.openxmlformats.org/wordprocessingml/2006/main" xmlns:w14="http://schemas.microsoft.com/office/word/2010/wordml" xmlns:w15="http://schemas.microsoft.com/office/word/2012/wordml" xmlns:wpg="http://schemas.microsoft.com/office/word/2010/wordprocessingGroup" xmlns:wpi="http://schemas.microsoft.com/office/word/2010/wordprocessingInk" xmlns:wne="http://schemas.microsoft.com/office/word/2006/wordml" xmlns:wps="http://schemas.microsoft.com/office/word/2010/wordprocessingShape" mc:Ignorable="w14 w15 wp14">
+<w:ftr xmlns:wpc="http://schemas.microsoft.com/office/word/2010/wordprocessingCanvas" xmlns:cx="http://schemas.microsoft.com/office/drawing/2014/chartex" xmlns:cx1="http://schemas.microsoft.com/office/drawing/2015/9/8/chartex" xmlns:cx2="http://schemas.microsoft.com/office/drawing/2015/10/21/chartex" xmlns:cx3="http://schemas.microsoft.com/office/drawing/2016/5/9/chartex" xmlns:cx4="http://schemas.microsoft.com/office/drawing/2016/5/10/chartex" xmlns:cx5="http://schemas.microsoft.com/office/drawing/2016/5/11/chartex" xmlns:cx6="http://schemas.microsoft.com/office/drawing/2016/5/12/chartex" xmlns:cx7="http://schemas.microsoft.com/office/drawing/2016/5/13/chartex" xmlns:cx8="http://schemas.microsoft.com/office/drawing/2016/5/14/chartex" xmlns:mc="http://schemas.openxmlformats.org/markup-compatibility/2006" xmlns:aink="http://schemas.microsoft.com/office/drawing/2016/ink" xmlns:am3d="http://schemas.microsoft.com/office/drawing/2017/model3d" xmlns:o="urn:schemas-microsoft-com:office:office" xmlns:r="http://schemas.openxmlformats.org/officeDocument/2006/relationships" xmlns:m="http://schemas.openxmlformats.org/officeDocument/2006/math" xmlns:v="urn:schemas-microsoft-com:vml" xmlns:wp14="http://schemas.microsoft.com/office/word/2010/wordprocessingDrawing" xmlns:wp="http://schemas.openxmlformats.org/drawingml/2006/wordprocessingDrawing" xmlns:w10="urn:schemas-microsoft-com:office:word" xmlns:w="http://schemas.openxmlformats.org/wordprocessingml/2006/main" xmlns:w14="http://schemas.microsoft.com/office/word/2010/wordml" xmlns:w15="http://schemas.microsoft.com/office/word/2012/wordml" xmlns:w16cid="http://schemas.microsoft.com/office/word/2016/wordml/cid" xmlns:w16se="http://schemas.microsoft.com/office/word/2015/wordml/symex" xmlns:wpg="http://schemas.microsoft.com/office/word/2010/wordprocessingGroup" xmlns:wpi="http://schemas.microsoft.com/office/word/2010/wordprocessingInk" xmlns:wne="http://schemas.microsoft.com/office/word/2006/wordml" xmlns:wps="http://schemas.microsoft.com/office/word/2010/wordprocessingShape" mc:Ignorable="w14 w15 w16se w16cid wp14">
   <w:p>
     <w:pPr>
       <w:pStyle w:val="Footer"/>
@@ -4654,7 +5206,7 @@
       <w:t>AN-012</w:t>
     </w:r>
     <w:r>
-      <w:t>-03</w:t>
+      <w:t>-04</w:t>
     </w:r>
     <w:r>
       <w:tab/>
@@ -4722,7 +5274,7 @@
 </file>
 
 <file path=word/footnotes.xml><?xml version="1.0" encoding="utf-8"?>
-<w:footnotes xmlns:wpc="http://schemas.microsoft.com/office/word/2010/wordprocessingCanvas" xmlns:mc="http://schemas.openxmlformats.org/markup-compatibility/2006" xmlns:o="urn:schemas-microsoft-com:office:office" xmlns:r="http://schemas.openxmlformats.org/officeDocument/2006/relationships" xmlns:m="http://schemas.openxmlformats.org/officeDocument/2006/math" xmlns:v="urn:schemas-microsoft-com:vml" xmlns:wp14="http://schemas.microsoft.com/office/word/2010/wordprocessingDrawing" xmlns:wp="http://schemas.openxmlformats.org/drawingml/2006/wordprocessingDrawing" xmlns:w10="urn:schemas-microsoft-com:office:word" xmlns:w="http://schemas.openxmlformats.org/wordprocessingml/2006/main" xmlns:w14="http://schemas.microsoft.com/office/word/2010/wordml" xmlns:w15="http://schemas.microsoft.com/office/word/2012/wordml" xmlns:wpg="http://schemas.microsoft.com/office/word/2010/wordprocessingGroup" xmlns:wpi="http://schemas.microsoft.com/office/word/2010/wordprocessingInk" xmlns:wne="http://schemas.microsoft.com/office/word/2006/wordml" xmlns:wps="http://schemas.microsoft.com/office/word/2010/wordprocessingShape" mc:Ignorable="w14 w15 wp14">
+<w:footnotes xmlns:wpc="http://schemas.microsoft.com/office/word/2010/wordprocessingCanvas" xmlns:cx="http://schemas.microsoft.com/office/drawing/2014/chartex" xmlns:cx1="http://schemas.microsoft.com/office/drawing/2015/9/8/chartex" xmlns:cx2="http://schemas.microsoft.com/office/drawing/2015/10/21/chartex" xmlns:cx3="http://schemas.microsoft.com/office/drawing/2016/5/9/chartex" xmlns:cx4="http://schemas.microsoft.com/office/drawing/2016/5/10/chartex" xmlns:cx5="http://schemas.microsoft.com/office/drawing/2016/5/11/chartex" xmlns:cx6="http://schemas.microsoft.com/office/drawing/2016/5/12/chartex" xmlns:cx7="http://schemas.microsoft.com/office/drawing/2016/5/13/chartex" xmlns:cx8="http://schemas.microsoft.com/office/drawing/2016/5/14/chartex" xmlns:mc="http://schemas.openxmlformats.org/markup-compatibility/2006" xmlns:aink="http://schemas.microsoft.com/office/drawing/2016/ink" xmlns:am3d="http://schemas.microsoft.com/office/drawing/2017/model3d" xmlns:o="urn:schemas-microsoft-com:office:office" xmlns:r="http://schemas.openxmlformats.org/officeDocument/2006/relationships" xmlns:m="http://schemas.openxmlformats.org/officeDocument/2006/math" xmlns:v="urn:schemas-microsoft-com:vml" xmlns:wp14="http://schemas.microsoft.com/office/word/2010/wordprocessingDrawing" xmlns:wp="http://schemas.openxmlformats.org/drawingml/2006/wordprocessingDrawing" xmlns:w10="urn:schemas-microsoft-com:office:word" xmlns:w="http://schemas.openxmlformats.org/wordprocessingml/2006/main" xmlns:w14="http://schemas.microsoft.com/office/word/2010/wordml" xmlns:w15="http://schemas.microsoft.com/office/word/2012/wordml" xmlns:w16cid="http://schemas.microsoft.com/office/word/2016/wordml/cid" xmlns:w16se="http://schemas.microsoft.com/office/word/2015/wordml/symex" xmlns:wpg="http://schemas.microsoft.com/office/word/2010/wordprocessingGroup" xmlns:wpi="http://schemas.microsoft.com/office/word/2010/wordprocessingInk" xmlns:wne="http://schemas.microsoft.com/office/word/2006/wordml" xmlns:wps="http://schemas.microsoft.com/office/word/2010/wordprocessingShape" mc:Ignorable="w14 w15 w16se w16cid wp14">
   <w:footnote w:type="separator" w:id="-1">
     <w:p>
       <w:r>
@@ -4741,7 +5293,7 @@
 </file>
 
 <file path=word/header1.xml><?xml version="1.0" encoding="utf-8"?>
-<w:hdr xmlns:wpc="http://schemas.microsoft.com/office/word/2010/wordprocessingCanvas" xmlns:mc="http://schemas.openxmlformats.org/markup-compatibility/2006" xmlns:o="urn:schemas-microsoft-com:office:office" xmlns:r="http://schemas.openxmlformats.org/officeDocument/2006/relationships" xmlns:m="http://schemas.openxmlformats.org/officeDocument/2006/math" xmlns:v="urn:schemas-microsoft-com:vml" xmlns:wp14="http://schemas.microsoft.com/office/word/2010/wordprocessingDrawing" xmlns:wp="http://schemas.openxmlformats.org/drawingml/2006/wordprocessingDrawing" xmlns:w10="urn:schemas-microsoft-com:office:word" xmlns:w="http://schemas.openxmlformats.org/wordprocessingml/2006/main" xmlns:w14="http://schemas.microsoft.com/office/word/2010/wordml" xmlns:w15="http://schemas.microsoft.com/office/word/2012/wordml" xmlns:wpg="http://schemas.microsoft.com/office/word/2010/wordprocessingGroup" xmlns:wpi="http://schemas.microsoft.com/office/word/2010/wordprocessingInk" xmlns:wne="http://schemas.microsoft.com/office/word/2006/wordml" xmlns:wps="http://schemas.microsoft.com/office/word/2010/wordprocessingShape" mc:Ignorable="w14 w15 wp14">
+<w:hdr xmlns:wpc="http://schemas.microsoft.com/office/word/2010/wordprocessingCanvas" xmlns:cx="http://schemas.microsoft.com/office/drawing/2014/chartex" xmlns:cx1="http://schemas.microsoft.com/office/drawing/2015/9/8/chartex" xmlns:cx2="http://schemas.microsoft.com/office/drawing/2015/10/21/chartex" xmlns:cx3="http://schemas.microsoft.com/office/drawing/2016/5/9/chartex" xmlns:cx4="http://schemas.microsoft.com/office/drawing/2016/5/10/chartex" xmlns:cx5="http://schemas.microsoft.com/office/drawing/2016/5/11/chartex" xmlns:cx6="http://schemas.microsoft.com/office/drawing/2016/5/12/chartex" xmlns:cx7="http://schemas.microsoft.com/office/drawing/2016/5/13/chartex" xmlns:cx8="http://schemas.microsoft.com/office/drawing/2016/5/14/chartex" xmlns:mc="http://schemas.openxmlformats.org/markup-compatibility/2006" xmlns:aink="http://schemas.microsoft.com/office/drawing/2016/ink" xmlns:am3d="http://schemas.microsoft.com/office/drawing/2017/model3d" xmlns:o="urn:schemas-microsoft-com:office:office" xmlns:r="http://schemas.openxmlformats.org/officeDocument/2006/relationships" xmlns:m="http://schemas.openxmlformats.org/officeDocument/2006/math" xmlns:v="urn:schemas-microsoft-com:vml" xmlns:wp14="http://schemas.microsoft.com/office/word/2010/wordprocessingDrawing" xmlns:wp="http://schemas.openxmlformats.org/drawingml/2006/wordprocessingDrawing" xmlns:w10="urn:schemas-microsoft-com:office:word" xmlns:w="http://schemas.openxmlformats.org/wordprocessingml/2006/main" xmlns:w14="http://schemas.microsoft.com/office/word/2010/wordml" xmlns:w15="http://schemas.microsoft.com/office/word/2012/wordml" xmlns:w16cid="http://schemas.microsoft.com/office/word/2016/wordml/cid" xmlns:w16se="http://schemas.microsoft.com/office/word/2015/wordml/symex" xmlns:wpg="http://schemas.microsoft.com/office/word/2010/wordprocessingGroup" xmlns:wpi="http://schemas.microsoft.com/office/word/2010/wordprocessingInk" xmlns:wne="http://schemas.microsoft.com/office/word/2006/wordml" xmlns:wps="http://schemas.microsoft.com/office/word/2010/wordprocessingShape" mc:Ignorable="w14 w15 w16se w16cid wp14">
   <w:p>
     <w:pPr>
       <w:pStyle w:val="Header"/>
@@ -4843,7 +5395,7 @@
 </file>
 
 <file path=word/numbering.xml><?xml version="1.0" encoding="utf-8"?>
-<w:numbering xmlns:wpc="http://schemas.microsoft.com/office/word/2010/wordprocessingCanvas" xmlns:mc="http://schemas.openxmlformats.org/markup-compatibility/2006" xmlns:o="urn:schemas-microsoft-com:office:office" xmlns:r="http://schemas.openxmlformats.org/officeDocument/2006/relationships" xmlns:m="http://schemas.openxmlformats.org/officeDocument/2006/math" xmlns:v="urn:schemas-microsoft-com:vml" xmlns:wp14="http://schemas.microsoft.com/office/word/2010/wordprocessingDrawing" xmlns:wp="http://schemas.openxmlformats.org/drawingml/2006/wordprocessingDrawing" xmlns:w10="urn:schemas-microsoft-com:office:word" xmlns:w="http://schemas.openxmlformats.org/wordprocessingml/2006/main" xmlns:w14="http://schemas.microsoft.com/office/word/2010/wordml" xmlns:w15="http://schemas.microsoft.com/office/word/2012/wordml" xmlns:wpg="http://schemas.microsoft.com/office/word/2010/wordprocessingGroup" xmlns:wpi="http://schemas.microsoft.com/office/word/2010/wordprocessingInk" xmlns:wne="http://schemas.microsoft.com/office/word/2006/wordml" xmlns:wps="http://schemas.microsoft.com/office/word/2010/wordprocessingShape" mc:Ignorable="w14 w15 wp14">
+<w:numbering xmlns:wpc="http://schemas.microsoft.com/office/word/2010/wordprocessingCanvas" xmlns:cx="http://schemas.microsoft.com/office/drawing/2014/chartex" xmlns:cx1="http://schemas.microsoft.com/office/drawing/2015/9/8/chartex" xmlns:cx2="http://schemas.microsoft.com/office/drawing/2015/10/21/chartex" xmlns:cx3="http://schemas.microsoft.com/office/drawing/2016/5/9/chartex" xmlns:cx4="http://schemas.microsoft.com/office/drawing/2016/5/10/chartex" xmlns:cx5="http://schemas.microsoft.com/office/drawing/2016/5/11/chartex" xmlns:cx6="http://schemas.microsoft.com/office/drawing/2016/5/12/chartex" xmlns:cx7="http://schemas.microsoft.com/office/drawing/2016/5/13/chartex" xmlns:cx8="http://schemas.microsoft.com/office/drawing/2016/5/14/chartex" xmlns:mc="http://schemas.openxmlformats.org/markup-compatibility/2006" xmlns:aink="http://schemas.microsoft.com/office/drawing/2016/ink" xmlns:am3d="http://schemas.microsoft.com/office/drawing/2017/model3d" xmlns:o="urn:schemas-microsoft-com:office:office" xmlns:r="http://schemas.openxmlformats.org/officeDocument/2006/relationships" xmlns:m="http://schemas.openxmlformats.org/officeDocument/2006/math" xmlns:v="urn:schemas-microsoft-com:vml" xmlns:wp14="http://schemas.microsoft.com/office/word/2010/wordprocessingDrawing" xmlns:wp="http://schemas.openxmlformats.org/drawingml/2006/wordprocessingDrawing" xmlns:w10="urn:schemas-microsoft-com:office:word" xmlns:w="http://schemas.openxmlformats.org/wordprocessingml/2006/main" xmlns:w14="http://schemas.microsoft.com/office/word/2010/wordml" xmlns:w15="http://schemas.microsoft.com/office/word/2012/wordml" xmlns:w16cid="http://schemas.microsoft.com/office/word/2016/wordml/cid" xmlns:w16se="http://schemas.microsoft.com/office/word/2015/wordml/symex" xmlns:wpg="http://schemas.microsoft.com/office/word/2010/wordprocessingGroup" xmlns:wpi="http://schemas.microsoft.com/office/word/2010/wordprocessingInk" xmlns:wne="http://schemas.microsoft.com/office/word/2006/wordml" xmlns:wps="http://schemas.microsoft.com/office/word/2010/wordprocessingShape" mc:Ignorable="w14 w15 w16se w16cid wp14">
   <w:abstractNum w:abstractNumId="0" w15:restartNumberingAfterBreak="0">
     <w:nsid w:val="08A307B2"/>
     <w:multiLevelType w:val="hybridMultilevel"/>
@@ -5837,7 +6389,7 @@
 </file>
 
 <file path=word/styles.xml><?xml version="1.0" encoding="utf-8"?>
-<w:styles xmlns:mc="http://schemas.openxmlformats.org/markup-compatibility/2006" xmlns:r="http://schemas.openxmlformats.org/officeDocument/2006/relationships" xmlns:w="http://schemas.openxmlformats.org/wordprocessingml/2006/main" xmlns:w14="http://schemas.microsoft.com/office/word/2010/wordml" xmlns:w15="http://schemas.microsoft.com/office/word/2012/wordml" mc:Ignorable="w14 w15">
+<w:styles xmlns:mc="http://schemas.openxmlformats.org/markup-compatibility/2006" xmlns:r="http://schemas.openxmlformats.org/officeDocument/2006/relationships" xmlns:w="http://schemas.openxmlformats.org/wordprocessingml/2006/main" xmlns:w14="http://schemas.microsoft.com/office/word/2010/wordml" xmlns:w15="http://schemas.microsoft.com/office/word/2012/wordml" xmlns:w16cid="http://schemas.microsoft.com/office/word/2016/wordml/cid" xmlns:w16se="http://schemas.microsoft.com/office/word/2015/wordml/symex" mc:Ignorable="w14 w15 w16se w16cid">
   <w:docDefaults>
     <w:rPrDefault>
       <w:rPr>
@@ -5853,7 +6405,7 @@
       </w:pPr>
     </w:pPrDefault>
   </w:docDefaults>
-  <w:latentStyles w:defLockedState="0" w:defUIPriority="99" w:defSemiHidden="0" w:defUnhideWhenUsed="0" w:defQFormat="0" w:count="371">
+  <w:latentStyles w:defLockedState="0" w:defUIPriority="99" w:defSemiHidden="0" w:defUnhideWhenUsed="0" w:defQFormat="0" w:count="375">
     <w:lsdException w:name="Normal" w:uiPriority="0" w:qFormat="1"/>
     <w:lsdException w:name="heading 1" w:uiPriority="9" w:qFormat="1"/>
     <w:lsdException w:name="heading 2" w:semiHidden="1" w:uiPriority="9" w:unhideWhenUsed="1" w:qFormat="1"/>
@@ -5959,7 +6511,6 @@
     <w:lsdException w:name="HTML Sample" w:semiHidden="1" w:unhideWhenUsed="1"/>
     <w:lsdException w:name="HTML Typewriter" w:semiHidden="1" w:unhideWhenUsed="1"/>
     <w:lsdException w:name="HTML Variable" w:semiHidden="1" w:unhideWhenUsed="1"/>
-    <w:lsdException w:name="Normal Table" w:semiHidden="1" w:unhideWhenUsed="1"/>
     <w:lsdException w:name="annotation subject" w:semiHidden="1" w:unhideWhenUsed="1"/>
     <w:lsdException w:name="No List" w:semiHidden="1" w:unhideWhenUsed="1"/>
     <w:lsdException w:name="Outline List 1" w:semiHidden="1" w:unhideWhenUsed="1"/>
@@ -6003,10 +6554,8 @@
     <w:lsdException w:name="Table Elegant" w:semiHidden="1" w:unhideWhenUsed="1"/>
     <w:lsdException w:name="Table Professional" w:semiHidden="1" w:unhideWhenUsed="1"/>
     <w:lsdException w:name="Table Subtle 1" w:semiHidden="1" w:unhideWhenUsed="1"/>
-    <w:lsdException w:name="Table Subtle 2" w:semiHidden="1" w:unhideWhenUsed="1"/>
     <w:lsdException w:name="Table Web 1" w:semiHidden="1" w:unhideWhenUsed="1"/>
     <w:lsdException w:name="Table Web 2" w:semiHidden="1" w:unhideWhenUsed="1"/>
-    <w:lsdException w:name="Table Web 3" w:semiHidden="1" w:unhideWhenUsed="1"/>
     <w:lsdException w:name="Balloon Text" w:semiHidden="1" w:unhideWhenUsed="1"/>
     <w:lsdException w:name="Table Grid" w:uiPriority="0"/>
     <w:lsdException w:name="Table Theme" w:semiHidden="1" w:unhideWhenUsed="1"/>
@@ -6225,6 +6774,10 @@
     <w:lsdException w:name="List Table 5 Dark Accent 6" w:uiPriority="50"/>
     <w:lsdException w:name="List Table 6 Colorful Accent 6" w:uiPriority="51"/>
     <w:lsdException w:name="List Table 7 Colorful Accent 6" w:uiPriority="52"/>
+    <w:lsdException w:name="Mention" w:semiHidden="1" w:unhideWhenUsed="1"/>
+    <w:lsdException w:name="Smart Hyperlink" w:semiHidden="1" w:unhideWhenUsed="1"/>
+    <w:lsdException w:name="Hashtag" w:semiHidden="1" w:unhideWhenUsed="1"/>
+    <w:lsdException w:name="Unresolved Mention" w:semiHidden="1" w:unhideWhenUsed="1"/>
   </w:latentStyles>
   <w:style w:type="paragraph" w:default="1" w:styleId="Normal">
     <w:name w:val="Normal"/>
@@ -7379,7 +7932,596 @@
       <w:lang w:val="en-US" w:bidi="en-US"/>
     </w:rPr>
   </w:style>
+  <w:style w:type="character" w:styleId="PlaceholderText">
+    <w:name w:val="Placeholder Text"/>
+    <w:basedOn w:val="DefaultParagraphFont"/>
+    <w:uiPriority w:val="99"/>
+    <w:semiHidden/>
+    <w:rsid w:val="00E20821"/>
+    <w:rPr>
+      <w:color w:val="808080"/>
+    </w:rPr>
+  </w:style>
 </w:styles>
+</file>
+
+<file path=word/glossary/document.xml><?xml version="1.0" encoding="utf-8"?>
+<w:glossaryDocument xmlns:wpc="http://schemas.microsoft.com/office/word/2010/wordprocessingCanvas" xmlns:cx="http://schemas.microsoft.com/office/drawing/2014/chartex" xmlns:cx1="http://schemas.microsoft.com/office/drawing/2015/9/8/chartex" xmlns:cx2="http://schemas.microsoft.com/office/drawing/2015/10/21/chartex" xmlns:cx3="http://schemas.microsoft.com/office/drawing/2016/5/9/chartex" xmlns:cx4="http://schemas.microsoft.com/office/drawing/2016/5/10/chartex" xmlns:cx5="http://schemas.microsoft.com/office/drawing/2016/5/11/chartex" xmlns:cx6="http://schemas.microsoft.com/office/drawing/2016/5/12/chartex" xmlns:cx7="http://schemas.microsoft.com/office/drawing/2016/5/13/chartex" xmlns:cx8="http://schemas.microsoft.com/office/drawing/2016/5/14/chartex" xmlns:mc="http://schemas.openxmlformats.org/markup-compatibility/2006" xmlns:aink="http://schemas.microsoft.com/office/drawing/2016/ink" xmlns:am3d="http://schemas.microsoft.com/office/drawing/2017/model3d" xmlns:o="urn:schemas-microsoft-com:office:office" xmlns:r="http://schemas.openxmlformats.org/officeDocument/2006/relationships" xmlns:m="http://schemas.openxmlformats.org/officeDocument/2006/math" xmlns:v="urn:schemas-microsoft-com:vml" xmlns:wp14="http://schemas.microsoft.com/office/word/2010/wordprocessingDrawing" xmlns:wp="http://schemas.openxmlformats.org/drawingml/2006/wordprocessingDrawing" xmlns:w10="urn:schemas-microsoft-com:office:word" xmlns:w="http://schemas.openxmlformats.org/wordprocessingml/2006/main" xmlns:w14="http://schemas.microsoft.com/office/word/2010/wordml" xmlns:w15="http://schemas.microsoft.com/office/word/2012/wordml" xmlns:w16cid="http://schemas.microsoft.com/office/word/2016/wordml/cid" xmlns:w16se="http://schemas.microsoft.com/office/word/2015/wordml/symex" xmlns:wpg="http://schemas.microsoft.com/office/word/2010/wordprocessingGroup" xmlns:wpi="http://schemas.microsoft.com/office/word/2010/wordprocessingInk" xmlns:wne="http://schemas.microsoft.com/office/word/2006/wordml" xmlns:wps="http://schemas.microsoft.com/office/word/2010/wordprocessingShape" mc:Ignorable="w14 w15 w16se w16cid wp14"/>
+</file>
+
+<file path=word/glossary/fontTable.xml><?xml version="1.0" encoding="utf-8"?>
+<w:fonts xmlns:mc="http://schemas.openxmlformats.org/markup-compatibility/2006" xmlns:r="http://schemas.openxmlformats.org/officeDocument/2006/relationships" xmlns:w="http://schemas.openxmlformats.org/wordprocessingml/2006/main" xmlns:w14="http://schemas.microsoft.com/office/word/2010/wordml" xmlns:w15="http://schemas.microsoft.com/office/word/2012/wordml" xmlns:w16cid="http://schemas.microsoft.com/office/word/2016/wordml/cid" xmlns:w16se="http://schemas.microsoft.com/office/word/2015/wordml/symex" mc:Ignorable="w14 w15 w16se w16cid">
+  <w:font w:name="Symbol">
+    <w:panose1 w:val="05050102010706020507"/>
+    <w:charset w:val="02"/>
+    <w:family w:val="roman"/>
+    <w:pitch w:val="variable"/>
+    <w:sig w:usb0="00000000" w:usb1="10000000" w:usb2="00000000" w:usb3="00000000" w:csb0="80000000" w:csb1="00000000"/>
+  </w:font>
+  <w:font w:name="Times New Roman">
+    <w:panose1 w:val="02020603050405020304"/>
+    <w:charset w:val="00"/>
+    <w:family w:val="roman"/>
+    <w:pitch w:val="variable"/>
+    <w:sig w:usb0="E0002EFF" w:usb1="C000785B" w:usb2="00000009" w:usb3="00000000" w:csb0="000001FF" w:csb1="00000000"/>
+  </w:font>
+  <w:font w:name="Courier New">
+    <w:panose1 w:val="02070309020205020404"/>
+    <w:charset w:val="00"/>
+    <w:family w:val="modern"/>
+    <w:pitch w:val="fixed"/>
+    <w:sig w:usb0="E0002EFF" w:usb1="C0007843" w:usb2="00000009" w:usb3="00000000" w:csb0="000001FF" w:csb1="00000000"/>
+  </w:font>
+  <w:font w:name="Wingdings">
+    <w:panose1 w:val="05000000000000000000"/>
+    <w:charset w:val="02"/>
+    <w:family w:val="auto"/>
+    <w:pitch w:val="variable"/>
+    <w:sig w:usb0="00000000" w:usb1="10000000" w:usb2="00000000" w:usb3="00000000" w:csb0="80000000" w:csb1="00000000"/>
+  </w:font>
+  <w:font w:name="Calibri">
+    <w:panose1 w:val="020F0502020204030204"/>
+    <w:charset w:val="00"/>
+    <w:family w:val="swiss"/>
+    <w:pitch w:val="variable"/>
+    <w:sig w:usb0="E0002AFF" w:usb1="C000247B" w:usb2="00000009" w:usb3="00000000" w:csb0="000001FF" w:csb1="00000000"/>
+  </w:font>
+  <w:font w:name="Arial">
+    <w:panose1 w:val="020B0604020202020204"/>
+    <w:charset w:val="00"/>
+    <w:family w:val="swiss"/>
+    <w:pitch w:val="variable"/>
+    <w:sig w:usb0="E0002EFF" w:usb1="C0007843" w:usb2="00000009" w:usb3="00000000" w:csb0="000001FF" w:csb1="00000000"/>
+  </w:font>
+  <w:font w:name="Wingdings 2">
+    <w:panose1 w:val="05020102010507070707"/>
+    <w:charset w:val="02"/>
+    <w:family w:val="roman"/>
+    <w:pitch w:val="variable"/>
+    <w:sig w:usb0="00000000" w:usb1="10000000" w:usb2="00000000" w:usb3="00000000" w:csb0="80000000" w:csb1="00000000"/>
+  </w:font>
+  <w:font w:name="Helvetica Neue">
+    <w:altName w:val="Sylfaen"/>
+    <w:panose1 w:val="020B0604020202020204"/>
+    <w:charset w:val="00"/>
+    <w:family w:val="auto"/>
+    <w:pitch w:val="variable"/>
+    <w:sig w:usb0="E50002FF" w:usb1="500079DB" w:usb2="00000010" w:usb3="00000000" w:csb0="00000001" w:csb1="00000000"/>
+  </w:font>
+  <w:font w:name="Consolas">
+    <w:panose1 w:val="020B0609020204030204"/>
+    <w:charset w:val="00"/>
+    <w:family w:val="modern"/>
+    <w:pitch w:val="fixed"/>
+    <w:sig w:usb0="E00006FF" w:usb1="0000FCFF" w:usb2="00000001" w:usb3="00000000" w:csb0="0000019F" w:csb1="00000000"/>
+  </w:font>
+  <w:font w:name="Tahoma">
+    <w:panose1 w:val="020B0604030504040204"/>
+    <w:charset w:val="00"/>
+    <w:family w:val="swiss"/>
+    <w:pitch w:val="variable"/>
+    <w:sig w:usb0="E1002EFF" w:usb1="C000605B" w:usb2="00000029" w:usb3="00000000" w:csb0="000101FF" w:csb1="00000000"/>
+  </w:font>
+  <w:font w:name="Cambria Math">
+    <w:panose1 w:val="02040503050406030204"/>
+    <w:charset w:val="00"/>
+    <w:family w:val="roman"/>
+    <w:pitch w:val="variable"/>
+    <w:sig w:usb0="E00002FF" w:usb1="420024FF" w:usb2="00000000" w:usb3="00000000" w:csb0="0000019F" w:csb1="00000000"/>
+  </w:font>
+  <w:font w:name="Calibri Light">
+    <w:panose1 w:val="020F0302020204030204"/>
+    <w:charset w:val="00"/>
+    <w:family w:val="swiss"/>
+    <w:pitch w:val="variable"/>
+    <w:sig w:usb0="E0002AFF" w:usb1="C000247B" w:usb2="00000009" w:usb3="00000000" w:csb0="000001FF" w:csb1="00000000"/>
+  </w:font>
+</w:fonts>
+</file>
+
+<file path=word/glossary/settings.xml><?xml version="1.0" encoding="utf-8"?>
+<w:settings xmlns:mc="http://schemas.openxmlformats.org/markup-compatibility/2006" xmlns:o="urn:schemas-microsoft-com:office:office" xmlns:r="http://schemas.openxmlformats.org/officeDocument/2006/relationships" xmlns:m="http://schemas.openxmlformats.org/officeDocument/2006/math" xmlns:v="urn:schemas-microsoft-com:vml" xmlns:w10="urn:schemas-microsoft-com:office:word" xmlns:w="http://schemas.openxmlformats.org/wordprocessingml/2006/main" xmlns:w14="http://schemas.microsoft.com/office/word/2010/wordml" xmlns:w15="http://schemas.microsoft.com/office/word/2012/wordml" xmlns:w16cid="http://schemas.microsoft.com/office/word/2016/wordml/cid" xmlns:w16se="http://schemas.microsoft.com/office/word/2015/wordml/symex" xmlns:sl="http://schemas.openxmlformats.org/schemaLibrary/2006/main" mc:Ignorable="w14 w15 w16se w16cid">
+  <w:view w:val="normal"/>
+  <w:defaultTabStop w:val="720"/>
+  <w:characterSpacingControl w:val="doNotCompress"/>
+  <w:compat>
+    <w:useFELayout/>
+    <w:compatSetting w:name="compatibilityMode" w:uri="http://schemas.microsoft.com/office/word" w:val="15"/>
+    <w:compatSetting w:name="overrideTableStyleFontSizeAndJustification" w:uri="http://schemas.microsoft.com/office/word" w:val="1"/>
+    <w:compatSetting w:name="enableOpenTypeFeatures" w:uri="http://schemas.microsoft.com/office/word" w:val="1"/>
+    <w:compatSetting w:name="doNotFlipMirrorIndents" w:uri="http://schemas.microsoft.com/office/word" w:val="1"/>
+    <w:compatSetting w:name="differentiateMultirowTableHeaders" w:uri="http://schemas.microsoft.com/office/word" w:val="1"/>
+    <w:compatSetting w:name="useWord2013TrackBottomHyphenation" w:uri="http://schemas.microsoft.com/office/word" w:val="0"/>
+  </w:compat>
+  <w:rsids>
+    <w:rsidRoot w:val="00DE2F24"/>
+    <w:rsid w:val="00DE2F24"/>
+    <w:rsid w:val="00F53820"/>
+  </w:rsids>
+  <m:mathPr>
+    <m:mathFont m:val="Cambria Math"/>
+    <m:brkBin m:val="before"/>
+    <m:brkBinSub m:val="--"/>
+    <m:smallFrac m:val="0"/>
+    <m:dispDef/>
+    <m:lMargin m:val="0"/>
+    <m:rMargin m:val="0"/>
+    <m:defJc m:val="centerGroup"/>
+    <m:wrapIndent m:val="1440"/>
+    <m:intLim m:val="subSup"/>
+    <m:naryLim m:val="undOvr"/>
+  </m:mathPr>
+  <w:themeFontLang w:val="en-GB"/>
+  <w:clrSchemeMapping w:bg1="light1" w:t1="dark1" w:bg2="light2" w:t2="dark2" w:accent1="accent1" w:accent2="accent2" w:accent3="accent3" w:accent4="accent4" w:accent5="accent5" w:accent6="accent6" w:hyperlink="hyperlink" w:followedHyperlink="followedHyperlink"/>
+  <w:decimalSymbol w:val="."/>
+  <w:listSeparator w:val=","/>
+  <w15:chartTrackingRefBased/>
+</w:settings>
+</file>
+
+<file path=word/glossary/styles.xml><?xml version="1.0" encoding="utf-8"?>
+<w:styles xmlns:mc="http://schemas.openxmlformats.org/markup-compatibility/2006" xmlns:r="http://schemas.openxmlformats.org/officeDocument/2006/relationships" xmlns:w="http://schemas.openxmlformats.org/wordprocessingml/2006/main" xmlns:w14="http://schemas.microsoft.com/office/word/2010/wordml" xmlns:w15="http://schemas.microsoft.com/office/word/2012/wordml" xmlns:w16cid="http://schemas.microsoft.com/office/word/2016/wordml/cid" xmlns:w16se="http://schemas.microsoft.com/office/word/2015/wordml/symex" mc:Ignorable="w14 w15 w16se w16cid">
+  <w:docDefaults>
+    <w:rPrDefault>
+      <w:rPr>
+        <w:rFonts w:asciiTheme="minorHAnsi" w:eastAsiaTheme="minorEastAsia" w:hAnsiTheme="minorHAnsi" w:cstheme="minorBidi"/>
+        <w:sz w:val="22"/>
+        <w:szCs w:val="22"/>
+        <w:lang w:val="en-GB" w:eastAsia="en-GB" w:bidi="ar-SA"/>
+      </w:rPr>
+    </w:rPrDefault>
+    <w:pPrDefault>
+      <w:pPr>
+        <w:spacing w:after="160" w:line="259" w:lineRule="auto"/>
+      </w:pPr>
+    </w:pPrDefault>
+  </w:docDefaults>
+  <w:latentStyles w:defLockedState="0" w:defUIPriority="99" w:defSemiHidden="0" w:defUnhideWhenUsed="0" w:defQFormat="0" w:count="375">
+    <w:lsdException w:name="Normal" w:uiPriority="0" w:qFormat="1"/>
+    <w:lsdException w:name="heading 1" w:uiPriority="9" w:qFormat="1"/>
+    <w:lsdException w:name="heading 2" w:semiHidden="1" w:uiPriority="9" w:unhideWhenUsed="1" w:qFormat="1"/>
+    <w:lsdException w:name="heading 3" w:semiHidden="1" w:uiPriority="9" w:unhideWhenUsed="1" w:qFormat="1"/>
+    <w:lsdException w:name="heading 4" w:semiHidden="1" w:uiPriority="9" w:unhideWhenUsed="1" w:qFormat="1"/>
+    <w:lsdException w:name="heading 5" w:semiHidden="1" w:uiPriority="9" w:unhideWhenUsed="1" w:qFormat="1"/>
+    <w:lsdException w:name="heading 6" w:semiHidden="1" w:uiPriority="9" w:unhideWhenUsed="1" w:qFormat="1"/>
+    <w:lsdException w:name="heading 7" w:semiHidden="1" w:uiPriority="9" w:unhideWhenUsed="1" w:qFormat="1"/>
+    <w:lsdException w:name="heading 8" w:semiHidden="1" w:uiPriority="9" w:unhideWhenUsed="1" w:qFormat="1"/>
+    <w:lsdException w:name="heading 9" w:semiHidden="1" w:uiPriority="9" w:unhideWhenUsed="1" w:qFormat="1"/>
+    <w:lsdException w:name="index 1" w:semiHidden="1" w:unhideWhenUsed="1"/>
+    <w:lsdException w:name="index 2" w:semiHidden="1" w:unhideWhenUsed="1"/>
+    <w:lsdException w:name="index 3" w:semiHidden="1" w:unhideWhenUsed="1"/>
+    <w:lsdException w:name="index 4" w:semiHidden="1" w:unhideWhenUsed="1"/>
+    <w:lsdException w:name="index 5" w:semiHidden="1" w:unhideWhenUsed="1"/>
+    <w:lsdException w:name="index 6" w:semiHidden="1" w:unhideWhenUsed="1"/>
+    <w:lsdException w:name="index 7" w:semiHidden="1" w:unhideWhenUsed="1"/>
+    <w:lsdException w:name="index 8" w:semiHidden="1" w:unhideWhenUsed="1"/>
+    <w:lsdException w:name="index 9" w:semiHidden="1" w:unhideWhenUsed="1"/>
+    <w:lsdException w:name="toc 1" w:semiHidden="1" w:uiPriority="39" w:unhideWhenUsed="1"/>
+    <w:lsdException w:name="toc 2" w:semiHidden="1" w:uiPriority="39" w:unhideWhenUsed="1"/>
+    <w:lsdException w:name="toc 3" w:semiHidden="1" w:uiPriority="39" w:unhideWhenUsed="1"/>
+    <w:lsdException w:name="toc 4" w:semiHidden="1" w:uiPriority="39" w:unhideWhenUsed="1"/>
+    <w:lsdException w:name="toc 5" w:semiHidden="1" w:uiPriority="39" w:unhideWhenUsed="1"/>
+    <w:lsdException w:name="toc 6" w:semiHidden="1" w:uiPriority="39" w:unhideWhenUsed="1"/>
+    <w:lsdException w:name="toc 7" w:semiHidden="1" w:uiPriority="39" w:unhideWhenUsed="1"/>
+    <w:lsdException w:name="toc 8" w:semiHidden="1" w:uiPriority="39" w:unhideWhenUsed="1"/>
+    <w:lsdException w:name="toc 9" w:semiHidden="1" w:uiPriority="39" w:unhideWhenUsed="1"/>
+    <w:lsdException w:name="Normal Indent" w:semiHidden="1" w:unhideWhenUsed="1"/>
+    <w:lsdException w:name="footnote text" w:semiHidden="1" w:unhideWhenUsed="1"/>
+    <w:lsdException w:name="annotation text" w:semiHidden="1" w:unhideWhenUsed="1"/>
+    <w:lsdException w:name="header" w:semiHidden="1" w:unhideWhenUsed="1"/>
+    <w:lsdException w:name="footer" w:semiHidden="1" w:unhideWhenUsed="1"/>
+    <w:lsdException w:name="index heading" w:semiHidden="1" w:unhideWhenUsed="1"/>
+    <w:lsdException w:name="caption" w:semiHidden="1" w:uiPriority="35" w:unhideWhenUsed="1" w:qFormat="1"/>
+    <w:lsdException w:name="table of figures" w:semiHidden="1" w:unhideWhenUsed="1"/>
+    <w:lsdException w:name="envelope address" w:semiHidden="1" w:unhideWhenUsed="1"/>
+    <w:lsdException w:name="envelope return" w:semiHidden="1" w:unhideWhenUsed="1"/>
+    <w:lsdException w:name="footnote reference" w:semiHidden="1" w:unhideWhenUsed="1"/>
+    <w:lsdException w:name="annotation reference" w:semiHidden="1" w:unhideWhenUsed="1"/>
+    <w:lsdException w:name="line number" w:semiHidden="1" w:unhideWhenUsed="1"/>
+    <w:lsdException w:name="page number" w:semiHidden="1" w:unhideWhenUsed="1"/>
+    <w:lsdException w:name="endnote reference" w:semiHidden="1" w:unhideWhenUsed="1"/>
+    <w:lsdException w:name="endnote text" w:semiHidden="1" w:unhideWhenUsed="1"/>
+    <w:lsdException w:name="table of authorities" w:semiHidden="1" w:unhideWhenUsed="1"/>
+    <w:lsdException w:name="macro" w:semiHidden="1" w:unhideWhenUsed="1"/>
+    <w:lsdException w:name="toa heading" w:semiHidden="1" w:unhideWhenUsed="1"/>
+    <w:lsdException w:name="List" w:semiHidden="1" w:unhideWhenUsed="1"/>
+    <w:lsdException w:name="List Bullet" w:semiHidden="1" w:unhideWhenUsed="1"/>
+    <w:lsdException w:name="List Number" w:semiHidden="1" w:unhideWhenUsed="1"/>
+    <w:lsdException w:name="List 2" w:semiHidden="1" w:unhideWhenUsed="1"/>
+    <w:lsdException w:name="List 3" w:semiHidden="1" w:unhideWhenUsed="1"/>
+    <w:lsdException w:name="List 4" w:semiHidden="1" w:unhideWhenUsed="1"/>
+    <w:lsdException w:name="List 5" w:semiHidden="1" w:unhideWhenUsed="1"/>
+    <w:lsdException w:name="List Bullet 2" w:semiHidden="1" w:unhideWhenUsed="1"/>
+    <w:lsdException w:name="List Bullet 3" w:semiHidden="1" w:unhideWhenUsed="1"/>
+    <w:lsdException w:name="List Bullet 4" w:semiHidden="1" w:unhideWhenUsed="1"/>
+    <w:lsdException w:name="List Bullet 5" w:semiHidden="1" w:unhideWhenUsed="1"/>
+    <w:lsdException w:name="List Number 2" w:semiHidden="1" w:unhideWhenUsed="1"/>
+    <w:lsdException w:name="List Number 3" w:semiHidden="1" w:unhideWhenUsed="1"/>
+    <w:lsdException w:name="List Number 4" w:semiHidden="1" w:unhideWhenUsed="1"/>
+    <w:lsdException w:name="List Number 5" w:semiHidden="1" w:unhideWhenUsed="1"/>
+    <w:lsdException w:name="Title" w:uiPriority="10" w:qFormat="1"/>
+    <w:lsdException w:name="Closing" w:semiHidden="1" w:unhideWhenUsed="1"/>
+    <w:lsdException w:name="Signature" w:semiHidden="1" w:unhideWhenUsed="1"/>
+    <w:lsdException w:name="Default Paragraph Font" w:semiHidden="1" w:uiPriority="1" w:unhideWhenUsed="1"/>
+    <w:lsdException w:name="Body Text" w:semiHidden="1" w:unhideWhenUsed="1"/>
+    <w:lsdException w:name="Body Text Indent" w:semiHidden="1" w:unhideWhenUsed="1"/>
+    <w:lsdException w:name="List Continue" w:semiHidden="1" w:unhideWhenUsed="1"/>
+    <w:lsdException w:name="List Continue 2" w:semiHidden="1" w:unhideWhenUsed="1"/>
+    <w:lsdException w:name="List Continue 3" w:semiHidden="1" w:unhideWhenUsed="1"/>
+    <w:lsdException w:name="List Continue 4" w:semiHidden="1" w:unhideWhenUsed="1"/>
+    <w:lsdException w:name="List Continue 5" w:semiHidden="1" w:unhideWhenUsed="1"/>
+    <w:lsdException w:name="Message Header" w:semiHidden="1" w:unhideWhenUsed="1"/>
+    <w:lsdException w:name="Subtitle" w:uiPriority="11" w:qFormat="1"/>
+    <w:lsdException w:name="Salutation" w:semiHidden="1" w:unhideWhenUsed="1"/>
+    <w:lsdException w:name="Date" w:semiHidden="1" w:unhideWhenUsed="1"/>
+    <w:lsdException w:name="Body Text First Indent" w:semiHidden="1" w:unhideWhenUsed="1"/>
+    <w:lsdException w:name="Body Text First Indent 2" w:semiHidden="1" w:unhideWhenUsed="1"/>
+    <w:lsdException w:name="Note Heading" w:semiHidden="1" w:unhideWhenUsed="1"/>
+    <w:lsdException w:name="Body Text 2" w:semiHidden="1" w:unhideWhenUsed="1"/>
+    <w:lsdException w:name="Body Text 3" w:semiHidden="1" w:unhideWhenUsed="1"/>
+    <w:lsdException w:name="Body Text Indent 2" w:semiHidden="1" w:unhideWhenUsed="1"/>
+    <w:lsdException w:name="Body Text Indent 3" w:semiHidden="1" w:unhideWhenUsed="1"/>
+    <w:lsdException w:name="Block Text" w:semiHidden="1" w:unhideWhenUsed="1"/>
+    <w:lsdException w:name="Hyperlink" w:semiHidden="1" w:unhideWhenUsed="1"/>
+    <w:lsdException w:name="FollowedHyperlink" w:semiHidden="1" w:unhideWhenUsed="1"/>
+    <w:lsdException w:name="Strong" w:uiPriority="22" w:qFormat="1"/>
+    <w:lsdException w:name="Emphasis" w:uiPriority="20" w:qFormat="1"/>
+    <w:lsdException w:name="Document Map" w:semiHidden="1" w:unhideWhenUsed="1"/>
+    <w:lsdException w:name="Plain Text" w:semiHidden="1" w:unhideWhenUsed="1"/>
+    <w:lsdException w:name="E-mail Signature" w:semiHidden="1" w:unhideWhenUsed="1"/>
+    <w:lsdException w:name="HTML Top of Form" w:semiHidden="1" w:unhideWhenUsed="1"/>
+    <w:lsdException w:name="HTML Bottom of Form" w:semiHidden="1" w:unhideWhenUsed="1"/>
+    <w:lsdException w:name="Normal (Web)" w:semiHidden="1" w:unhideWhenUsed="1"/>
+    <w:lsdException w:name="HTML Acronym" w:semiHidden="1" w:unhideWhenUsed="1"/>
+    <w:lsdException w:name="HTML Address" w:semiHidden="1" w:unhideWhenUsed="1"/>
+    <w:lsdException w:name="HTML Cite" w:semiHidden="1" w:unhideWhenUsed="1"/>
+    <w:lsdException w:name="HTML Code" w:semiHidden="1" w:unhideWhenUsed="1"/>
+    <w:lsdException w:name="HTML Definition" w:semiHidden="1" w:unhideWhenUsed="1"/>
+    <w:lsdException w:name="HTML Keyboard" w:semiHidden="1" w:unhideWhenUsed="1"/>
+    <w:lsdException w:name="HTML Preformatted" w:semiHidden="1" w:unhideWhenUsed="1"/>
+    <w:lsdException w:name="HTML Sample" w:semiHidden="1" w:unhideWhenUsed="1"/>
+    <w:lsdException w:name="HTML Typewriter" w:semiHidden="1" w:unhideWhenUsed="1"/>
+    <w:lsdException w:name="HTML Variable" w:semiHidden="1" w:unhideWhenUsed="1"/>
+    <w:lsdException w:name="Normal Table" w:semiHidden="1" w:unhideWhenUsed="1"/>
+    <w:lsdException w:name="annotation subject" w:semiHidden="1" w:unhideWhenUsed="1"/>
+    <w:lsdException w:name="No List" w:semiHidden="1" w:unhideWhenUsed="1"/>
+    <w:lsdException w:name="Outline List 1" w:semiHidden="1" w:unhideWhenUsed="1"/>
+    <w:lsdException w:name="Outline List 2" w:semiHidden="1" w:unhideWhenUsed="1"/>
+    <w:lsdException w:name="Outline List 3" w:semiHidden="1" w:unhideWhenUsed="1"/>
+    <w:lsdException w:name="Table Simple 1" w:semiHidden="1" w:unhideWhenUsed="1"/>
+    <w:lsdException w:name="Table Simple 2" w:semiHidden="1" w:unhideWhenUsed="1"/>
+    <w:lsdException w:name="Table Simple 3" w:semiHidden="1" w:unhideWhenUsed="1"/>
+    <w:lsdException w:name="Table Classic 1" w:semiHidden="1" w:unhideWhenUsed="1"/>
+    <w:lsdException w:name="Table Classic 2" w:semiHidden="1" w:unhideWhenUsed="1"/>
+    <w:lsdException w:name="Table Classic 3" w:semiHidden="1" w:unhideWhenUsed="1"/>
+    <w:lsdException w:name="Table Classic 4" w:semiHidden="1" w:unhideWhenUsed="1"/>
+    <w:lsdException w:name="Table Colorful 1" w:semiHidden="1" w:unhideWhenUsed="1"/>
+    <w:lsdException w:name="Table Colorful 2" w:semiHidden="1" w:unhideWhenUsed="1"/>
+    <w:lsdException w:name="Table Colorful 3" w:semiHidden="1" w:unhideWhenUsed="1"/>
+    <w:lsdException w:name="Table Columns 1" w:semiHidden="1" w:unhideWhenUsed="1"/>
+    <w:lsdException w:name="Table Columns 2" w:semiHidden="1" w:unhideWhenUsed="1"/>
+    <w:lsdException w:name="Table Columns 3" w:semiHidden="1" w:unhideWhenUsed="1"/>
+    <w:lsdException w:name="Table Columns 4" w:semiHidden="1" w:unhideWhenUsed="1"/>
+    <w:lsdException w:name="Table Columns 5" w:semiHidden="1" w:unhideWhenUsed="1"/>
+    <w:lsdException w:name="Table Grid 1" w:semiHidden="1" w:unhideWhenUsed="1"/>
+    <w:lsdException w:name="Table Grid 2" w:semiHidden="1" w:unhideWhenUsed="1"/>
+    <w:lsdException w:name="Table Grid 3" w:semiHidden="1" w:unhideWhenUsed="1"/>
+    <w:lsdException w:name="Table Grid 4" w:semiHidden="1" w:unhideWhenUsed="1"/>
+    <w:lsdException w:name="Table Grid 5" w:semiHidden="1" w:unhideWhenUsed="1"/>
+    <w:lsdException w:name="Table Grid 6" w:semiHidden="1" w:unhideWhenUsed="1"/>
+    <w:lsdException w:name="Table Grid 7" w:semiHidden="1" w:unhideWhenUsed="1"/>
+    <w:lsdException w:name="Table Grid 8" w:semiHidden="1" w:unhideWhenUsed="1"/>
+    <w:lsdException w:name="Table List 1" w:semiHidden="1" w:unhideWhenUsed="1"/>
+    <w:lsdException w:name="Table List 2" w:semiHidden="1" w:unhideWhenUsed="1"/>
+    <w:lsdException w:name="Table List 3" w:semiHidden="1" w:unhideWhenUsed="1"/>
+    <w:lsdException w:name="Table List 4" w:semiHidden="1" w:unhideWhenUsed="1"/>
+    <w:lsdException w:name="Table List 5" w:semiHidden="1" w:unhideWhenUsed="1"/>
+    <w:lsdException w:name="Table List 6" w:semiHidden="1" w:unhideWhenUsed="1"/>
+    <w:lsdException w:name="Table List 7" w:semiHidden="1" w:unhideWhenUsed="1"/>
+    <w:lsdException w:name="Table List 8" w:semiHidden="1" w:unhideWhenUsed="1"/>
+    <w:lsdException w:name="Table 3D effects 1" w:semiHidden="1" w:unhideWhenUsed="1"/>
+    <w:lsdException w:name="Table 3D effects 2" w:semiHidden="1" w:unhideWhenUsed="1"/>
+    <w:lsdException w:name="Table 3D effects 3" w:semiHidden="1" w:unhideWhenUsed="1"/>
+    <w:lsdException w:name="Table Contemporary" w:semiHidden="1" w:unhideWhenUsed="1"/>
+    <w:lsdException w:name="Table Elegant" w:semiHidden="1" w:unhideWhenUsed="1"/>
+    <w:lsdException w:name="Table Professional" w:semiHidden="1" w:unhideWhenUsed="1"/>
+    <w:lsdException w:name="Table Subtle 1" w:semiHidden="1" w:unhideWhenUsed="1"/>
+    <w:lsdException w:name="Table Subtle 2" w:semiHidden="1" w:unhideWhenUsed="1"/>
+    <w:lsdException w:name="Table Web 1" w:semiHidden="1" w:unhideWhenUsed="1"/>
+    <w:lsdException w:name="Table Web 2" w:semiHidden="1" w:unhideWhenUsed="1"/>
+    <w:lsdException w:name="Table Web 3" w:semiHidden="1" w:unhideWhenUsed="1"/>
+    <w:lsdException w:name="Balloon Text" w:semiHidden="1" w:unhideWhenUsed="1"/>
+    <w:lsdException w:name="Table Grid" w:uiPriority="39"/>
+    <w:lsdException w:name="Table Theme" w:semiHidden="1" w:unhideWhenUsed="1"/>
+    <w:lsdException w:name="Placeholder Text" w:semiHidden="1"/>
+    <w:lsdException w:name="No Spacing" w:uiPriority="1" w:qFormat="1"/>
+    <w:lsdException w:name="Light Shading" w:uiPriority="60"/>
+    <w:lsdException w:name="Light List" w:uiPriority="61"/>
+    <w:lsdException w:name="Light Grid" w:uiPriority="62"/>
+    <w:lsdException w:name="Medium Shading 1" w:uiPriority="63"/>
+    <w:lsdException w:name="Medium Shading 2" w:uiPriority="64"/>
+    <w:lsdException w:name="Medium List 1" w:uiPriority="65"/>
+    <w:lsdException w:name="Medium List 2" w:uiPriority="66"/>
+    <w:lsdException w:name="Medium Grid 1" w:uiPriority="67"/>
+    <w:lsdException w:name="Medium Grid 2" w:uiPriority="68"/>
+    <w:lsdException w:name="Medium Grid 3" w:uiPriority="69"/>
+    <w:lsdException w:name="Dark List" w:uiPriority="70"/>
+    <w:lsdException w:name="Colorful Shading" w:uiPriority="71"/>
+    <w:lsdException w:name="Colorful List" w:uiPriority="72"/>
+    <w:lsdException w:name="Colorful Grid" w:uiPriority="73"/>
+    <w:lsdException w:name="Light Shading Accent 1" w:uiPriority="60"/>
+    <w:lsdException w:name="Light List Accent 1" w:uiPriority="61"/>
+    <w:lsdException w:name="Light Grid Accent 1" w:uiPriority="62"/>
+    <w:lsdException w:name="Medium Shading 1 Accent 1" w:uiPriority="63"/>
+    <w:lsdException w:name="Medium Shading 2 Accent 1" w:uiPriority="64"/>
+    <w:lsdException w:name="Medium List 1 Accent 1" w:uiPriority="65"/>
+    <w:lsdException w:name="Revision" w:semiHidden="1"/>
+    <w:lsdException w:name="List Paragraph" w:uiPriority="34" w:qFormat="1"/>
+    <w:lsdException w:name="Quote" w:uiPriority="29" w:qFormat="1"/>
+    <w:lsdException w:name="Intense Quote" w:uiPriority="30" w:qFormat="1"/>
+    <w:lsdException w:name="Medium List 2 Accent 1" w:uiPriority="66"/>
+    <w:lsdException w:name="Medium Grid 1 Accent 1" w:uiPriority="67"/>
+    <w:lsdException w:name="Medium Grid 2 Accent 1" w:uiPriority="68"/>
+    <w:lsdException w:name="Medium Grid 3 Accent 1" w:uiPriority="69"/>
+    <w:lsdException w:name="Dark List Accent 1" w:uiPriority="70"/>
+    <w:lsdException w:name="Colorful Shading Accent 1" w:uiPriority="71"/>
+    <w:lsdException w:name="Colorful List Accent 1" w:uiPriority="72"/>
+    <w:lsdException w:name="Colorful Grid Accent 1" w:uiPriority="73"/>
+    <w:lsdException w:name="Light Shading Accent 2" w:uiPriority="60"/>
+    <w:lsdException w:name="Light List Accent 2" w:uiPriority="61"/>
+    <w:lsdException w:name="Light Grid Accent 2" w:uiPriority="62"/>
+    <w:lsdException w:name="Medium Shading 1 Accent 2" w:uiPriority="63"/>
+    <w:lsdException w:name="Medium Shading 2 Accent 2" w:uiPriority="64"/>
+    <w:lsdException w:name="Medium List 1 Accent 2" w:uiPriority="65"/>
+    <w:lsdException w:name="Medium List 2 Accent 2" w:uiPriority="66"/>
+    <w:lsdException w:name="Medium Grid 1 Accent 2" w:uiPriority="67"/>
+    <w:lsdException w:name="Medium Grid 2 Accent 2" w:uiPriority="68"/>
+    <w:lsdException w:name="Medium Grid 3 Accent 2" w:uiPriority="69"/>
+    <w:lsdException w:name="Dark List Accent 2" w:uiPriority="70"/>
+    <w:lsdException w:name="Colorful Shading Accent 2" w:uiPriority="71"/>
+    <w:lsdException w:name="Colorful List Accent 2" w:uiPriority="72"/>
+    <w:lsdException w:name="Colorful Grid Accent 2" w:uiPriority="73"/>
+    <w:lsdException w:name="Light Shading Accent 3" w:uiPriority="60"/>
+    <w:lsdException w:name="Light List Accent 3" w:uiPriority="61"/>
+    <w:lsdException w:name="Light Grid Accent 3" w:uiPriority="62"/>
+    <w:lsdException w:name="Medium Shading 1 Accent 3" w:uiPriority="63"/>
+    <w:lsdException w:name="Medium Shading 2 Accent 3" w:uiPriority="64"/>
+    <w:lsdException w:name="Medium List 1 Accent 3" w:uiPriority="65"/>
+    <w:lsdException w:name="Medium List 2 Accent 3" w:uiPriority="66"/>
+    <w:lsdException w:name="Medium Grid 1 Accent 3" w:uiPriority="67"/>
+    <w:lsdException w:name="Medium Grid 2 Accent 3" w:uiPriority="68"/>
+    <w:lsdException w:name="Medium Grid 3 Accent 3" w:uiPriority="69"/>
+    <w:lsdException w:name="Dark List Accent 3" w:uiPriority="70"/>
+    <w:lsdException w:name="Colorful Shading Accent 3" w:uiPriority="71"/>
+    <w:lsdException w:name="Colorful List Accent 3" w:uiPriority="72"/>
+    <w:lsdException w:name="Colorful Grid Accent 3" w:uiPriority="73"/>
+    <w:lsdException w:name="Light Shading Accent 4" w:uiPriority="60"/>
+    <w:lsdException w:name="Light List Accent 4" w:uiPriority="61"/>
+    <w:lsdException w:name="Light Grid Accent 4" w:uiPriority="62"/>
+    <w:lsdException w:name="Medium Shading 1 Accent 4" w:uiPriority="63"/>
+    <w:lsdException w:name="Medium Shading 2 Accent 4" w:uiPriority="64"/>
+    <w:lsdException w:name="Medium List 1 Accent 4" w:uiPriority="65"/>
+    <w:lsdException w:name="Medium List 2 Accent 4" w:uiPriority="66"/>
+    <w:lsdException w:name="Medium Grid 1 Accent 4" w:uiPriority="67"/>
+    <w:lsdException w:name="Medium Grid 2 Accent 4" w:uiPriority="68"/>
+    <w:lsdException w:name="Medium Grid 3 Accent 4" w:uiPriority="69"/>
+    <w:lsdException w:name="Dark List Accent 4" w:uiPriority="70"/>
+    <w:lsdException w:name="Colorful Shading Accent 4" w:uiPriority="71"/>
+    <w:lsdException w:name="Colorful List Accent 4" w:uiPriority="72"/>
+    <w:lsdException w:name="Colorful Grid Accent 4" w:uiPriority="73"/>
+    <w:lsdException w:name="Light Shading Accent 5" w:uiPriority="60"/>
+    <w:lsdException w:name="Light List Accent 5" w:uiPriority="61"/>
+    <w:lsdException w:name="Light Grid Accent 5" w:uiPriority="62"/>
+    <w:lsdException w:name="Medium Shading 1 Accent 5" w:uiPriority="63"/>
+    <w:lsdException w:name="Medium Shading 2 Accent 5" w:uiPriority="64"/>
+    <w:lsdException w:name="Medium List 1 Accent 5" w:uiPriority="65"/>
+    <w:lsdException w:name="Medium List 2 Accent 5" w:uiPriority="66"/>
+    <w:lsdException w:name="Medium Grid 1 Accent 5" w:uiPriority="67"/>
+    <w:lsdException w:name="Medium Grid 2 Accent 5" w:uiPriority="68"/>
+    <w:lsdException w:name="Medium Grid 3 Accent 5" w:uiPriority="69"/>
+    <w:lsdException w:name="Dark List Accent 5" w:uiPriority="70"/>
+    <w:lsdException w:name="Colorful Shading Accent 5" w:uiPriority="71"/>
+    <w:lsdException w:name="Colorful List Accent 5" w:uiPriority="72"/>
+    <w:lsdException w:name="Colorful Grid Accent 5" w:uiPriority="73"/>
+    <w:lsdException w:name="Light Shading Accent 6" w:uiPriority="60"/>
+    <w:lsdException w:name="Light List Accent 6" w:uiPriority="61"/>
+    <w:lsdException w:name="Light Grid Accent 6" w:uiPriority="62"/>
+    <w:lsdException w:name="Medium Shading 1 Accent 6" w:uiPriority="63"/>
+    <w:lsdException w:name="Medium Shading 2 Accent 6" w:uiPriority="64"/>
+    <w:lsdException w:name="Medium List 1 Accent 6" w:uiPriority="65"/>
+    <w:lsdException w:name="Medium List 2 Accent 6" w:uiPriority="66"/>
+    <w:lsdException w:name="Medium Grid 1 Accent 6" w:uiPriority="67"/>
+    <w:lsdException w:name="Medium Grid 2 Accent 6" w:uiPriority="68"/>
+    <w:lsdException w:name="Medium Grid 3 Accent 6" w:uiPriority="69"/>
+    <w:lsdException w:name="Dark List Accent 6" w:uiPriority="70"/>
+    <w:lsdException w:name="Colorful Shading Accent 6" w:uiPriority="71"/>
+    <w:lsdException w:name="Colorful List Accent 6" w:uiPriority="72"/>
+    <w:lsdException w:name="Colorful Grid Accent 6" w:uiPriority="73"/>
+    <w:lsdException w:name="Subtle Emphasis" w:uiPriority="19" w:qFormat="1"/>
+    <w:lsdException w:name="Intense Emphasis" w:uiPriority="21" w:qFormat="1"/>
+    <w:lsdException w:name="Subtle Reference" w:uiPriority="31" w:qFormat="1"/>
+    <w:lsdException w:name="Intense Reference" w:uiPriority="32" w:qFormat="1"/>
+    <w:lsdException w:name="Book Title" w:uiPriority="33" w:qFormat="1"/>
+    <w:lsdException w:name="Bibliography" w:semiHidden="1" w:uiPriority="37" w:unhideWhenUsed="1"/>
+    <w:lsdException w:name="TOC Heading" w:semiHidden="1" w:uiPriority="39" w:unhideWhenUsed="1" w:qFormat="1"/>
+    <w:lsdException w:name="Plain Table 1" w:uiPriority="41"/>
+    <w:lsdException w:name="Plain Table 2" w:uiPriority="42"/>
+    <w:lsdException w:name="Plain Table 3" w:uiPriority="43"/>
+    <w:lsdException w:name="Plain Table 4" w:uiPriority="44"/>
+    <w:lsdException w:name="Plain Table 5" w:uiPriority="45"/>
+    <w:lsdException w:name="Grid Table Light" w:uiPriority="40"/>
+    <w:lsdException w:name="Grid Table 1 Light" w:uiPriority="46"/>
+    <w:lsdException w:name="Grid Table 2" w:uiPriority="47"/>
+    <w:lsdException w:name="Grid Table 3" w:uiPriority="48"/>
+    <w:lsdException w:name="Grid Table 4" w:uiPriority="49"/>
+    <w:lsdException w:name="Grid Table 5 Dark" w:uiPriority="50"/>
+    <w:lsdException w:name="Grid Table 6 Colorful" w:uiPriority="51"/>
+    <w:lsdException w:name="Grid Table 7 Colorful" w:uiPriority="52"/>
+    <w:lsdException w:name="Grid Table 1 Light Accent 1" w:uiPriority="46"/>
+    <w:lsdException w:name="Grid Table 2 Accent 1" w:uiPriority="47"/>
+    <w:lsdException w:name="Grid Table 3 Accent 1" w:uiPriority="48"/>
+    <w:lsdException w:name="Grid Table 4 Accent 1" w:uiPriority="49"/>
+    <w:lsdException w:name="Grid Table 5 Dark Accent 1" w:uiPriority="50"/>
+    <w:lsdException w:name="Grid Table 6 Colorful Accent 1" w:uiPriority="51"/>
+    <w:lsdException w:name="Grid Table 7 Colorful Accent 1" w:uiPriority="52"/>
+    <w:lsdException w:name="Grid Table 1 Light Accent 2" w:uiPriority="46"/>
+    <w:lsdException w:name="Grid Table 2 Accent 2" w:uiPriority="47"/>
+    <w:lsdException w:name="Grid Table 3 Accent 2" w:uiPriority="48"/>
+    <w:lsdException w:name="Grid Table 4 Accent 2" w:uiPriority="49"/>
+    <w:lsdException w:name="Grid Table 5 Dark Accent 2" w:uiPriority="50"/>
+    <w:lsdException w:name="Grid Table 6 Colorful Accent 2" w:uiPriority="51"/>
+    <w:lsdException w:name="Grid Table 7 Colorful Accent 2" w:uiPriority="52"/>
+    <w:lsdException w:name="Grid Table 1 Light Accent 3" w:uiPriority="46"/>
+    <w:lsdException w:name="Grid Table 2 Accent 3" w:uiPriority="47"/>
+    <w:lsdException w:name="Grid Table 3 Accent 3" w:uiPriority="48"/>
+    <w:lsdException w:name="Grid Table 4 Accent 3" w:uiPriority="49"/>
+    <w:lsdException w:name="Grid Table 5 Dark Accent 3" w:uiPriority="50"/>
+    <w:lsdException w:name="Grid Table 6 Colorful Accent 3" w:uiPriority="51"/>
+    <w:lsdException w:name="Grid Table 7 Colorful Accent 3" w:uiPriority="52"/>
+    <w:lsdException w:name="Grid Table 1 Light Accent 4" w:uiPriority="46"/>
+    <w:lsdException w:name="Grid Table 2 Accent 4" w:uiPriority="47"/>
+    <w:lsdException w:name="Grid Table 3 Accent 4" w:uiPriority="48"/>
+    <w:lsdException w:name="Grid Table 4 Accent 4" w:uiPriority="49"/>
+    <w:lsdException w:name="Grid Table 5 Dark Accent 4" w:uiPriority="50"/>
+    <w:lsdException w:name="Grid Table 6 Colorful Accent 4" w:uiPriority="51"/>
+    <w:lsdException w:name="Grid Table 7 Colorful Accent 4" w:uiPriority="52"/>
+    <w:lsdException w:name="Grid Table 1 Light Accent 5" w:uiPriority="46"/>
+    <w:lsdException w:name="Grid Table 2 Accent 5" w:uiPriority="47"/>
+    <w:lsdException w:name="Grid Table 3 Accent 5" w:uiPriority="48"/>
+    <w:lsdException w:name="Grid Table 4 Accent 5" w:uiPriority="49"/>
+    <w:lsdException w:name="Grid Table 5 Dark Accent 5" w:uiPriority="50"/>
+    <w:lsdException w:name="Grid Table 6 Colorful Accent 5" w:uiPriority="51"/>
+    <w:lsdException w:name="Grid Table 7 Colorful Accent 5" w:uiPriority="52"/>
+    <w:lsdException w:name="Grid Table 1 Light Accent 6" w:uiPriority="46"/>
+    <w:lsdException w:name="Grid Table 2 Accent 6" w:uiPriority="47"/>
+    <w:lsdException w:name="Grid Table 3 Accent 6" w:uiPriority="48"/>
+    <w:lsdException w:name="Grid Table 4 Accent 6" w:uiPriority="49"/>
+    <w:lsdException w:name="Grid Table 5 Dark Accent 6" w:uiPriority="50"/>
+    <w:lsdException w:name="Grid Table 6 Colorful Accent 6" w:uiPriority="51"/>
+    <w:lsdException w:name="Grid Table 7 Colorful Accent 6" w:uiPriority="52"/>
+    <w:lsdException w:name="List Table 1 Light" w:uiPriority="46"/>
+    <w:lsdException w:name="List Table 2" w:uiPriority="47"/>
+    <w:lsdException w:name="List Table 3" w:uiPriority="48"/>
+    <w:lsdException w:name="List Table 4" w:uiPriority="49"/>
+    <w:lsdException w:name="List Table 5 Dark" w:uiPriority="50"/>
+    <w:lsdException w:name="List Table 6 Colorful" w:uiPriority="51"/>
+    <w:lsdException w:name="List Table 7 Colorful" w:uiPriority="52"/>
+    <w:lsdException w:name="List Table 1 Light Accent 1" w:uiPriority="46"/>
+    <w:lsdException w:name="List Table 2 Accent 1" w:uiPriority="47"/>
+    <w:lsdException w:name="List Table 3 Accent 1" w:uiPriority="48"/>
+    <w:lsdException w:name="List Table 4 Accent 1" w:uiPriority="49"/>
+    <w:lsdException w:name="List Table 5 Dark Accent 1" w:uiPriority="50"/>
+    <w:lsdException w:name="List Table 6 Colorful Accent 1" w:uiPriority="51"/>
+    <w:lsdException w:name="List Table 7 Colorful Accent 1" w:uiPriority="52"/>
+    <w:lsdException w:name="List Table 1 Light Accent 2" w:uiPriority="46"/>
+    <w:lsdException w:name="List Table 2 Accent 2" w:uiPriority="47"/>
+    <w:lsdException w:name="List Table 3 Accent 2" w:uiPriority="48"/>
+    <w:lsdException w:name="List Table 4 Accent 2" w:uiPriority="49"/>
+    <w:lsdException w:name="List Table 5 Dark Accent 2" w:uiPriority="50"/>
+    <w:lsdException w:name="List Table 6 Colorful Accent 2" w:uiPriority="51"/>
+    <w:lsdException w:name="List Table 7 Colorful Accent 2" w:uiPriority="52"/>
+    <w:lsdException w:name="List Table 1 Light Accent 3" w:uiPriority="46"/>
+    <w:lsdException w:name="List Table 2 Accent 3" w:uiPriority="47"/>
+    <w:lsdException w:name="List Table 3 Accent 3" w:uiPriority="48"/>
+    <w:lsdException w:name="List Table 4 Accent 3" w:uiPriority="49"/>
+    <w:lsdException w:name="List Table 5 Dark Accent 3" w:uiPriority="50"/>
+    <w:lsdException w:name="List Table 6 Colorful Accent 3" w:uiPriority="51"/>
+    <w:lsdException w:name="List Table 7 Colorful Accent 3" w:uiPriority="52"/>
+    <w:lsdException w:name="List Table 1 Light Accent 4" w:uiPriority="46"/>
+    <w:lsdException w:name="List Table 2 Accent 4" w:uiPriority="47"/>
+    <w:lsdException w:name="List Table 3 Accent 4" w:uiPriority="48"/>
+    <w:lsdException w:name="List Table 4 Accent 4" w:uiPriority="49"/>
+    <w:lsdException w:name="List Table 5 Dark Accent 4" w:uiPriority="50"/>
+    <w:lsdException w:name="List Table 6 Colorful Accent 4" w:uiPriority="51"/>
+    <w:lsdException w:name="List Table 7 Colorful Accent 4" w:uiPriority="52"/>
+    <w:lsdException w:name="List Table 1 Light Accent 5" w:uiPriority="46"/>
+    <w:lsdException w:name="List Table 2 Accent 5" w:uiPriority="47"/>
+    <w:lsdException w:name="List Table 3 Accent 5" w:uiPriority="48"/>
+    <w:lsdException w:name="List Table 4 Accent 5" w:uiPriority="49"/>
+    <w:lsdException w:name="List Table 5 Dark Accent 5" w:uiPriority="50"/>
+    <w:lsdException w:name="List Table 6 Colorful Accent 5" w:uiPriority="51"/>
+    <w:lsdException w:name="List Table 7 Colorful Accent 5" w:uiPriority="52"/>
+    <w:lsdException w:name="List Table 1 Light Accent 6" w:uiPriority="46"/>
+    <w:lsdException w:name="List Table 2 Accent 6" w:uiPriority="47"/>
+    <w:lsdException w:name="List Table 3 Accent 6" w:uiPriority="48"/>
+    <w:lsdException w:name="List Table 4 Accent 6" w:uiPriority="49"/>
+    <w:lsdException w:name="List Table 5 Dark Accent 6" w:uiPriority="50"/>
+    <w:lsdException w:name="List Table 6 Colorful Accent 6" w:uiPriority="51"/>
+    <w:lsdException w:name="List Table 7 Colorful Accent 6" w:uiPriority="52"/>
+    <w:lsdException w:name="Mention" w:semiHidden="1" w:unhideWhenUsed="1"/>
+    <w:lsdException w:name="Smart Hyperlink" w:semiHidden="1" w:unhideWhenUsed="1"/>
+    <w:lsdException w:name="Hashtag" w:semiHidden="1" w:unhideWhenUsed="1"/>
+    <w:lsdException w:name="Unresolved Mention" w:semiHidden="1" w:unhideWhenUsed="1"/>
+  </w:latentStyles>
+  <w:style w:type="paragraph" w:default="1" w:styleId="Normal">
+    <w:name w:val="Normal"/>
+    <w:qFormat/>
+  </w:style>
+  <w:style w:type="character" w:default="1" w:styleId="DefaultParagraphFont">
+    <w:name w:val="Default Paragraph Font"/>
+    <w:uiPriority w:val="1"/>
+    <w:semiHidden/>
+    <w:unhideWhenUsed/>
+  </w:style>
+  <w:style w:type="table" w:default="1" w:styleId="TableNormal">
+    <w:name w:val="Normal Table"/>
+    <w:uiPriority w:val="99"/>
+    <w:semiHidden/>
+    <w:unhideWhenUsed/>
+    <w:tblPr>
+      <w:tblInd w:w="0" w:type="dxa"/>
+      <w:tblCellMar>
+        <w:top w:w="0" w:type="dxa"/>
+        <w:left w:w="108" w:type="dxa"/>
+        <w:bottom w:w="0" w:type="dxa"/>
+        <w:right w:w="108" w:type="dxa"/>
+      </w:tblCellMar>
+    </w:tblPr>
+  </w:style>
+  <w:style w:type="numbering" w:default="1" w:styleId="NoList">
+    <w:name w:val="No List"/>
+    <w:uiPriority w:val="99"/>
+    <w:semiHidden/>
+    <w:unhideWhenUsed/>
+  </w:style>
+  <w:style w:type="character" w:styleId="PlaceholderText">
+    <w:name w:val="Placeholder Text"/>
+    <w:basedOn w:val="DefaultParagraphFont"/>
+    <w:uiPriority w:val="99"/>
+    <w:semiHidden/>
+    <w:rsid w:val="00DE2F24"/>
+    <w:rPr>
+      <w:color w:val="808080"/>
+    </w:rPr>
+  </w:style>
+</w:styles>
+</file>
+
+<file path=word/glossary/webSettings.xml><?xml version="1.0" encoding="utf-8"?>
+<w:webSettings xmlns:mc="http://schemas.openxmlformats.org/markup-compatibility/2006" xmlns:r="http://schemas.openxmlformats.org/officeDocument/2006/relationships" xmlns:w="http://schemas.openxmlformats.org/wordprocessingml/2006/main" xmlns:w14="http://schemas.microsoft.com/office/word/2010/wordml" xmlns:w15="http://schemas.microsoft.com/office/word/2012/wordml" xmlns:w16cid="http://schemas.microsoft.com/office/word/2016/wordml/cid" xmlns:w16se="http://schemas.microsoft.com/office/word/2015/wordml/symex" mc:Ignorable="w14 w15 w16se w16cid">
+  <w:optimizeForBrowser/>
+  <w:allowPNG/>
+</w:webSettings>
 </file>
 
 <file path=word/theme/theme1.xml><?xml version="1.0" encoding="utf-8"?>
@@ -7648,7 +8790,7 @@
 </file>
 
 <file path=customXml/itemProps1.xml><?xml version="1.0" encoding="utf-8"?>
-<ds:datastoreItem xmlns:ds="http://schemas.openxmlformats.org/officeDocument/2006/customXml" ds:itemID="{69D129E4-765B-4A2A-B35A-55987549B505}">
+<ds:datastoreItem xmlns:ds="http://schemas.openxmlformats.org/officeDocument/2006/customXml" ds:itemID="{2EC8963F-3EAD-4B2E-AB08-B20A022C81FA}">
   <ds:schemaRefs>
     <ds:schemaRef ds:uri="http://schemas.openxmlformats.org/officeDocument/2006/bibliography"/>
   </ds:schemaRefs>

</xml_diff>

<commit_message>
Updating to quarchpy and testing fully - Multi stream example still needs work
git-svn-id: https://quarchserver4.ds.quarch.com/svn/Software/Application%20Notes/AN-012%20-%20Python%20Control%20of%20Power%20Modules%20via%20QIS/Trunk@2410 265bcc82-57df-11dd-8522-2d0c19f12d9e
</commit_message>
<xml_diff>
--- a/AN-012 - QIS Python USB control of Power Modules.docx
+++ b/AN-012 - QIS Python USB control of Power Modules.docx
@@ -1729,7 +1729,7 @@
               </wp:anchor>
             </w:drawing>
           </mc:Choice>
-          <mc:Fallback xmlns:cx="http://schemas.microsoft.com/office/drawing/2014/chartex" xmlns:cx1="http://schemas.microsoft.com/office/drawing/2015/9/8/chartex" xmlns:cx2="http://schemas.microsoft.com/office/drawing/2015/10/21/chartex" xmlns:cx3="http://schemas.microsoft.com/office/drawing/2016/5/9/chartex" xmlns:cx4="http://schemas.microsoft.com/office/drawing/2016/5/10/chartex" xmlns:cx5="http://schemas.microsoft.com/office/drawing/2016/5/11/chartex" xmlns:cx6="http://schemas.microsoft.com/office/drawing/2016/5/12/chartex" xmlns:cx7="http://schemas.microsoft.com/office/drawing/2016/5/13/chartex" xmlns:cx8="http://schemas.microsoft.com/office/drawing/2016/5/14/chartex" xmlns:aink="http://schemas.microsoft.com/office/drawing/2016/ink" xmlns:am3d="http://schemas.microsoft.com/office/drawing/2017/model3d" xmlns:w16cid="http://schemas.microsoft.com/office/word/2016/wordml/cid" xmlns:w16se="http://schemas.microsoft.com/office/word/2015/wordml/symex">
+          <mc:Fallback xmlns:w16se="http://schemas.microsoft.com/office/word/2015/wordml/symex" xmlns:w16cid="http://schemas.microsoft.com/office/word/2016/wordml/cid" xmlns:am3d="http://schemas.microsoft.com/office/drawing/2017/model3d" xmlns:aink="http://schemas.microsoft.com/office/drawing/2016/ink" xmlns:cx8="http://schemas.microsoft.com/office/drawing/2016/5/14/chartex" xmlns:cx7="http://schemas.microsoft.com/office/drawing/2016/5/13/chartex" xmlns:cx6="http://schemas.microsoft.com/office/drawing/2016/5/12/chartex" xmlns:cx5="http://schemas.microsoft.com/office/drawing/2016/5/11/chartex" xmlns:cx4="http://schemas.microsoft.com/office/drawing/2016/5/10/chartex" xmlns:cx3="http://schemas.microsoft.com/office/drawing/2016/5/9/chartex" xmlns:cx2="http://schemas.microsoft.com/office/drawing/2015/10/21/chartex" xmlns:cx1="http://schemas.microsoft.com/office/drawing/2015/9/8/chartex" xmlns:cx="http://schemas.microsoft.com/office/drawing/2014/chartex">
             <w:pict>
               <v:rect id="Rectangle 16" o:spid="_x0000_s1026" style="position:absolute;margin-left:146.4pt;margin-top:10.3pt;width:70.8pt;height:40.2pt;z-index:251671552;visibility:visible;mso-wrap-style:square;mso-height-percent:0;mso-wrap-distance-left:9pt;mso-wrap-distance-top:0;mso-wrap-distance-right:9pt;mso-wrap-distance-bottom:0;mso-position-horizontal:absolute;mso-position-horizontal-relative:text;mso-position-vertical:absolute;mso-position-vertical-relative:text;mso-height-percent:0;mso-height-relative:margin;v-text-anchor:middle" o:gfxdata="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" fillcolor="#5b9bd5 [3204]" strokecolor="#1f4d78 [1604]" strokeweight="1pt">
                 <v:textbox>
@@ -1816,7 +1816,7 @@
               </wp:anchor>
             </w:drawing>
           </mc:Choice>
-          <mc:Fallback xmlns:cx="http://schemas.microsoft.com/office/drawing/2014/chartex" xmlns:cx1="http://schemas.microsoft.com/office/drawing/2015/9/8/chartex" xmlns:cx2="http://schemas.microsoft.com/office/drawing/2015/10/21/chartex" xmlns:cx3="http://schemas.microsoft.com/office/drawing/2016/5/9/chartex" xmlns:cx4="http://schemas.microsoft.com/office/drawing/2016/5/10/chartex" xmlns:cx5="http://schemas.microsoft.com/office/drawing/2016/5/11/chartex" xmlns:cx6="http://schemas.microsoft.com/office/drawing/2016/5/12/chartex" xmlns:cx7="http://schemas.microsoft.com/office/drawing/2016/5/13/chartex" xmlns:cx8="http://schemas.microsoft.com/office/drawing/2016/5/14/chartex" xmlns:aink="http://schemas.microsoft.com/office/drawing/2016/ink" xmlns:am3d="http://schemas.microsoft.com/office/drawing/2017/model3d" xmlns:w16cid="http://schemas.microsoft.com/office/word/2016/wordml/cid" xmlns:w16se="http://schemas.microsoft.com/office/word/2015/wordml/symex">
+          <mc:Fallback xmlns:w16se="http://schemas.microsoft.com/office/word/2015/wordml/symex" xmlns:w16cid="http://schemas.microsoft.com/office/word/2016/wordml/cid" xmlns:am3d="http://schemas.microsoft.com/office/drawing/2017/model3d" xmlns:aink="http://schemas.microsoft.com/office/drawing/2016/ink" xmlns:cx8="http://schemas.microsoft.com/office/drawing/2016/5/14/chartex" xmlns:cx7="http://schemas.microsoft.com/office/drawing/2016/5/13/chartex" xmlns:cx6="http://schemas.microsoft.com/office/drawing/2016/5/12/chartex" xmlns:cx5="http://schemas.microsoft.com/office/drawing/2016/5/11/chartex" xmlns:cx4="http://schemas.microsoft.com/office/drawing/2016/5/10/chartex" xmlns:cx3="http://schemas.microsoft.com/office/drawing/2016/5/9/chartex" xmlns:cx2="http://schemas.microsoft.com/office/drawing/2015/10/21/chartex" xmlns:cx1="http://schemas.microsoft.com/office/drawing/2015/9/8/chartex" xmlns:cx="http://schemas.microsoft.com/office/drawing/2014/chartex">
             <w:pict>
               <v:line w14:anchorId="2D6A80B1" id="Straight Connector 15" o:spid="_x0000_s1026" style="position:absolute;z-index:251670528;visibility:visible;mso-wrap-style:square;mso-width-percent:0;mso-height-percent:0;mso-wrap-distance-left:9pt;mso-wrap-distance-top:0;mso-wrap-distance-right:9pt;mso-wrap-distance-bottom:0;mso-position-horizontal:absolute;mso-position-horizontal-relative:text;mso-position-vertical:absolute;mso-position-vertical-relative:text;mso-width-percent:0;mso-height-percent:0;mso-width-relative:margin;mso-height-relative:margin" from="157.8pt,140.1pt" to="157.8pt,172.5pt" o:gfxdata="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" strokecolor="#5b9bd5 [3204]" strokeweight=".5pt">
                 <v:stroke joinstyle="miter"/>
@@ -1897,7 +1897,7 @@
               </wp:anchor>
             </w:drawing>
           </mc:Choice>
-          <mc:Fallback xmlns:cx="http://schemas.microsoft.com/office/drawing/2014/chartex" xmlns:cx1="http://schemas.microsoft.com/office/drawing/2015/9/8/chartex" xmlns:cx2="http://schemas.microsoft.com/office/drawing/2015/10/21/chartex" xmlns:cx3="http://schemas.microsoft.com/office/drawing/2016/5/9/chartex" xmlns:cx4="http://schemas.microsoft.com/office/drawing/2016/5/10/chartex" xmlns:cx5="http://schemas.microsoft.com/office/drawing/2016/5/11/chartex" xmlns:cx6="http://schemas.microsoft.com/office/drawing/2016/5/12/chartex" xmlns:cx7="http://schemas.microsoft.com/office/drawing/2016/5/13/chartex" xmlns:cx8="http://schemas.microsoft.com/office/drawing/2016/5/14/chartex" xmlns:aink="http://schemas.microsoft.com/office/drawing/2016/ink" xmlns:am3d="http://schemas.microsoft.com/office/drawing/2017/model3d" xmlns:w16cid="http://schemas.microsoft.com/office/word/2016/wordml/cid" xmlns:w16se="http://schemas.microsoft.com/office/word/2015/wordml/symex">
+          <mc:Fallback xmlns:w16se="http://schemas.microsoft.com/office/word/2015/wordml/symex" xmlns:w16cid="http://schemas.microsoft.com/office/word/2016/wordml/cid" xmlns:am3d="http://schemas.microsoft.com/office/drawing/2017/model3d" xmlns:aink="http://schemas.microsoft.com/office/drawing/2016/ink" xmlns:cx8="http://schemas.microsoft.com/office/drawing/2016/5/14/chartex" xmlns:cx7="http://schemas.microsoft.com/office/drawing/2016/5/13/chartex" xmlns:cx6="http://schemas.microsoft.com/office/drawing/2016/5/12/chartex" xmlns:cx5="http://schemas.microsoft.com/office/drawing/2016/5/11/chartex" xmlns:cx4="http://schemas.microsoft.com/office/drawing/2016/5/10/chartex" xmlns:cx3="http://schemas.microsoft.com/office/drawing/2016/5/9/chartex" xmlns:cx2="http://schemas.microsoft.com/office/drawing/2015/10/21/chartex" xmlns:cx1="http://schemas.microsoft.com/office/drawing/2015/9/8/chartex" xmlns:cx="http://schemas.microsoft.com/office/drawing/2014/chartex">
             <w:pict>
               <v:rect w14:anchorId="34F04601" id="Rectangle 10" o:spid="_x0000_s1027" style="position:absolute;margin-left:97.8pt;margin-top:173.35pt;width:119.4pt;height:43.2pt;z-index:251661312;visibility:visible;mso-wrap-style:square;mso-wrap-distance-left:9pt;mso-wrap-distance-top:0;mso-wrap-distance-right:9pt;mso-wrap-distance-bottom:0;mso-position-horizontal:absolute;mso-position-horizontal-relative:text;mso-position-vertical:absolute;mso-position-vertical-relative:text;v-text-anchor:middle" o:gfxdata="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" fillcolor="#9ecb81 [2169]" strokecolor="#70ad47 [3209]" strokeweight=".5pt">
                 <v:fill color2="#8ac066 [2617]" rotate="t" colors="0 #b5d5a7;.5 #aace99;1 #9cca86" focus="100%" type="gradient">
@@ -1999,7 +1999,7 @@
               </wp:anchor>
             </w:drawing>
           </mc:Choice>
-          <mc:Fallback xmlns:cx="http://schemas.microsoft.com/office/drawing/2014/chartex" xmlns:cx1="http://schemas.microsoft.com/office/drawing/2015/9/8/chartex" xmlns:cx2="http://schemas.microsoft.com/office/drawing/2015/10/21/chartex" xmlns:cx3="http://schemas.microsoft.com/office/drawing/2016/5/9/chartex" xmlns:cx4="http://schemas.microsoft.com/office/drawing/2016/5/10/chartex" xmlns:cx5="http://schemas.microsoft.com/office/drawing/2016/5/11/chartex" xmlns:cx6="http://schemas.microsoft.com/office/drawing/2016/5/12/chartex" xmlns:cx7="http://schemas.microsoft.com/office/drawing/2016/5/13/chartex" xmlns:cx8="http://schemas.microsoft.com/office/drawing/2016/5/14/chartex" xmlns:aink="http://schemas.microsoft.com/office/drawing/2016/ink" xmlns:am3d="http://schemas.microsoft.com/office/drawing/2017/model3d" xmlns:w16cid="http://schemas.microsoft.com/office/word/2016/wordml/cid" xmlns:w16se="http://schemas.microsoft.com/office/word/2015/wordml/symex">
+          <mc:Fallback xmlns:w16se="http://schemas.microsoft.com/office/word/2015/wordml/symex" xmlns:w16cid="http://schemas.microsoft.com/office/word/2016/wordml/cid" xmlns:am3d="http://schemas.microsoft.com/office/drawing/2017/model3d" xmlns:aink="http://schemas.microsoft.com/office/drawing/2016/ink" xmlns:cx8="http://schemas.microsoft.com/office/drawing/2016/5/14/chartex" xmlns:cx7="http://schemas.microsoft.com/office/drawing/2016/5/13/chartex" xmlns:cx6="http://schemas.microsoft.com/office/drawing/2016/5/12/chartex" xmlns:cx5="http://schemas.microsoft.com/office/drawing/2016/5/11/chartex" xmlns:cx4="http://schemas.microsoft.com/office/drawing/2016/5/10/chartex" xmlns:cx3="http://schemas.microsoft.com/office/drawing/2016/5/9/chartex" xmlns:cx2="http://schemas.microsoft.com/office/drawing/2015/10/21/chartex" xmlns:cx1="http://schemas.microsoft.com/office/drawing/2015/9/8/chartex" xmlns:cx="http://schemas.microsoft.com/office/drawing/2014/chartex">
             <w:pict>
               <v:shapetype id="_x0000_t202" coordsize="21600,21600" o:spt="202" path="m,l,21600r21600,l21600,xe">
                 <v:stroke joinstyle="miter"/>
@@ -2084,7 +2084,7 @@
               </wp:anchor>
             </w:drawing>
           </mc:Choice>
-          <mc:Fallback xmlns:cx="http://schemas.microsoft.com/office/drawing/2014/chartex" xmlns:cx1="http://schemas.microsoft.com/office/drawing/2015/9/8/chartex" xmlns:cx2="http://schemas.microsoft.com/office/drawing/2015/10/21/chartex" xmlns:cx3="http://schemas.microsoft.com/office/drawing/2016/5/9/chartex" xmlns:cx4="http://schemas.microsoft.com/office/drawing/2016/5/10/chartex" xmlns:cx5="http://schemas.microsoft.com/office/drawing/2016/5/11/chartex" xmlns:cx6="http://schemas.microsoft.com/office/drawing/2016/5/12/chartex" xmlns:cx7="http://schemas.microsoft.com/office/drawing/2016/5/13/chartex" xmlns:cx8="http://schemas.microsoft.com/office/drawing/2016/5/14/chartex" xmlns:aink="http://schemas.microsoft.com/office/drawing/2016/ink" xmlns:am3d="http://schemas.microsoft.com/office/drawing/2017/model3d" xmlns:w16cid="http://schemas.microsoft.com/office/word/2016/wordml/cid" xmlns:w16se="http://schemas.microsoft.com/office/word/2015/wordml/symex">
+          <mc:Fallback xmlns:w16se="http://schemas.microsoft.com/office/word/2015/wordml/symex" xmlns:w16cid="http://schemas.microsoft.com/office/word/2016/wordml/cid" xmlns:am3d="http://schemas.microsoft.com/office/drawing/2017/model3d" xmlns:aink="http://schemas.microsoft.com/office/drawing/2016/ink" xmlns:cx8="http://schemas.microsoft.com/office/drawing/2016/5/14/chartex" xmlns:cx7="http://schemas.microsoft.com/office/drawing/2016/5/13/chartex" xmlns:cx6="http://schemas.microsoft.com/office/drawing/2016/5/12/chartex" xmlns:cx5="http://schemas.microsoft.com/office/drawing/2016/5/11/chartex" xmlns:cx4="http://schemas.microsoft.com/office/drawing/2016/5/10/chartex" xmlns:cx3="http://schemas.microsoft.com/office/drawing/2016/5/9/chartex" xmlns:cx2="http://schemas.microsoft.com/office/drawing/2015/10/21/chartex" xmlns:cx1="http://schemas.microsoft.com/office/drawing/2015/9/8/chartex" xmlns:cx="http://schemas.microsoft.com/office/drawing/2014/chartex">
             <w:pict>
               <v:line w14:anchorId="525774D6" id="Straight Connector 13" o:spid="_x0000_s1026" style="position:absolute;z-index:251666432;visibility:visible;mso-wrap-style:square;mso-wrap-distance-left:9pt;mso-wrap-distance-top:0;mso-wrap-distance-right:9pt;mso-wrap-distance-bottom:0;mso-position-horizontal:absolute;mso-position-horizontal-relative:text;mso-position-vertical:absolute;mso-position-vertical-relative:text" from="157.2pt,42.9pt" to="157.8pt,96.3pt" o:gfxdata="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" strokecolor="#5b9bd5 [3204]" strokeweight=".5pt">
                 <v:stroke joinstyle="miter"/>
@@ -2170,7 +2170,7 @@
               </wp:anchor>
             </w:drawing>
           </mc:Choice>
-          <mc:Fallback xmlns:cx="http://schemas.microsoft.com/office/drawing/2014/chartex" xmlns:cx1="http://schemas.microsoft.com/office/drawing/2015/9/8/chartex" xmlns:cx2="http://schemas.microsoft.com/office/drawing/2015/10/21/chartex" xmlns:cx3="http://schemas.microsoft.com/office/drawing/2016/5/9/chartex" xmlns:cx4="http://schemas.microsoft.com/office/drawing/2016/5/10/chartex" xmlns:cx5="http://schemas.microsoft.com/office/drawing/2016/5/11/chartex" xmlns:cx6="http://schemas.microsoft.com/office/drawing/2016/5/12/chartex" xmlns:cx7="http://schemas.microsoft.com/office/drawing/2016/5/13/chartex" xmlns:cx8="http://schemas.microsoft.com/office/drawing/2016/5/14/chartex" xmlns:aink="http://schemas.microsoft.com/office/drawing/2016/ink" xmlns:am3d="http://schemas.microsoft.com/office/drawing/2017/model3d" xmlns:w16cid="http://schemas.microsoft.com/office/word/2016/wordml/cid" xmlns:w16se="http://schemas.microsoft.com/office/word/2015/wordml/symex">
+          <mc:Fallback xmlns:w16se="http://schemas.microsoft.com/office/word/2015/wordml/symex" xmlns:w16cid="http://schemas.microsoft.com/office/word/2016/wordml/cid" xmlns:am3d="http://schemas.microsoft.com/office/drawing/2017/model3d" xmlns:aink="http://schemas.microsoft.com/office/drawing/2016/ink" xmlns:cx8="http://schemas.microsoft.com/office/drawing/2016/5/14/chartex" xmlns:cx7="http://schemas.microsoft.com/office/drawing/2016/5/13/chartex" xmlns:cx6="http://schemas.microsoft.com/office/drawing/2016/5/12/chartex" xmlns:cx5="http://schemas.microsoft.com/office/drawing/2016/5/11/chartex" xmlns:cx4="http://schemas.microsoft.com/office/drawing/2016/5/10/chartex" xmlns:cx3="http://schemas.microsoft.com/office/drawing/2016/5/9/chartex" xmlns:cx2="http://schemas.microsoft.com/office/drawing/2015/10/21/chartex" xmlns:cx1="http://schemas.microsoft.com/office/drawing/2015/9/8/chartex" xmlns:cx="http://schemas.microsoft.com/office/drawing/2014/chartex">
             <w:pict>
               <v:rect id="Rectangle 1" o:spid="_x0000_s1029" style="position:absolute;margin-left:97.15pt;margin-top:97.5pt;width:119.4pt;height:43.2pt;z-index:251659264;visibility:visible;mso-wrap-style:square;mso-width-percent:0;mso-wrap-distance-left:9pt;mso-wrap-distance-top:0;mso-wrap-distance-right:9pt;mso-wrap-distance-bottom:0;mso-position-horizontal:absolute;mso-position-horizontal-relative:text;mso-position-vertical:absolute;mso-position-vertical-relative:text;mso-width-percent:0;mso-width-relative:margin;v-text-anchor:middle" o:gfxdata="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" fillcolor="#5b9bd5 [3204]" strokecolor="#1f4d78 [1604]" strokeweight="1pt">
                 <v:textbox>
@@ -2262,7 +2262,7 @@
               </wp:anchor>
             </w:drawing>
           </mc:Choice>
-          <mc:Fallback xmlns:cx="http://schemas.microsoft.com/office/drawing/2014/chartex" xmlns:cx1="http://schemas.microsoft.com/office/drawing/2015/9/8/chartex" xmlns:cx2="http://schemas.microsoft.com/office/drawing/2015/10/21/chartex" xmlns:cx3="http://schemas.microsoft.com/office/drawing/2016/5/9/chartex" xmlns:cx4="http://schemas.microsoft.com/office/drawing/2016/5/10/chartex" xmlns:cx5="http://schemas.microsoft.com/office/drawing/2016/5/11/chartex" xmlns:cx6="http://schemas.microsoft.com/office/drawing/2016/5/12/chartex" xmlns:cx7="http://schemas.microsoft.com/office/drawing/2016/5/13/chartex" xmlns:cx8="http://schemas.microsoft.com/office/drawing/2016/5/14/chartex" xmlns:aink="http://schemas.microsoft.com/office/drawing/2016/ink" xmlns:am3d="http://schemas.microsoft.com/office/drawing/2017/model3d" xmlns:w16cid="http://schemas.microsoft.com/office/word/2016/wordml/cid" xmlns:w16se="http://schemas.microsoft.com/office/word/2015/wordml/symex">
+          <mc:Fallback xmlns:w16se="http://schemas.microsoft.com/office/word/2015/wordml/symex" xmlns:w16cid="http://schemas.microsoft.com/office/word/2016/wordml/cid" xmlns:am3d="http://schemas.microsoft.com/office/drawing/2017/model3d" xmlns:aink="http://schemas.microsoft.com/office/drawing/2016/ink" xmlns:cx8="http://schemas.microsoft.com/office/drawing/2016/5/14/chartex" xmlns:cx7="http://schemas.microsoft.com/office/drawing/2016/5/13/chartex" xmlns:cx6="http://schemas.microsoft.com/office/drawing/2016/5/12/chartex" xmlns:cx5="http://schemas.microsoft.com/office/drawing/2016/5/11/chartex" xmlns:cx4="http://schemas.microsoft.com/office/drawing/2016/5/10/chartex" xmlns:cx3="http://schemas.microsoft.com/office/drawing/2016/5/9/chartex" xmlns:cx2="http://schemas.microsoft.com/office/drawing/2015/10/21/chartex" xmlns:cx1="http://schemas.microsoft.com/office/drawing/2015/9/8/chartex" xmlns:cx="http://schemas.microsoft.com/office/drawing/2014/chartex">
             <w:pict>
               <v:rect w14:anchorId="59FAD527" id="Rectangle 11" o:spid="_x0000_s1030" style="position:absolute;margin-left:97.2pt;margin-top:.55pt;width:119.4pt;height:43.2pt;z-index:251663360;visibility:visible;mso-wrap-style:square;mso-wrap-distance-left:9pt;mso-wrap-distance-top:0;mso-wrap-distance-right:9pt;mso-wrap-distance-bottom:0;mso-position-horizontal:absolute;mso-position-horizontal-relative:text;mso-position-vertical:absolute;mso-position-vertical-relative:text;v-text-anchor:middle" o:gfxdata="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" fillcolor="#9ecb81 [2169]" strokecolor="#70ad47 [3209]" strokeweight=".5pt">
                 <v:fill color2="#8ac066 [2617]" rotate="t" colors="0 #b5d5a7;.5 #aace99;1 #9cca86" focus="100%" type="gradient">
@@ -2425,6 +2425,12 @@
         </w:rPr>
         <w:t>Very simple example to connect to QIS and list the power modules that it can access over both USB and LAN.</w:t>
       </w:r>
+      <w:r>
+        <w:rPr>
+          <w:rFonts w:ascii="Arial" w:hAnsi="Arial" w:cs="Arial"/>
+        </w:rPr>
+        <w:t xml:space="preserve">  This is a useful check that everything is installed, connected and working correctly.</w:t>
+      </w:r>
     </w:p>
     <w:p>
       <w:pPr>
@@ -2492,21 +2498,21 @@
           <w:rStyle w:val="CodeChar"/>
           <w:b/>
         </w:rPr>
-        <w:t>Qis</w:t>
+        <w:t>QisStream</w:t>
       </w:r>
       <w:r>
         <w:rPr>
           <w:rStyle w:val="CodeChar"/>
           <w:b/>
         </w:rPr>
-        <w:t>X6</w:t>
+        <w:t>x6</w:t>
       </w:r>
       <w:r>
         <w:rPr>
           <w:rStyle w:val="CodeChar"/>
           <w:b/>
         </w:rPr>
-        <w:t>StreamExample.py</w:t>
+        <w:t>Example.py</w:t>
       </w:r>
       <w:r>
         <w:rPr>
@@ -2515,11 +2521,111 @@
         </w:rPr>
         <w:br/>
       </w:r>
+      <w:proofErr w:type="gramStart"/>
       <w:r>
         <w:rPr>
           <w:rFonts w:cs="Arial"/>
         </w:rPr>
-        <w:t>Example connecting to each port on a QTL1995 6 port power module and streaming data from all ports at the same time</w:t>
+        <w:t>This</w:t>
+      </w:r>
+      <w:proofErr w:type="gramEnd"/>
+      <w:r>
+        <w:rPr>
+          <w:rFonts w:cs="Arial"/>
+        </w:rPr>
+        <w:t xml:space="preserve"> e</w:t>
+      </w:r>
+      <w:r>
+        <w:rPr>
+          <w:rFonts w:cs="Arial"/>
+        </w:rPr>
+        <w:t xml:space="preserve">xample </w:t>
+      </w:r>
+      <w:r>
+        <w:rPr>
+          <w:rFonts w:cs="Arial"/>
+        </w:rPr>
+        <w:t>connects to</w:t>
+      </w:r>
+      <w:r>
+        <w:rPr>
+          <w:rFonts w:cs="Arial"/>
+        </w:rPr>
+        <w:t xml:space="preserve"> each port on a QTL1995 6 port power module and streaming data from all ports at the same time</w:t>
+      </w:r>
+      <w:r>
+        <w:rPr>
+          <w:rFonts w:cs="Arial"/>
+        </w:rPr>
+        <w:t>.</w:t>
+      </w:r>
+    </w:p>
+    <w:p>
+      <w:pPr>
+        <w:spacing w:before="0" w:after="160" w:line="259" w:lineRule="auto"/>
+        <w:rPr>
+          <w:rFonts w:cs="Arial"/>
+        </w:rPr>
+      </w:pPr>
+      <w:r>
+        <w:rPr>
+          <w:rFonts w:cs="Arial"/>
+        </w:rPr>
+        <w:t>Stream data is stored as easy to parse text data, and split into separate files for each module.</w:t>
+      </w:r>
+    </w:p>
+    <w:p>
+      <w:pPr>
+        <w:spacing w:before="0" w:after="160" w:line="259" w:lineRule="auto"/>
+        <w:rPr>
+          <w:rFonts w:cs="Arial"/>
+        </w:rPr>
+      </w:pPr>
+      <w:r>
+        <w:rPr>
+          <w:rFonts w:cs="Arial"/>
+        </w:rPr>
+        <w:t xml:space="preserve">While </w:t>
+      </w:r>
+      <w:r>
+        <w:rPr>
+          <w:rFonts w:cs="Arial"/>
+        </w:rPr>
+        <w:t>streaming</w:t>
+      </w:r>
+      <w:r>
+        <w:rPr>
+          <w:rFonts w:cs="Arial"/>
+        </w:rPr>
+        <w:t>, the terminal screen continues to show an overview of the power consumption</w:t>
+      </w:r>
+      <w:r>
+        <w:rPr>
+          <w:rFonts w:cs="Arial"/>
+        </w:rPr>
+        <w:t>.</w:t>
+      </w:r>
+      <w:bookmarkStart w:id="66" w:name="_GoBack"/>
+      <w:bookmarkEnd w:id="66"/>
+    </w:p>
+    <w:p>
+      <w:pPr>
+        <w:spacing w:before="0" w:after="160" w:line="259" w:lineRule="auto"/>
+        <w:rPr>
+          <w:rFonts w:cs="Arial"/>
+        </w:rPr>
+      </w:pPr>
+      <w:r>
+        <w:rPr>
+          <w:rFonts w:cs="Arial"/>
+        </w:rPr>
+        <w:t xml:space="preserve">Before running, you will need to </w:t>
+      </w:r>
+      <w:r>
+        <w:rPr>
+          <w:rFonts w:cs="Arial"/>
+        </w:rPr>
+        <w:t>set the ID of your own modules at the top of the script</w:t>
       </w:r>
     </w:p>
     <w:p>
@@ -2545,7 +2651,7 @@
           <w:szCs w:val="32"/>
         </w:rPr>
       </w:pPr>
-      <w:bookmarkStart w:id="66" w:name="_Toc475542643"/>
+      <w:bookmarkStart w:id="67" w:name="_Toc475542643"/>
       <w:r>
         <w:br w:type="page"/>
       </w:r>
@@ -2558,17 +2664,17 @@
         <w:lastRenderedPageBreak/>
         <w:t>Installation and setup</w:t>
       </w:r>
-      <w:bookmarkEnd w:id="66"/>
+      <w:bookmarkEnd w:id="67"/>
     </w:p>
     <w:p>
       <w:pPr>
         <w:pStyle w:val="Heading2"/>
       </w:pPr>
-      <w:bookmarkStart w:id="67" w:name="_Toc512349229"/>
+      <w:bookmarkStart w:id="68" w:name="_Toc512349229"/>
       <w:r>
         <w:t>Quarch USB Driver install</w:t>
       </w:r>
-      <w:bookmarkEnd w:id="67"/>
+      <w:bookmarkEnd w:id="68"/>
     </w:p>
     <w:p>
       <w:r>
@@ -2594,11 +2700,11 @@
       <w:pPr>
         <w:pStyle w:val="Heading2"/>
       </w:pPr>
-      <w:bookmarkStart w:id="68" w:name="_Toc512349230"/>
+      <w:bookmarkStart w:id="69" w:name="_Toc512349230"/>
       <w:r>
         <w:t>Python install</w:t>
       </w:r>
-      <w:bookmarkEnd w:id="68"/>
+      <w:bookmarkEnd w:id="69"/>
     </w:p>
     <w:p>
       <w:r>
@@ -2662,7 +2768,7 @@
       <w:pPr>
         <w:pStyle w:val="Heading2"/>
       </w:pPr>
-      <w:bookmarkStart w:id="69" w:name="_Toc512349231"/>
+      <w:bookmarkStart w:id="70" w:name="_Toc512349231"/>
       <w:proofErr w:type="spellStart"/>
       <w:r>
         <w:t>QuarchPy</w:t>
@@ -2671,7 +2777,7 @@
       <w:r>
         <w:t xml:space="preserve"> library install</w:t>
       </w:r>
-      <w:bookmarkEnd w:id="69"/>
+      <w:bookmarkEnd w:id="70"/>
     </w:p>
     <w:p>
       <w:r>
@@ -2886,7 +2992,7 @@
       <w:pPr>
         <w:pStyle w:val="Heading2"/>
       </w:pPr>
-      <w:bookmarkStart w:id="70" w:name="_Toc512349233"/>
+      <w:bookmarkStart w:id="71" w:name="_Toc512349233"/>
       <w:r>
         <w:t>Java install</w:t>
       </w:r>
@@ -2933,10 +3039,7 @@
         <w:pStyle w:val="Heading2"/>
       </w:pPr>
       <w:r>
-        <w:t>QIS</w:t>
-      </w:r>
-      <w:r>
-        <w:t xml:space="preserve"> install</w:t>
+        <w:t>QIS install</w:t>
       </w:r>
     </w:p>
     <w:p>
@@ -2988,8 +3091,6 @@
       <w:pPr>
         <w:spacing w:before="0" w:after="160" w:line="259" w:lineRule="auto"/>
       </w:pPr>
-      <w:bookmarkStart w:id="71" w:name="_GoBack"/>
-      <w:bookmarkEnd w:id="71"/>
     </w:p>
     <w:p>
       <w:pPr>
@@ -3014,7 +3115,7 @@
         <w:lastRenderedPageBreak/>
         <w:t>Linux USB Permissions</w:t>
       </w:r>
-      <w:bookmarkEnd w:id="70"/>
+      <w:bookmarkEnd w:id="71"/>
     </w:p>
     <w:p>
       <w:pPr>
@@ -4990,10 +5091,10 @@
       <w:r>
         <w:fldChar w:fldCharType="separate"/>
       </w:r>
-      <w:bookmarkStart w:id="77" w:name="_Toc475542651"/>
-      <w:bookmarkStart w:id="78" w:name="_Toc422324324"/>
-      <w:bookmarkStart w:id="79" w:name="_Toc425349828"/>
-      <w:bookmarkStart w:id="80" w:name="_Toc450305359"/>
+      <w:bookmarkStart w:id="77" w:name="_Toc450305359"/>
+      <w:bookmarkStart w:id="78" w:name="_Toc425349828"/>
+      <w:bookmarkStart w:id="79" w:name="_Toc422324324"/>
+      <w:bookmarkStart w:id="80" w:name="_Toc475542651"/>
       <w:r>
         <w:t>Customer</w:t>
       </w:r>
@@ -5003,13 +5104,13 @@
       <w:r>
         <w:t>upport</w:t>
       </w:r>
+      <w:bookmarkEnd w:id="77"/>
       <w:bookmarkEnd w:id="78"/>
       <w:bookmarkEnd w:id="79"/>
+      <w:r>
+        <w:t xml:space="preserve"> from Quarch</w:t>
+      </w:r>
       <w:bookmarkEnd w:id="80"/>
-      <w:r>
-        <w:t xml:space="preserve"> from Quarch</w:t>
-      </w:r>
-      <w:bookmarkEnd w:id="77"/>
     </w:p>
     <w:p>
       <w:r>
@@ -5344,7 +5445,7 @@
       <w:rPr>
         <w:noProof/>
       </w:rPr>
-      <w:t>10</w:t>
+      <w:t>20</w:t>
     </w:r>
     <w:r>
       <w:rPr>
@@ -8328,7 +8429,7 @@
 </file>
 
 <file path=customXml/itemProps1.xml><?xml version="1.0" encoding="utf-8"?>
-<ds:datastoreItem xmlns:ds="http://schemas.openxmlformats.org/officeDocument/2006/customXml" ds:itemID="{8C9102FC-CEC2-4EC7-B964-193D3DAC76C7}">
+<ds:datastoreItem xmlns:ds="http://schemas.openxmlformats.org/officeDocument/2006/customXml" ds:itemID="{5F094326-E086-4C49-8A1E-9B7AD7590FA0}">
   <ds:schemaRefs>
     <ds:schemaRef ds:uri="http://schemas.openxmlformats.org/officeDocument/2006/bibliography"/>
   </ds:schemaRefs>

</xml_diff>

<commit_message>
v1.8 Python 3.x updates
git-svn-id: https://quarchserver4.ds.quarch.com/svn/Software/Application%20Notes/AN-012%20-%20Python%20Control%20of%20Power%20Modules%20via%20QIS/Trunk@2883 265bcc82-57df-11dd-8522-2d0c19f12d9e
</commit_message>
<xml_diff>
--- a/AN-012 - QIS Python USB control of Power Modules.docx
+++ b/AN-012 - QIS Python USB control of Power Modules.docx
@@ -1,6 +1,6 @@
 
 <file path=word/document.xml><?xml version="1.0" encoding="utf-8"?>
-<w:document xmlns:wpc="http://schemas.microsoft.com/office/word/2010/wordprocessingCanvas" xmlns:mc="http://schemas.openxmlformats.org/markup-compatibility/2006" xmlns:o="urn:schemas-microsoft-com:office:office" xmlns:r="http://schemas.openxmlformats.org/officeDocument/2006/relationships" xmlns:m="http://schemas.openxmlformats.org/officeDocument/2006/math" xmlns:v="urn:schemas-microsoft-com:vml" xmlns:wp14="http://schemas.microsoft.com/office/word/2010/wordprocessingDrawing" xmlns:wp="http://schemas.openxmlformats.org/drawingml/2006/wordprocessingDrawing" xmlns:w10="urn:schemas-microsoft-com:office:word" xmlns:w="http://schemas.openxmlformats.org/wordprocessingml/2006/main" xmlns:w14="http://schemas.microsoft.com/office/word/2010/wordml" xmlns:w15="http://schemas.microsoft.com/office/word/2012/wordml" xmlns:wpg="http://schemas.microsoft.com/office/word/2010/wordprocessingGroup" xmlns:wpi="http://schemas.microsoft.com/office/word/2010/wordprocessingInk" xmlns:wne="http://schemas.microsoft.com/office/word/2006/wordml" xmlns:wps="http://schemas.microsoft.com/office/word/2010/wordprocessingShape" mc:Ignorable="w14 w15 wp14">
+<w:document xmlns:wpc="http://schemas.microsoft.com/office/word/2010/wordprocessingCanvas" xmlns:cx="http://schemas.microsoft.com/office/drawing/2014/chartex" xmlns:cx1="http://schemas.microsoft.com/office/drawing/2015/9/8/chartex" xmlns:cx2="http://schemas.microsoft.com/office/drawing/2015/10/21/chartex" xmlns:cx3="http://schemas.microsoft.com/office/drawing/2016/5/9/chartex" xmlns:cx4="http://schemas.microsoft.com/office/drawing/2016/5/10/chartex" xmlns:cx5="http://schemas.microsoft.com/office/drawing/2016/5/11/chartex" xmlns:cx6="http://schemas.microsoft.com/office/drawing/2016/5/12/chartex" xmlns:cx7="http://schemas.microsoft.com/office/drawing/2016/5/13/chartex" xmlns:cx8="http://schemas.microsoft.com/office/drawing/2016/5/14/chartex" xmlns:mc="http://schemas.openxmlformats.org/markup-compatibility/2006" xmlns:aink="http://schemas.microsoft.com/office/drawing/2016/ink" xmlns:am3d="http://schemas.microsoft.com/office/drawing/2017/model3d" xmlns:o="urn:schemas-microsoft-com:office:office" xmlns:r="http://schemas.openxmlformats.org/officeDocument/2006/relationships" xmlns:m="http://schemas.openxmlformats.org/officeDocument/2006/math" xmlns:v="urn:schemas-microsoft-com:vml" xmlns:wp14="http://schemas.microsoft.com/office/word/2010/wordprocessingDrawing" xmlns:wp="http://schemas.openxmlformats.org/drawingml/2006/wordprocessingDrawing" xmlns:w10="urn:schemas-microsoft-com:office:word" xmlns:w="http://schemas.openxmlformats.org/wordprocessingml/2006/main" xmlns:w14="http://schemas.microsoft.com/office/word/2010/wordml" xmlns:w15="http://schemas.microsoft.com/office/word/2012/wordml" xmlns:w16cid="http://schemas.microsoft.com/office/word/2016/wordml/cid" xmlns:w16se="http://schemas.microsoft.com/office/word/2015/wordml/symex" xmlns:wpg="http://schemas.microsoft.com/office/word/2010/wordprocessingGroup" xmlns:wpi="http://schemas.microsoft.com/office/word/2010/wordprocessingInk" xmlns:wne="http://schemas.microsoft.com/office/word/2006/wordml" xmlns:wps="http://schemas.microsoft.com/office/word/2010/wordprocessingShape" mc:Ignorable="w14 w15 w16se w16cid wp14">
   <w:body>
     <w:p>
       <w:bookmarkStart w:id="0" w:name="_Toc168887959"/>
@@ -52,8 +52,13 @@
       <w:bookmarkStart w:id="41" w:name="_Toc465073963"/>
       <w:bookmarkStart w:id="42" w:name="_Toc465168326"/>
       <w:bookmarkStart w:id="43" w:name="_Toc465171757"/>
-      <w:r>
-        <w:t>Quarch Technology Ltd</w:t>
+      <w:proofErr w:type="spellStart"/>
+      <w:r>
+        <w:t>Quarch</w:t>
+      </w:r>
+      <w:proofErr w:type="spellEnd"/>
+      <w:r>
+        <w:t xml:space="preserve"> Technology Ltd</w:t>
       </w:r>
       <w:bookmarkEnd w:id="0"/>
       <w:bookmarkEnd w:id="1"/>
@@ -471,7 +476,15 @@
           </w:tcPr>
           <w:p>
             <w:r>
-              <w:t>Converted to use QuarchPy python package</w:t>
+              <w:t xml:space="preserve">Converted to use </w:t>
+            </w:r>
+            <w:proofErr w:type="spellStart"/>
+            <w:r>
+              <w:t>QuarchPy</w:t>
+            </w:r>
+            <w:proofErr w:type="spellEnd"/>
+            <w:r>
+              <w:t xml:space="preserve"> python package</w:t>
             </w:r>
           </w:p>
         </w:tc>
@@ -515,7 +528,10 @@
           </w:tcPr>
           <w:p>
             <w:r>
-              <w:t>0-7</w:t>
+              <w:t>-</w:t>
+            </w:r>
+            <w:r>
+              <w:t>07</w:t>
             </w:r>
           </w:p>
         </w:tc>
@@ -537,8 +553,38 @@
             <w:r>
               <w:t>Fixed missing examples in previous release</w:t>
             </w:r>
-            <w:bookmarkStart w:id="63" w:name="_GoBack"/>
-            <w:bookmarkEnd w:id="63"/>
+          </w:p>
+        </w:tc>
+      </w:tr>
+      <w:tr>
+        <w:tc>
+          <w:tcPr>
+            <w:tcW w:w="992" w:type="dxa"/>
+          </w:tcPr>
+          <w:p>
+            <w:r>
+              <w:t>-08</w:t>
+            </w:r>
+          </w:p>
+        </w:tc>
+        <w:tc>
+          <w:tcPr>
+            <w:tcW w:w="2592" w:type="dxa"/>
+          </w:tcPr>
+          <w:p>
+            <w:r>
+              <w:t>February 2019</w:t>
+            </w:r>
+          </w:p>
+        </w:tc>
+        <w:tc>
+          <w:tcPr>
+            <w:tcW w:w="5432" w:type="dxa"/>
+          </w:tcPr>
+          <w:p>
+            <w:r>
+              <w:t>Converting for Python 3.x</w:t>
+            </w:r>
           </w:p>
         </w:tc>
       </w:tr>
@@ -548,6 +594,8 @@
       <w:r>
         <w:br w:type="page"/>
       </w:r>
+      <w:bookmarkStart w:id="63" w:name="_GoBack"/>
+      <w:bookmarkEnd w:id="63"/>
     </w:p>
     <w:p>
       <w:pPr>
@@ -1605,17 +1653,38 @@
       <w:bookmarkEnd w:id="64"/>
     </w:p>
     <w:p>
-      <w:r>
-        <w:t xml:space="preserve">Quarch Programmable Power Modules (PPMs) can be controlled using </w:t>
-      </w:r>
-      <w:r>
-        <w:t>QIS (the Quarch Instrumentation Server)</w:t>
+      <w:proofErr w:type="spellStart"/>
+      <w:r>
+        <w:t>Quarch</w:t>
+      </w:r>
+      <w:proofErr w:type="spellEnd"/>
+      <w:r>
+        <w:t xml:space="preserve"> Programmable Power Modules (PPMs) can be controlled using </w:t>
+      </w:r>
+      <w:r>
+        <w:t xml:space="preserve">QIS (the </w:t>
+      </w:r>
+      <w:proofErr w:type="spellStart"/>
+      <w:r>
+        <w:t>Quarch</w:t>
+      </w:r>
+      <w:proofErr w:type="spellEnd"/>
+      <w:r>
+        <w:t xml:space="preserve"> Instrumentation Server)</w:t>
       </w:r>
       <w:r>
         <w:t xml:space="preserve">. </w:t>
       </w:r>
       <w:r>
-        <w:t>This is a simple Java server application which runs in the background and allows simple control of Quarch modules.</w:t>
+        <w:t xml:space="preserve">This is a simple Java server application which runs in the background and allows simple control of </w:t>
+      </w:r>
+      <w:proofErr w:type="spellStart"/>
+      <w:r>
+        <w:t>Quarch</w:t>
+      </w:r>
+      <w:proofErr w:type="spellEnd"/>
+      <w:r>
+        <w:t xml:space="preserve"> modules.</w:t>
       </w:r>
     </w:p>
     <w:p>
@@ -1692,7 +1761,15 @@
     <w:p>
       <w:r>
         <w:lastRenderedPageBreak/>
-        <w:t>QIS runs on any Windows/Linux host PC. A USB cable or network connection to the Quarch power module allows QIS to control it.</w:t>
+        <w:t xml:space="preserve">QIS runs on any Windows/Linux host PC. A USB cable or network connection to the </w:t>
+      </w:r>
+      <w:proofErr w:type="spellStart"/>
+      <w:r>
+        <w:t>Quarch</w:t>
+      </w:r>
+      <w:proofErr w:type="spellEnd"/>
+      <w:r>
+        <w:t xml:space="preserve"> power module allows QIS to control it.</w:t>
       </w:r>
     </w:p>
     <w:p>
@@ -1787,7 +1864,7 @@
               </wp:anchor>
             </w:drawing>
           </mc:Choice>
-          <mc:Fallback xmlns:w16se="http://schemas.microsoft.com/office/word/2015/wordml/symex" xmlns:w16cid="http://schemas.microsoft.com/office/word/2016/wordml/cid" xmlns:am3d="http://schemas.microsoft.com/office/drawing/2017/model3d" xmlns:aink="http://schemas.microsoft.com/office/drawing/2016/ink" xmlns:cx8="http://schemas.microsoft.com/office/drawing/2016/5/14/chartex" xmlns:cx7="http://schemas.microsoft.com/office/drawing/2016/5/13/chartex" xmlns:cx6="http://schemas.microsoft.com/office/drawing/2016/5/12/chartex" xmlns:cx5="http://schemas.microsoft.com/office/drawing/2016/5/11/chartex" xmlns:cx4="http://schemas.microsoft.com/office/drawing/2016/5/10/chartex" xmlns:cx3="http://schemas.microsoft.com/office/drawing/2016/5/9/chartex" xmlns:cx2="http://schemas.microsoft.com/office/drawing/2015/10/21/chartex" xmlns:cx1="http://schemas.microsoft.com/office/drawing/2015/9/8/chartex" xmlns:cx="http://schemas.microsoft.com/office/drawing/2014/chartex">
+          <mc:Fallback>
             <w:pict>
               <v:rect id="Rectangle 16" o:spid="_x0000_s1026" style="position:absolute;margin-left:146.4pt;margin-top:10.3pt;width:70.8pt;height:40.2pt;z-index:251671552;visibility:visible;mso-wrap-style:square;mso-height-percent:0;mso-wrap-distance-left:9pt;mso-wrap-distance-top:0;mso-wrap-distance-right:9pt;mso-wrap-distance-bottom:0;mso-position-horizontal:absolute;mso-position-horizontal-relative:text;mso-position-vertical:absolute;mso-position-vertical-relative:text;mso-height-percent:0;mso-height-relative:margin;v-text-anchor:middle" o:gfxdata="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" fillcolor="#5b9bd5 [3204]" strokecolor="#1f4d78 [1604]" strokeweight="1pt">
                 <v:textbox>
@@ -1874,7 +1951,7 @@
               </wp:anchor>
             </w:drawing>
           </mc:Choice>
-          <mc:Fallback xmlns:w16se="http://schemas.microsoft.com/office/word/2015/wordml/symex" xmlns:w16cid="http://schemas.microsoft.com/office/word/2016/wordml/cid" xmlns:am3d="http://schemas.microsoft.com/office/drawing/2017/model3d" xmlns:aink="http://schemas.microsoft.com/office/drawing/2016/ink" xmlns:cx8="http://schemas.microsoft.com/office/drawing/2016/5/14/chartex" xmlns:cx7="http://schemas.microsoft.com/office/drawing/2016/5/13/chartex" xmlns:cx6="http://schemas.microsoft.com/office/drawing/2016/5/12/chartex" xmlns:cx5="http://schemas.microsoft.com/office/drawing/2016/5/11/chartex" xmlns:cx4="http://schemas.microsoft.com/office/drawing/2016/5/10/chartex" xmlns:cx3="http://schemas.microsoft.com/office/drawing/2016/5/9/chartex" xmlns:cx2="http://schemas.microsoft.com/office/drawing/2015/10/21/chartex" xmlns:cx1="http://schemas.microsoft.com/office/drawing/2015/9/8/chartex" xmlns:cx="http://schemas.microsoft.com/office/drawing/2014/chartex">
+          <mc:Fallback>
             <w:pict>
               <v:line w14:anchorId="2D6A80B1" id="Straight Connector 15" o:spid="_x0000_s1026" style="position:absolute;z-index:251670528;visibility:visible;mso-wrap-style:square;mso-width-percent:0;mso-height-percent:0;mso-wrap-distance-left:9pt;mso-wrap-distance-top:0;mso-wrap-distance-right:9pt;mso-wrap-distance-bottom:0;mso-position-horizontal:absolute;mso-position-horizontal-relative:text;mso-position-vertical:absolute;mso-position-vertical-relative:text;mso-width-percent:0;mso-height-percent:0;mso-width-relative:margin;mso-height-relative:margin" from="157.8pt,140.1pt" to="157.8pt,172.5pt" o:gfxdata="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" strokecolor="#5b9bd5 [3204]" strokeweight=".5pt">
                 <v:stroke joinstyle="miter"/>
@@ -1955,7 +2032,7 @@
               </wp:anchor>
             </w:drawing>
           </mc:Choice>
-          <mc:Fallback xmlns:w16se="http://schemas.microsoft.com/office/word/2015/wordml/symex" xmlns:w16cid="http://schemas.microsoft.com/office/word/2016/wordml/cid" xmlns:am3d="http://schemas.microsoft.com/office/drawing/2017/model3d" xmlns:aink="http://schemas.microsoft.com/office/drawing/2016/ink" xmlns:cx8="http://schemas.microsoft.com/office/drawing/2016/5/14/chartex" xmlns:cx7="http://schemas.microsoft.com/office/drawing/2016/5/13/chartex" xmlns:cx6="http://schemas.microsoft.com/office/drawing/2016/5/12/chartex" xmlns:cx5="http://schemas.microsoft.com/office/drawing/2016/5/11/chartex" xmlns:cx4="http://schemas.microsoft.com/office/drawing/2016/5/10/chartex" xmlns:cx3="http://schemas.microsoft.com/office/drawing/2016/5/9/chartex" xmlns:cx2="http://schemas.microsoft.com/office/drawing/2015/10/21/chartex" xmlns:cx1="http://schemas.microsoft.com/office/drawing/2015/9/8/chartex" xmlns:cx="http://schemas.microsoft.com/office/drawing/2014/chartex">
+          <mc:Fallback>
             <w:pict>
               <v:rect w14:anchorId="34F04601" id="Rectangle 10" o:spid="_x0000_s1027" style="position:absolute;margin-left:97.8pt;margin-top:173.35pt;width:119.4pt;height:43.2pt;z-index:251661312;visibility:visible;mso-wrap-style:square;mso-wrap-distance-left:9pt;mso-wrap-distance-top:0;mso-wrap-distance-right:9pt;mso-wrap-distance-bottom:0;mso-position-horizontal:absolute;mso-position-horizontal-relative:text;mso-position-vertical:absolute;mso-position-vertical-relative:text;v-text-anchor:middle" o:gfxdata="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" fillcolor="#9ecb81 [2169]" strokecolor="#70ad47 [3209]" strokeweight=".5pt">
                 <v:fill color2="#8ac066 [2617]" rotate="t" colors="0 #b5d5a7;.5 #aace99;1 #9cca86" focus="100%" type="gradient">
@@ -2057,7 +2134,7 @@
               </wp:anchor>
             </w:drawing>
           </mc:Choice>
-          <mc:Fallback xmlns:w16se="http://schemas.microsoft.com/office/word/2015/wordml/symex" xmlns:w16cid="http://schemas.microsoft.com/office/word/2016/wordml/cid" xmlns:am3d="http://schemas.microsoft.com/office/drawing/2017/model3d" xmlns:aink="http://schemas.microsoft.com/office/drawing/2016/ink" xmlns:cx8="http://schemas.microsoft.com/office/drawing/2016/5/14/chartex" xmlns:cx7="http://schemas.microsoft.com/office/drawing/2016/5/13/chartex" xmlns:cx6="http://schemas.microsoft.com/office/drawing/2016/5/12/chartex" xmlns:cx5="http://schemas.microsoft.com/office/drawing/2016/5/11/chartex" xmlns:cx4="http://schemas.microsoft.com/office/drawing/2016/5/10/chartex" xmlns:cx3="http://schemas.microsoft.com/office/drawing/2016/5/9/chartex" xmlns:cx2="http://schemas.microsoft.com/office/drawing/2015/10/21/chartex" xmlns:cx1="http://schemas.microsoft.com/office/drawing/2015/9/8/chartex" xmlns:cx="http://schemas.microsoft.com/office/drawing/2014/chartex">
+          <mc:Fallback>
             <w:pict>
               <v:shapetype id="_x0000_t202" coordsize="21600,21600" o:spt="202" path="m,l,21600r21600,l21600,xe">
                 <v:stroke joinstyle="miter"/>
@@ -2142,7 +2219,7 @@
               </wp:anchor>
             </w:drawing>
           </mc:Choice>
-          <mc:Fallback xmlns:w16se="http://schemas.microsoft.com/office/word/2015/wordml/symex" xmlns:w16cid="http://schemas.microsoft.com/office/word/2016/wordml/cid" xmlns:am3d="http://schemas.microsoft.com/office/drawing/2017/model3d" xmlns:aink="http://schemas.microsoft.com/office/drawing/2016/ink" xmlns:cx8="http://schemas.microsoft.com/office/drawing/2016/5/14/chartex" xmlns:cx7="http://schemas.microsoft.com/office/drawing/2016/5/13/chartex" xmlns:cx6="http://schemas.microsoft.com/office/drawing/2016/5/12/chartex" xmlns:cx5="http://schemas.microsoft.com/office/drawing/2016/5/11/chartex" xmlns:cx4="http://schemas.microsoft.com/office/drawing/2016/5/10/chartex" xmlns:cx3="http://schemas.microsoft.com/office/drawing/2016/5/9/chartex" xmlns:cx2="http://schemas.microsoft.com/office/drawing/2015/10/21/chartex" xmlns:cx1="http://schemas.microsoft.com/office/drawing/2015/9/8/chartex" xmlns:cx="http://schemas.microsoft.com/office/drawing/2014/chartex">
+          <mc:Fallback>
             <w:pict>
               <v:line w14:anchorId="525774D6" id="Straight Connector 13" o:spid="_x0000_s1026" style="position:absolute;z-index:251666432;visibility:visible;mso-wrap-style:square;mso-wrap-distance-left:9pt;mso-wrap-distance-top:0;mso-wrap-distance-right:9pt;mso-wrap-distance-bottom:0;mso-position-horizontal:absolute;mso-position-horizontal-relative:text;mso-position-vertical:absolute;mso-position-vertical-relative:text" from="157.2pt,42.9pt" to="157.8pt,96.3pt" o:gfxdata="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" strokecolor="#5b9bd5 [3204]" strokeweight=".5pt">
                 <v:stroke joinstyle="miter"/>
@@ -2228,7 +2305,7 @@
               </wp:anchor>
             </w:drawing>
           </mc:Choice>
-          <mc:Fallback xmlns:w16se="http://schemas.microsoft.com/office/word/2015/wordml/symex" xmlns:w16cid="http://schemas.microsoft.com/office/word/2016/wordml/cid" xmlns:am3d="http://schemas.microsoft.com/office/drawing/2017/model3d" xmlns:aink="http://schemas.microsoft.com/office/drawing/2016/ink" xmlns:cx8="http://schemas.microsoft.com/office/drawing/2016/5/14/chartex" xmlns:cx7="http://schemas.microsoft.com/office/drawing/2016/5/13/chartex" xmlns:cx6="http://schemas.microsoft.com/office/drawing/2016/5/12/chartex" xmlns:cx5="http://schemas.microsoft.com/office/drawing/2016/5/11/chartex" xmlns:cx4="http://schemas.microsoft.com/office/drawing/2016/5/10/chartex" xmlns:cx3="http://schemas.microsoft.com/office/drawing/2016/5/9/chartex" xmlns:cx2="http://schemas.microsoft.com/office/drawing/2015/10/21/chartex" xmlns:cx1="http://schemas.microsoft.com/office/drawing/2015/9/8/chartex" xmlns:cx="http://schemas.microsoft.com/office/drawing/2014/chartex">
+          <mc:Fallback>
             <w:pict>
               <v:rect id="Rectangle 1" o:spid="_x0000_s1029" style="position:absolute;margin-left:97.15pt;margin-top:97.5pt;width:119.4pt;height:43.2pt;z-index:251659264;visibility:visible;mso-wrap-style:square;mso-width-percent:0;mso-wrap-distance-left:9pt;mso-wrap-distance-top:0;mso-wrap-distance-right:9pt;mso-wrap-distance-bottom:0;mso-position-horizontal:absolute;mso-position-horizontal-relative:text;mso-position-vertical:absolute;mso-position-vertical-relative:text;mso-width-percent:0;mso-width-relative:margin;v-text-anchor:middle" o:gfxdata="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" fillcolor="#5b9bd5 [3204]" strokecolor="#1f4d78 [1604]" strokeweight="1pt">
                 <v:textbox>
@@ -2320,7 +2397,7 @@
               </wp:anchor>
             </w:drawing>
           </mc:Choice>
-          <mc:Fallback xmlns:w16se="http://schemas.microsoft.com/office/word/2015/wordml/symex" xmlns:w16cid="http://schemas.microsoft.com/office/word/2016/wordml/cid" xmlns:am3d="http://schemas.microsoft.com/office/drawing/2017/model3d" xmlns:aink="http://schemas.microsoft.com/office/drawing/2016/ink" xmlns:cx8="http://schemas.microsoft.com/office/drawing/2016/5/14/chartex" xmlns:cx7="http://schemas.microsoft.com/office/drawing/2016/5/13/chartex" xmlns:cx6="http://schemas.microsoft.com/office/drawing/2016/5/12/chartex" xmlns:cx5="http://schemas.microsoft.com/office/drawing/2016/5/11/chartex" xmlns:cx4="http://schemas.microsoft.com/office/drawing/2016/5/10/chartex" xmlns:cx3="http://schemas.microsoft.com/office/drawing/2016/5/9/chartex" xmlns:cx2="http://schemas.microsoft.com/office/drawing/2015/10/21/chartex" xmlns:cx1="http://schemas.microsoft.com/office/drawing/2015/9/8/chartex" xmlns:cx="http://schemas.microsoft.com/office/drawing/2014/chartex">
+          <mc:Fallback>
             <w:pict>
               <v:rect w14:anchorId="59FAD527" id="Rectangle 11" o:spid="_x0000_s1030" style="position:absolute;margin-left:97.2pt;margin-top:.55pt;width:119.4pt;height:43.2pt;z-index:251663360;visibility:visible;mso-wrap-style:square;mso-wrap-distance-left:9pt;mso-wrap-distance-top:0;mso-wrap-distance-right:9pt;mso-wrap-distance-bottom:0;mso-position-horizontal:absolute;mso-position-horizontal-relative:text;mso-position-vertical:absolute;mso-position-vertical-relative:text;v-text-anchor:middle" o:gfxdata="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" fillcolor="#9ecb81 [2169]" strokecolor="#70ad47 [3209]" strokeweight=".5pt">
                 <v:fill color2="#8ac066 [2617]" rotate="t" colors="0 #b5d5a7;.5 #aace99;1 #9cca86" focus="100%" type="gradient">
@@ -2368,7 +2445,15 @@
         <w:pStyle w:val="QBulletlist"/>
       </w:pPr>
       <w:r>
-        <w:t>QTL1824 (QTL1824-02A modules do NOT support streaming, but can be upgraded by Quarch)</w:t>
+        <w:t xml:space="preserve">QTL1824 (QTL1824-02A modules do NOT support streaming, but can be upgraded by </w:t>
+      </w:r>
+      <w:proofErr w:type="spellStart"/>
+      <w:r>
+        <w:t>Quarch</w:t>
+      </w:r>
+      <w:proofErr w:type="spellEnd"/>
+      <w:r>
+        <w:t>)</w:t>
       </w:r>
     </w:p>
     <w:p>
@@ -2621,7 +2706,21 @@
         <w:rPr>
           <w:rFonts w:cs="Arial"/>
         </w:rPr>
-        <w:t>Stream data is stored as easy to parse text data, and split into separate files for each module.</w:t>
+        <w:t xml:space="preserve">Stream data is stored as easy to parse text </w:t>
+      </w:r>
+      <w:proofErr w:type="gramStart"/>
+      <w:r>
+        <w:rPr>
+          <w:rFonts w:cs="Arial"/>
+        </w:rPr>
+        <w:t>data, and</w:t>
+      </w:r>
+      <w:proofErr w:type="gramEnd"/>
+      <w:r>
+        <w:rPr>
+          <w:rFonts w:cs="Arial"/>
+        </w:rPr>
+        <w:t xml:space="preserve"> split into separate files for each module.</w:t>
       </w:r>
     </w:p>
     <w:p>
@@ -2719,8 +2818,13 @@
         <w:pStyle w:val="Heading2"/>
       </w:pPr>
       <w:bookmarkStart w:id="68" w:name="_Toc512349229"/>
-      <w:r>
-        <w:t>Quarch USB Driver install</w:t>
+      <w:proofErr w:type="spellStart"/>
+      <w:r>
+        <w:t>Quarch</w:t>
+      </w:r>
+      <w:proofErr w:type="spellEnd"/>
+      <w:r>
+        <w:t xml:space="preserve"> USB Driver install</w:t>
       </w:r>
       <w:bookmarkEnd w:id="68"/>
     </w:p>
@@ -2750,9 +2854,14 @@
       </w:pPr>
       <w:bookmarkStart w:id="69" w:name="_Toc512349230"/>
       <w:r>
-        <w:t>Python install</w:t>
+        <w:t xml:space="preserve">Python </w:t>
+      </w:r>
+      <w:proofErr w:type="gramStart"/>
+      <w:r>
+        <w:t>install</w:t>
       </w:r>
       <w:bookmarkEnd w:id="69"/>
+      <w:proofErr w:type="gramEnd"/>
     </w:p>
     <w:p>
       <w:r>
@@ -2788,7 +2897,15 @@
         <w:t xml:space="preserve">it is helpful to </w:t>
       </w:r>
       <w:r>
-        <w:t>make sure the Python installation directory and PythonXX\Scripts are included in the PATH environment variable. See</w:t>
+        <w:t xml:space="preserve">make sure the Python installation directory and </w:t>
+      </w:r>
+      <w:proofErr w:type="spellStart"/>
+      <w:r>
+        <w:t>PythonXX</w:t>
+      </w:r>
+      <w:proofErr w:type="spellEnd"/>
+      <w:r>
+        <w:t>\Scripts are included in the PATH environment variable. See</w:t>
       </w:r>
       <w:r>
         <w:t>:</w:t>
@@ -2809,19 +2926,37 @@
         <w:pStyle w:val="Heading2"/>
       </w:pPr>
       <w:bookmarkStart w:id="70" w:name="_Toc512349231"/>
-      <w:r>
-        <w:t>QuarchPy library install</w:t>
+      <w:proofErr w:type="spellStart"/>
+      <w:r>
+        <w:t>QuarchPy</w:t>
+      </w:r>
+      <w:proofErr w:type="spellEnd"/>
+      <w:r>
+        <w:t xml:space="preserve"> library install</w:t>
       </w:r>
       <w:bookmarkEnd w:id="70"/>
     </w:p>
     <w:p>
       <w:r>
-        <w:t>The Quarch Python package can be installed from the Python web repository (assuming you have internet access) or via the download from our website.</w:t>
-      </w:r>
-    </w:p>
-    <w:p>
-      <w:r>
-        <w:t>QuarchPy includes the latest version of QIS, so no additional install is required</w:t>
+        <w:t xml:space="preserve">The </w:t>
+      </w:r>
+      <w:proofErr w:type="spellStart"/>
+      <w:r>
+        <w:t>Quarch</w:t>
+      </w:r>
+      <w:proofErr w:type="spellEnd"/>
+      <w:r>
+        <w:t xml:space="preserve"> Python package can be installed from the Python web repository (assuming you have internet access) or via the download from our website.</w:t>
+      </w:r>
+    </w:p>
+    <w:p>
+      <w:proofErr w:type="spellStart"/>
+      <w:r>
+        <w:t>QuarchPy</w:t>
+      </w:r>
+      <w:proofErr w:type="spellEnd"/>
+      <w:r>
+        <w:t xml:space="preserve"> includes the latest version of QIS, so no additional install is required</w:t>
       </w:r>
     </w:p>
     <w:p>
@@ -2848,8 +2983,16 @@
         <w:rPr>
           <w:b/>
         </w:rPr>
-        <w:t>&gt;pip install quarchpy</w:t>
-      </w:r>
+        <w:t xml:space="preserve">&gt;pip install </w:t>
+      </w:r>
+      <w:proofErr w:type="spellStart"/>
+      <w:r>
+        <w:rPr>
+          <w:b/>
+        </w:rPr>
+        <w:t>quarchpy</w:t>
+      </w:r>
+      <w:proofErr w:type="spellEnd"/>
     </w:p>
     <w:p>
       <w:r>
@@ -2867,8 +3010,30 @@
         <w:rPr>
           <w:b/>
         </w:rPr>
-        <w:t>&gt;python –m pip install quarchpy</w:t>
-      </w:r>
+        <w:t xml:space="preserve">&gt;python –m pip </w:t>
+      </w:r>
+      <w:proofErr w:type="gramStart"/>
+      <w:r>
+        <w:rPr>
+          <w:b/>
+        </w:rPr>
+        <w:t>install</w:t>
+      </w:r>
+      <w:proofErr w:type="gramEnd"/>
+      <w:r>
+        <w:rPr>
+          <w:b/>
+        </w:rPr>
+        <w:t xml:space="preserve"> </w:t>
+      </w:r>
+      <w:proofErr w:type="spellStart"/>
+      <w:r>
+        <w:rPr>
+          <w:b/>
+        </w:rPr>
+        <w:t>quarchpy</w:t>
+      </w:r>
+      <w:proofErr w:type="spellEnd"/>
     </w:p>
     <w:p>
       <w:pPr>
@@ -2894,8 +3059,24 @@
         <w:rPr>
           <w:b/>
         </w:rPr>
-        <w:t>&gt;pip install quarchpy .</w:t>
-      </w:r>
+        <w:t xml:space="preserve">&gt;pip install </w:t>
+      </w:r>
+      <w:proofErr w:type="spellStart"/>
+      <w:proofErr w:type="gramStart"/>
+      <w:r>
+        <w:rPr>
+          <w:b/>
+        </w:rPr>
+        <w:t>quarchpy</w:t>
+      </w:r>
+      <w:proofErr w:type="spellEnd"/>
+      <w:r>
+        <w:rPr>
+          <w:b/>
+        </w:rPr>
+        <w:t xml:space="preserve"> .</w:t>
+      </w:r>
+      <w:proofErr w:type="gramEnd"/>
     </w:p>
     <w:p>
       <w:r>
@@ -2913,8 +3094,24 @@
         <w:rPr>
           <w:b/>
         </w:rPr>
-        <w:t>&gt;python –m pip install quarchpy .</w:t>
-      </w:r>
+        <w:t xml:space="preserve">&gt;python –m pip install </w:t>
+      </w:r>
+      <w:proofErr w:type="spellStart"/>
+      <w:proofErr w:type="gramStart"/>
+      <w:r>
+        <w:rPr>
+          <w:b/>
+        </w:rPr>
+        <w:t>quarchpy</w:t>
+      </w:r>
+      <w:proofErr w:type="spellEnd"/>
+      <w:r>
+        <w:rPr>
+          <w:b/>
+        </w:rPr>
+        <w:t xml:space="preserve"> .</w:t>
+      </w:r>
+      <w:proofErr w:type="gramEnd"/>
     </w:p>
     <w:p>
       <w:pPr>
@@ -2927,7 +3124,15 @@
     </w:p>
     <w:p>
       <w:r>
-        <w:t>If you already have QuarchPy installed, you will get a failure message.  If you want to upgrade to a new version, you need to add the ‘--upgrade’ command:</w:t>
+        <w:t xml:space="preserve">If you already have </w:t>
+      </w:r>
+      <w:proofErr w:type="spellStart"/>
+      <w:r>
+        <w:t>QuarchPy</w:t>
+      </w:r>
+      <w:proofErr w:type="spellEnd"/>
+      <w:r>
+        <w:t xml:space="preserve"> installed, you will get a failure message.  If you want to upgrade to a new version, you need to add the ‘--upgrade’ command:</w:t>
       </w:r>
     </w:p>
     <w:p>
@@ -2941,8 +3146,16 @@
         <w:rPr>
           <w:b/>
         </w:rPr>
-        <w:t>&gt;pip install --upgrade quarchpy</w:t>
-      </w:r>
+        <w:t xml:space="preserve">&gt;pip install --upgrade </w:t>
+      </w:r>
+      <w:proofErr w:type="spellStart"/>
+      <w:r>
+        <w:rPr>
+          <w:b/>
+        </w:rPr>
+        <w:t>quarchpy</w:t>
+      </w:r>
+      <w:proofErr w:type="spellEnd"/>
     </w:p>
     <w:p>
       <w:r>
@@ -2960,8 +3173,13 @@
       </w:pPr>
       <w:bookmarkStart w:id="71" w:name="_Toc512349233"/>
       <w:r>
-        <w:t>Java install</w:t>
-      </w:r>
+        <w:t xml:space="preserve">Java </w:t>
+      </w:r>
+      <w:proofErr w:type="gramStart"/>
+      <w:r>
+        <w:t>install</w:t>
+      </w:r>
+      <w:proofErr w:type="gramEnd"/>
     </w:p>
     <w:p>
       <w:pPr>
@@ -3008,7 +3226,15 @@
         <w:spacing w:before="0" w:after="160" w:line="259" w:lineRule="auto"/>
       </w:pPr>
       <w:r>
-        <w:t>The latest version of QIS is automatically downloaded as part of the QuarchPy, so you don’t need to do anything else.</w:t>
+        <w:t xml:space="preserve">The latest version of QIS is automatically downloaded as part of the </w:t>
+      </w:r>
+      <w:proofErr w:type="spellStart"/>
+      <w:r>
+        <w:t>QuarchPy</w:t>
+      </w:r>
+      <w:proofErr w:type="spellEnd"/>
+      <w:r>
+        <w:t>, so you don’t need to do anything else.</w:t>
       </w:r>
     </w:p>
     <w:p>
@@ -3071,15 +3297,41 @@
         </w:rPr>
       </w:pPr>
       <w:r>
-        <w:t xml:space="preserve">Linux systems require administrative rights to run python scripts for modules connected via USB. You can do that by running your script as root (sudo command) or changing the default USB permissions. This is done by creating a text file called </w:t>
-      </w:r>
+        <w:t>Linux systems require administrative rights to run python scripts for modules connected via USB. You can do that by running your script as root (</w:t>
+      </w:r>
+      <w:proofErr w:type="spellStart"/>
+      <w:r>
+        <w:t>sudo</w:t>
+      </w:r>
+      <w:proofErr w:type="spellEnd"/>
+      <w:r>
+        <w:t xml:space="preserve"> command) or changing the default USB permissions. This is done by creating a text file called </w:t>
+      </w:r>
+      <w:proofErr w:type="spellStart"/>
       <w:r>
         <w:rPr>
           <w:rStyle w:val="CodeChar"/>
           <w:b/>
         </w:rPr>
-        <w:t>Quarch-permissions-usb.rules</w:t>
-      </w:r>
+        <w:t>Quarch</w:t>
+      </w:r>
+      <w:proofErr w:type="spellEnd"/>
+      <w:r>
+        <w:rPr>
+          <w:rStyle w:val="CodeChar"/>
+          <w:b/>
+        </w:rPr>
+        <w:t>-permissions-</w:t>
+      </w:r>
+      <w:proofErr w:type="spellStart"/>
+      <w:r>
+        <w:rPr>
+          <w:rStyle w:val="CodeChar"/>
+          <w:b/>
+        </w:rPr>
+        <w:t>usb.rules</w:t>
+      </w:r>
+      <w:proofErr w:type="spellEnd"/>
     </w:p>
     <w:p>
       <w:pPr>
@@ -3094,7 +3346,28 @@
         <w:pStyle w:val="Note"/>
       </w:pPr>
       <w:r>
-        <w:t>SUBSYSTEM == “usb”, ATTRS{idVendor}==”16d0”, MODE=”0666”</w:t>
+        <w:t>SUBSYSTEM == “</w:t>
+      </w:r>
+      <w:proofErr w:type="spellStart"/>
+      <w:r>
+        <w:t>usb</w:t>
+      </w:r>
+      <w:proofErr w:type="spellEnd"/>
+      <w:r>
+        <w:t xml:space="preserve">”, </w:t>
+      </w:r>
+      <w:proofErr w:type="gramStart"/>
+      <w:r>
+        <w:t>ATTRS{</w:t>
+      </w:r>
+      <w:proofErr w:type="spellStart"/>
+      <w:proofErr w:type="gramEnd"/>
+      <w:r>
+        <w:t>idVendor</w:t>
+      </w:r>
+      <w:proofErr w:type="spellEnd"/>
+      <w:r>
+        <w:t>}==”16d0”, MODE=”0666”</w:t>
       </w:r>
     </w:p>
     <w:p>
@@ -3102,7 +3375,28 @@
         <w:pStyle w:val="Note"/>
       </w:pPr>
       <w:r>
-        <w:t>SUBSYSTEM == “usb_device”, ATTRS{idVendor}==”16d0”, MODE=”0666”</w:t>
+        <w:t>SUBSYSTEM == “</w:t>
+      </w:r>
+      <w:proofErr w:type="spellStart"/>
+      <w:r>
+        <w:t>usb_device</w:t>
+      </w:r>
+      <w:proofErr w:type="spellEnd"/>
+      <w:r>
+        <w:t xml:space="preserve">”, </w:t>
+      </w:r>
+      <w:proofErr w:type="gramStart"/>
+      <w:r>
+        <w:t>ATTRS{</w:t>
+      </w:r>
+      <w:proofErr w:type="spellStart"/>
+      <w:proofErr w:type="gramEnd"/>
+      <w:r>
+        <w:t>idVendor</w:t>
+      </w:r>
+      <w:proofErr w:type="spellEnd"/>
+      <w:r>
+        <w:t>}==”16d0”, MODE=”0666”</w:t>
       </w:r>
     </w:p>
     <w:p>
@@ -3118,7 +3412,28 @@
         <w:pStyle w:val="Note"/>
       </w:pPr>
       <w:r>
-        <w:t>SUBSYSTEM == “usb”, ATTRS{idVendor}==”16d0”, GROUP=”users”, MODE=”0666”</w:t>
+        <w:t>SUBSYSTEM == “</w:t>
+      </w:r>
+      <w:proofErr w:type="spellStart"/>
+      <w:r>
+        <w:t>usb</w:t>
+      </w:r>
+      <w:proofErr w:type="spellEnd"/>
+      <w:r>
+        <w:t xml:space="preserve">”, </w:t>
+      </w:r>
+      <w:proofErr w:type="gramStart"/>
+      <w:r>
+        <w:t>ATTRS{</w:t>
+      </w:r>
+      <w:proofErr w:type="spellStart"/>
+      <w:proofErr w:type="gramEnd"/>
+      <w:r>
+        <w:t>idVendor</w:t>
+      </w:r>
+      <w:proofErr w:type="spellEnd"/>
+      <w:r>
+        <w:t>}==”16d0”, GROUP=”users”, MODE=”0666”</w:t>
       </w:r>
     </w:p>
     <w:p>
@@ -3126,7 +3441,28 @@
         <w:pStyle w:val="Note"/>
       </w:pPr>
       <w:r>
-        <w:t>SUBSYSTEM == “usb_device”, ATTRS{idVendor}==”16d0”, GROUP=”users”, MODE=”0666”</w:t>
+        <w:t>SUBSYSTEM == “</w:t>
+      </w:r>
+      <w:proofErr w:type="spellStart"/>
+      <w:r>
+        <w:t>usb_device</w:t>
+      </w:r>
+      <w:proofErr w:type="spellEnd"/>
+      <w:r>
+        <w:t xml:space="preserve">”, </w:t>
+      </w:r>
+      <w:proofErr w:type="gramStart"/>
+      <w:r>
+        <w:t>ATTRS{</w:t>
+      </w:r>
+      <w:proofErr w:type="spellStart"/>
+      <w:proofErr w:type="gramEnd"/>
+      <w:r>
+        <w:t>idVendor</w:t>
+      </w:r>
+      <w:proofErr w:type="spellEnd"/>
+      <w:r>
+        <w:t>}==”16d0”, GROUP=”users”, MODE=”0666”</w:t>
       </w:r>
     </w:p>
     <w:p>
@@ -3134,8 +3470,31 @@
         <w:pStyle w:val="Note"/>
       </w:pPr>
       <w:r>
-        <w:t>This file needs to be placed in /etc/udev/rules.d</w:t>
-      </w:r>
+        <w:t>This file needs to be placed in /</w:t>
+      </w:r>
+      <w:proofErr w:type="spellStart"/>
+      <w:r>
+        <w:t>etc</w:t>
+      </w:r>
+      <w:proofErr w:type="spellEnd"/>
+      <w:r>
+        <w:t>/</w:t>
+      </w:r>
+      <w:proofErr w:type="spellStart"/>
+      <w:r>
+        <w:t>udev</w:t>
+      </w:r>
+      <w:proofErr w:type="spellEnd"/>
+      <w:r>
+        <w:t>/</w:t>
+      </w:r>
+      <w:proofErr w:type="spellStart"/>
+      <w:proofErr w:type="gramStart"/>
+      <w:r>
+        <w:t>rules.d</w:t>
+      </w:r>
+      <w:proofErr w:type="spellEnd"/>
+      <w:proofErr w:type="gramEnd"/>
     </w:p>
     <w:p>
       <w:pPr>
@@ -3156,7 +3515,35 @@
         <w:rPr>
           <w:b/>
         </w:rPr>
-        <w:t xml:space="preserve">&gt;sudo udevadm control -reload </w:t>
+        <w:t>&gt;</w:t>
+      </w:r>
+      <w:proofErr w:type="spellStart"/>
+      <w:r>
+        <w:rPr>
+          <w:b/>
+        </w:rPr>
+        <w:t>sudo</w:t>
+      </w:r>
+      <w:proofErr w:type="spellEnd"/>
+      <w:r>
+        <w:rPr>
+          <w:b/>
+        </w:rPr>
+        <w:t xml:space="preserve"> </w:t>
+      </w:r>
+      <w:proofErr w:type="spellStart"/>
+      <w:r>
+        <w:rPr>
+          <w:b/>
+        </w:rPr>
+        <w:t>udevadm</w:t>
+      </w:r>
+      <w:proofErr w:type="spellEnd"/>
+      <w:r>
+        <w:rPr>
+          <w:b/>
+        </w:rPr>
+        <w:t xml:space="preserve"> control -reload </w:t>
       </w:r>
     </w:p>
     <w:p>
@@ -3428,7 +3815,15 @@
         <w:t xml:space="preserve">t a list of available devices. </w:t>
       </w:r>
       <w:r>
-        <w:t>This lets us see what is available, and conform that everything is working.</w:t>
+        <w:t xml:space="preserve">This lets us see what is </w:t>
+      </w:r>
+      <w:proofErr w:type="gramStart"/>
+      <w:r>
+        <w:t>available, and</w:t>
+      </w:r>
+      <w:proofErr w:type="gramEnd"/>
+      <w:r>
+        <w:t xml:space="preserve"> conform that everything is working.</w:t>
       </w:r>
     </w:p>
     <w:p>
@@ -3443,8 +3838,18 @@
       </w:r>
     </w:p>
     <w:p>
-      <w:r>
-        <w:t>usb::qtl1847-01-016</w:t>
+      <w:proofErr w:type="spellStart"/>
+      <w:proofErr w:type="gramStart"/>
+      <w:r>
+        <w:t>usb</w:t>
+      </w:r>
+      <w:proofErr w:type="spellEnd"/>
+      <w:r>
+        <w:t>::</w:t>
+      </w:r>
+      <w:proofErr w:type="gramEnd"/>
+      <w:r>
+        <w:t>qtl1847-01-016</w:t>
       </w:r>
     </w:p>
     <w:p>
@@ -3573,12 +3978,36 @@
     </w:p>
     <w:p>
       <w:r>
-        <w:t>The “powerMarginingExample” function demonstrates how the voltage being produced by the power module can be altered and measured without any streaming being involved. As no streaming is being performed, it requires much less CPU usage with the downside of simplistic power measurement.</w:t>
-      </w:r>
-    </w:p>
-    <w:p>
-      <w:r>
-        <w:t xml:space="preserve">The “simpleStream” function demonstrates how data can be streamed from the module. ‘Streaming’ involves the PC client software constantly puling data back from the Quarch module. If the PC client did not pull data from the module, its internal buffer would fill up and streaming would halt. </w:t>
+        <w:t>The “</w:t>
+      </w:r>
+      <w:proofErr w:type="spellStart"/>
+      <w:r>
+        <w:t>powerMarginingExample</w:t>
+      </w:r>
+      <w:proofErr w:type="spellEnd"/>
+      <w:r>
+        <w:t>” function demonstrates how the voltage being produced by the power module can be altered and measured without any streaming being involved. As no streaming is being performed, it requires much less CPU usage with the downside of simplistic power measurement.</w:t>
+      </w:r>
+    </w:p>
+    <w:p>
+      <w:r>
+        <w:t>The “</w:t>
+      </w:r>
+      <w:proofErr w:type="spellStart"/>
+      <w:r>
+        <w:t>simpleStream</w:t>
+      </w:r>
+      <w:proofErr w:type="spellEnd"/>
+      <w:r>
+        <w:t xml:space="preserve">” function demonstrates how data can be streamed from the module. ‘Streaming’ involves the PC client software constantly puling data back from the </w:t>
+      </w:r>
+      <w:proofErr w:type="spellStart"/>
+      <w:r>
+        <w:t>Quarch</w:t>
+      </w:r>
+      <w:proofErr w:type="spellEnd"/>
+      <w:r>
+        <w:t xml:space="preserve"> module. If the PC client did not pull data from the module, its internal buffer would fill up and streaming would halt. </w:t>
       </w:r>
     </w:p>
     <w:p>
@@ -3595,18 +4024,33 @@
         <w:t>s and has the capability of averaging those samples before sending the data to the PC. An XLC, on a fast PC, can generally keep up with 16 samples being averaged in the device, whereas an HD can handle 4 samples. If any lower device averaging rates are selected, the device cannot transmit data fast enough and so its RAM will fill up.</w:t>
       </w:r>
       <w:r>
-        <w:t xml:space="preserve"> “simpleStream” uses the device default for averaging, which is no averaging or zero averaging. To change the device averaging rate, the command:</w:t>
+        <w:t xml:space="preserve"> “</w:t>
+      </w:r>
+      <w:proofErr w:type="spellStart"/>
+      <w:r>
+        <w:t>simpleStream</w:t>
+      </w:r>
+      <w:proofErr w:type="spellEnd"/>
+      <w:r>
+        <w:t>” uses the device default for averaging, which is no averaging or zero averaging. To change the device averaging rate, the command:</w:t>
       </w:r>
     </w:p>
     <w:p>
       <w:pPr>
         <w:pStyle w:val="Code"/>
       </w:pPr>
+      <w:proofErr w:type="spellStart"/>
+      <w:proofErr w:type="gramStart"/>
       <w:r>
         <w:t>qis.sendC</w:t>
       </w:r>
       <w:r>
-        <w:t>md(module, "Record Averaging x</w:t>
+        <w:t>md</w:t>
+      </w:r>
+      <w:proofErr w:type="spellEnd"/>
+      <w:proofErr w:type="gramEnd"/>
+      <w:r>
+        <w:t>(module, "Record Averaging x</w:t>
       </w:r>
       <w:r>
         <w:t>")</w:t>
@@ -3634,7 +4078,15 @@
         <w:spacing w:before="0" w:after="160" w:line="259" w:lineRule="auto"/>
       </w:pPr>
       <w:r>
-        <w:t>“multiStreamExample” demonstrates a simple method for handling buffer overrun. This occurs when the device averaging bandwidth is greater than the rate data can be saved to file. When any overrun is detected, in either the module or QIS, the stream is stopped and restarted, saving the data into a new file.</w:t>
+        <w:t>“</w:t>
+      </w:r>
+      <w:proofErr w:type="spellStart"/>
+      <w:r>
+        <w:t>multiStreamExample</w:t>
+      </w:r>
+      <w:proofErr w:type="spellEnd"/>
+      <w:r>
+        <w:t>” demonstrates a simple method for handling buffer overrun. This occurs when the device averaging bandwidth is greater than the rate data can be saved to file. When any overrun is detected, in either the module or QIS, the stream is stopped and restarted, saving the data into a new file.</w:t>
       </w:r>
     </w:p>
     <w:tbl>
@@ -3681,7 +4133,15 @@
         <w:t>T</w:t>
       </w:r>
       <w:r>
-        <w:t>he “averageStream” function demonstrates the script averaging feature built into QisInterface.py. This feature takes samples from the device and further averages them to create a user defined time base. In the example, data points will be saved to file that represent a 1s worth of data. All that needs to be set by the user is the final required averaging rate, and the averaging rate performed by the device.</w:t>
+        <w:t>he “</w:t>
+      </w:r>
+      <w:proofErr w:type="spellStart"/>
+      <w:r>
+        <w:t>averageStream</w:t>
+      </w:r>
+      <w:proofErr w:type="spellEnd"/>
+      <w:r>
+        <w:t>” function demonstrates the script averaging feature built into QisInterface.py. This feature takes samples from the device and further averages them to create a user defined time base. In the example, data points will be saved to file that represent a 1s worth of data. All that needs to be set by the user is the final required averaging rate, and the averaging rate performed by the device.</w:t>
       </w:r>
     </w:p>
     <w:tbl>
@@ -3796,7 +4256,15 @@
         <w:spacing w:before="0" w:after="160" w:line="259" w:lineRule="auto"/>
       </w:pPr>
       <w:r>
-        <w:t>Finally, the multiDeviceStreamExample function demonstrates how multiple modules can be controlled with a single script.</w:t>
+        <w:t xml:space="preserve">Finally, the </w:t>
+      </w:r>
+      <w:proofErr w:type="spellStart"/>
+      <w:r>
+        <w:t>multiDeviceStreamExample</w:t>
+      </w:r>
+      <w:proofErr w:type="spellEnd"/>
+      <w:r>
+        <w:t xml:space="preserve"> function demonstrates how multiple modules can be controlled with a single script.</w:t>
       </w:r>
     </w:p>
     <w:tbl>
@@ -3853,7 +4321,15 @@
         <w:spacing w:before="0" w:after="160" w:line="259" w:lineRule="auto"/>
       </w:pPr>
       <w:r>
-        <w:t xml:space="preserve">These examples all use a number of functions built into this script or QisInterface.py. </w:t>
+        <w:t xml:space="preserve">These examples all use </w:t>
+      </w:r>
+      <w:proofErr w:type="gramStart"/>
+      <w:r>
+        <w:t>a number of</w:t>
+      </w:r>
+      <w:proofErr w:type="gramEnd"/>
+      <w:r>
+        <w:t xml:space="preserve"> functions built into this script or QisInterface.py. </w:t>
       </w:r>
       <w:r>
         <w:t>These functions</w:t>
@@ -3866,9 +4342,16 @@
       <w:pPr>
         <w:pStyle w:val="Code"/>
       </w:pPr>
-      <w:r>
-        <w:t>debugPrint(</w:t>
-      </w:r>
+      <w:proofErr w:type="spellStart"/>
+      <w:proofErr w:type="gramStart"/>
+      <w:r>
+        <w:t>debugPrint</w:t>
+      </w:r>
+      <w:proofErr w:type="spellEnd"/>
+      <w:r>
+        <w:t>(</w:t>
+      </w:r>
+      <w:proofErr w:type="gramEnd"/>
       <w:r>
         <w:rPr>
           <w:i/>
@@ -3884,7 +4367,23 @@
         <w:pStyle w:val="Code"/>
       </w:pPr>
       <w:r>
-        <w:t xml:space="preserve">Prints string to console or file dependant on debugPrintSetup. When </w:t>
+        <w:t xml:space="preserve">Prints string to console or file </w:t>
+      </w:r>
+      <w:proofErr w:type="spellStart"/>
+      <w:r>
+        <w:t>dependant</w:t>
+      </w:r>
+      <w:proofErr w:type="spellEnd"/>
+      <w:r>
+        <w:t xml:space="preserve"> on </w:t>
+      </w:r>
+      <w:proofErr w:type="spellStart"/>
+      <w:r>
+        <w:t>debugPrintSetup</w:t>
+      </w:r>
+      <w:proofErr w:type="spellEnd"/>
+      <w:r>
+        <w:t xml:space="preserve">. When </w:t>
       </w:r>
       <w:r>
         <w:rPr>
@@ -3903,9 +4402,16 @@
           <w:i/>
         </w:rPr>
       </w:pPr>
-      <w:r>
-        <w:t>debugPrintSetup(</w:t>
-      </w:r>
+      <w:proofErr w:type="spellStart"/>
+      <w:proofErr w:type="gramStart"/>
+      <w:r>
+        <w:t>debugPrintSetup</w:t>
+      </w:r>
+      <w:proofErr w:type="spellEnd"/>
+      <w:r>
+        <w:t>(</w:t>
+      </w:r>
+      <w:proofErr w:type="gramEnd"/>
       <w:r>
         <w:rPr>
           <w:i/>
@@ -3925,11 +4431,18 @@
       <w:pPr>
         <w:pStyle w:val="Code"/>
       </w:pPr>
+      <w:proofErr w:type="spellStart"/>
+      <w:proofErr w:type="gramStart"/>
       <w:r>
         <w:t>q</w:t>
       </w:r>
       <w:r>
-        <w:t>is.sendCmd(</w:t>
+        <w:t>is.sendCmd</w:t>
+      </w:r>
+      <w:proofErr w:type="spellEnd"/>
+      <w:proofErr w:type="gramEnd"/>
+      <w:r>
+        <w:t>(</w:t>
       </w:r>
       <w:r>
         <w:rPr>
@@ -3959,18 +4472,61 @@
       <w:pPr>
         <w:pStyle w:val="Code"/>
       </w:pPr>
+      <w:proofErr w:type="spellStart"/>
+      <w:proofErr w:type="gramStart"/>
       <w:r>
         <w:t>q</w:t>
       </w:r>
       <w:r>
-        <w:t>is.startStream(</w:t>
+        <w:t>is.startStream</w:t>
+      </w:r>
+      <w:proofErr w:type="spellEnd"/>
+      <w:proofErr w:type="gramEnd"/>
+      <w:r>
+        <w:t>(</w:t>
       </w:r>
       <w:r>
         <w:rPr>
           <w:i/>
         </w:rPr>
-        <w:t>module, filename, fileMaxMB, streamName, streamAverage</w:t>
-      </w:r>
+        <w:t xml:space="preserve">module, filename, </w:t>
+      </w:r>
+      <w:proofErr w:type="spellStart"/>
+      <w:r>
+        <w:rPr>
+          <w:i/>
+        </w:rPr>
+        <w:t>fileMaxMB</w:t>
+      </w:r>
+      <w:proofErr w:type="spellEnd"/>
+      <w:r>
+        <w:rPr>
+          <w:i/>
+        </w:rPr>
+        <w:t xml:space="preserve">, </w:t>
+      </w:r>
+      <w:proofErr w:type="spellStart"/>
+      <w:r>
+        <w:rPr>
+          <w:i/>
+        </w:rPr>
+        <w:t>streamName</w:t>
+      </w:r>
+      <w:proofErr w:type="spellEnd"/>
+      <w:r>
+        <w:rPr>
+          <w:i/>
+        </w:rPr>
+        <w:t xml:space="preserve">, </w:t>
+      </w:r>
+      <w:proofErr w:type="spellStart"/>
+      <w:r>
+        <w:rPr>
+          <w:i/>
+        </w:rPr>
+        <w:t>streamAverage</w:t>
+      </w:r>
+      <w:proofErr w:type="spellEnd"/>
       <w:r>
         <w:t>)</w:t>
       </w:r>
@@ -3991,33 +4547,39 @@
       <w:r>
         <w:t xml:space="preserve"> is the module being commanded. </w:t>
       </w:r>
+      <w:proofErr w:type="spellStart"/>
       <w:r>
         <w:rPr>
           <w:i/>
         </w:rPr>
         <w:t>fileMaxMB</w:t>
       </w:r>
+      <w:proofErr w:type="spellEnd"/>
       <w:r>
         <w:t xml:space="preserve"> is the max file size for streamed data files. </w:t>
       </w:r>
+      <w:proofErr w:type="spellStart"/>
       <w:r>
         <w:rPr>
           <w:i/>
         </w:rPr>
         <w:t>streamName</w:t>
       </w:r>
+      <w:proofErr w:type="spellEnd"/>
       <w:r>
         <w:t xml:space="preserve"> is saved into the header for the stream data file</w:t>
       </w:r>
       <w:r>
         <w:t xml:space="preserve">. </w:t>
       </w:r>
+      <w:proofErr w:type="spellStart"/>
       <w:r>
         <w:rPr>
           <w:i/>
         </w:rPr>
         <w:t>streamAverage</w:t>
       </w:r>
+      <w:proofErr w:type="spellEnd"/>
       <w:r>
         <w:t xml:space="preserve"> is the script average performed in seconds. Can be set to None if not required.</w:t>
       </w:r>
@@ -4026,8 +4588,15 @@
       <w:pPr>
         <w:pStyle w:val="Code"/>
       </w:pPr>
-      <w:r>
-        <w:t>qis.streamRunningStatus(</w:t>
+      <w:proofErr w:type="spellStart"/>
+      <w:proofErr w:type="gramStart"/>
+      <w:r>
+        <w:t>qis.streamRunningStatus</w:t>
+      </w:r>
+      <w:proofErr w:type="spellEnd"/>
+      <w:proofErr w:type="gramEnd"/>
+      <w:r>
+        <w:t>(</w:t>
       </w:r>
       <w:r>
         <w:rPr>
@@ -4059,7 +4628,15 @@
     </w:p>
     <w:p>
       <w:r>
-        <w:t>There are a number of built in options for debugging QIS and Python scripts, allowing you to track down problems</w:t>
+        <w:t xml:space="preserve">There are </w:t>
+      </w:r>
+      <w:proofErr w:type="gramStart"/>
+      <w:r>
+        <w:t>a number of</w:t>
+      </w:r>
+      <w:proofErr w:type="gramEnd"/>
+      <w:r>
+        <w:t xml:space="preserve"> built in options for debugging QIS and Python scripts, allowing you to track down problems</w:t>
       </w:r>
     </w:p>
     <w:p>
@@ -4075,7 +4652,15 @@
         <w:pStyle w:val="QBulletlist"/>
       </w:pPr>
       <w:r>
-        <w:t>QIS has a built in terminal which can be used to check access to devices, without needing to run a script</w:t>
+        <w:t xml:space="preserve">QIS has a </w:t>
+      </w:r>
+      <w:proofErr w:type="gramStart"/>
+      <w:r>
+        <w:t>built in</w:t>
+      </w:r>
+      <w:proofErr w:type="gramEnd"/>
+      <w:r>
+        <w:t xml:space="preserve"> terminal which can be used to check access to devices, without needing to run a script</w:t>
       </w:r>
     </w:p>
     <w:p>
@@ -4124,7 +4709,15 @@
         <w:t xml:space="preserve">. </w:t>
       </w:r>
       <w:r>
-        <w:t xml:space="preserve">If the icon does not work on your linux distro, run QIS with the </w:t>
+        <w:t xml:space="preserve">If the icon does not work on your </w:t>
+      </w:r>
+      <w:proofErr w:type="spellStart"/>
+      <w:r>
+        <w:t>linux</w:t>
+      </w:r>
+      <w:proofErr w:type="spellEnd"/>
+      <w:r>
+        <w:t xml:space="preserve"> distro, run QIS with the </w:t>
       </w:r>
       <w:r>
         <w:rPr>
@@ -4664,10 +5257,10 @@
       <w:r>
         <w:fldChar w:fldCharType="separate"/>
       </w:r>
-      <w:bookmarkStart w:id="77" w:name="_Toc450305359"/>
-      <w:bookmarkStart w:id="78" w:name="_Toc425349828"/>
-      <w:bookmarkStart w:id="79" w:name="_Toc422324324"/>
-      <w:bookmarkStart w:id="80" w:name="_Toc475542651"/>
+      <w:bookmarkStart w:id="77" w:name="_Toc475542651"/>
+      <w:bookmarkStart w:id="78" w:name="_Toc422324324"/>
+      <w:bookmarkStart w:id="79" w:name="_Toc425349828"/>
+      <w:bookmarkStart w:id="80" w:name="_Toc450305359"/>
       <w:r>
         <w:t>Customer</w:t>
       </w:r>
@@ -4677,13 +5270,18 @@
       <w:r>
         <w:t>upport</w:t>
       </w:r>
-      <w:bookmarkEnd w:id="77"/>
       <w:bookmarkEnd w:id="78"/>
       <w:bookmarkEnd w:id="79"/>
-      <w:r>
-        <w:t xml:space="preserve"> from Quarch</w:t>
-      </w:r>
       <w:bookmarkEnd w:id="80"/>
+      <w:r>
+        <w:t xml:space="preserve"> from </w:t>
+      </w:r>
+      <w:proofErr w:type="spellStart"/>
+      <w:r>
+        <w:t>Quarch</w:t>
+      </w:r>
+      <w:bookmarkEnd w:id="77"/>
+      <w:proofErr w:type="spellEnd"/>
     </w:p>
     <w:p>
       <w:r>
@@ -4782,7 +5380,15 @@
       </w:pPr>
       <w:bookmarkStart w:id="81" w:name="_Toc475542652"/>
       <w:r>
-        <w:t>Access support from the Quarch website</w:t>
+        <w:t xml:space="preserve">Access support from the </w:t>
+      </w:r>
+      <w:proofErr w:type="spellStart"/>
+      <w:r>
+        <w:t>Quarch</w:t>
+      </w:r>
+      <w:proofErr w:type="spellEnd"/>
+      <w:r>
+        <w:t xml:space="preserve"> website</w:t>
       </w:r>
       <w:bookmarkEnd w:id="81"/>
     </w:p>
@@ -4805,7 +5411,15 @@
         <w:t>places to visit on</w:t>
       </w:r>
       <w:r>
-        <w:t xml:space="preserve"> the Quarch website</w:t>
+        <w:t xml:space="preserve"> the </w:t>
+      </w:r>
+      <w:proofErr w:type="spellStart"/>
+      <w:r>
+        <w:t>Quarch</w:t>
+      </w:r>
+      <w:proofErr w:type="spellEnd"/>
+      <w:r>
+        <w:t xml:space="preserve"> website</w:t>
       </w:r>
     </w:p>
     <w:p>
@@ -4816,7 +5430,15 @@
         <w:t>R</w:t>
       </w:r>
       <w:r>
-        <w:t>egister your Quarch product</w:t>
+        <w:t xml:space="preserve">egister your </w:t>
+      </w:r>
+      <w:proofErr w:type="spellStart"/>
+      <w:r>
+        <w:t>Quarch</w:t>
+      </w:r>
+      <w:proofErr w:type="spellEnd"/>
+      <w:r>
+        <w:t xml:space="preserve"> product</w:t>
       </w:r>
       <w:r>
         <w:t xml:space="preserve"> to confirm your </w:t>
@@ -4844,7 +5466,15 @@
         <w:pStyle w:val="QBulletlist"/>
       </w:pPr>
       <w:r>
-        <w:t xml:space="preserve">Download a wide range of documentation, free applications and drivers to help you make the best possible use of your Quarch tools: </w:t>
+        <w:t xml:space="preserve">Download a wide range of documentation, free applications and drivers to help you make the best possible use of your </w:t>
+      </w:r>
+      <w:proofErr w:type="spellStart"/>
+      <w:r>
+        <w:t>Quarch</w:t>
+      </w:r>
+      <w:proofErr w:type="spellEnd"/>
+      <w:r>
+        <w:t xml:space="preserve"> tools: </w:t>
       </w:r>
       <w:hyperlink r:id="rId25" w:history="1">
         <w:r>
@@ -4863,7 +5493,21 @@
         <w:rPr>
           <w:rStyle w:val="Hyperlink"/>
         </w:rPr>
-        <w:t>the Quarch support forum (</w:t>
+        <w:t xml:space="preserve">the </w:t>
+      </w:r>
+      <w:proofErr w:type="spellStart"/>
+      <w:r>
+        <w:rPr>
+          <w:rStyle w:val="Hyperlink"/>
+        </w:rPr>
+        <w:t>Quarch</w:t>
+      </w:r>
+      <w:proofErr w:type="spellEnd"/>
+      <w:r>
+        <w:rPr>
+          <w:rStyle w:val="Hyperlink"/>
+        </w:rPr>
+        <w:t xml:space="preserve"> support forum (</w:t>
       </w:r>
       <w:hyperlink r:id="rId26" w:history="1">
         <w:r>
@@ -4903,7 +5547,23 @@
     </w:p>
     <w:p>
       <w:r>
-        <w:t xml:space="preserve">Sign up for Quarch Technical Updates to get the most out of your Quarch products. Updates are published approximately once a quarter and include news about the latest features, tools, application notes and software updates. See </w:t>
+        <w:t xml:space="preserve">Sign up for </w:t>
+      </w:r>
+      <w:proofErr w:type="spellStart"/>
+      <w:r>
+        <w:t>Quarch</w:t>
+      </w:r>
+      <w:proofErr w:type="spellEnd"/>
+      <w:r>
+        <w:t xml:space="preserve"> Technical Updates to get the most out of your </w:t>
+      </w:r>
+      <w:proofErr w:type="spellStart"/>
+      <w:r>
+        <w:t>Quarch</w:t>
+      </w:r>
+      <w:proofErr w:type="spellEnd"/>
+      <w:r>
+        <w:t xml:space="preserve"> products. Updates are published approximately once a quarter and include news about the latest features, tools, application notes and software updates. See </w:t>
       </w:r>
       <w:hyperlink r:id="rId27" w:history="1">
         <w:r>
@@ -4936,7 +5596,7 @@
 </file>
 
 <file path=word/endnotes.xml><?xml version="1.0" encoding="utf-8"?>
-<w:endnotes xmlns:wpc="http://schemas.microsoft.com/office/word/2010/wordprocessingCanvas" xmlns:mc="http://schemas.openxmlformats.org/markup-compatibility/2006" xmlns:o="urn:schemas-microsoft-com:office:office" xmlns:r="http://schemas.openxmlformats.org/officeDocument/2006/relationships" xmlns:m="http://schemas.openxmlformats.org/officeDocument/2006/math" xmlns:v="urn:schemas-microsoft-com:vml" xmlns:wp14="http://schemas.microsoft.com/office/word/2010/wordprocessingDrawing" xmlns:wp="http://schemas.openxmlformats.org/drawingml/2006/wordprocessingDrawing" xmlns:w10="urn:schemas-microsoft-com:office:word" xmlns:w="http://schemas.openxmlformats.org/wordprocessingml/2006/main" xmlns:w14="http://schemas.microsoft.com/office/word/2010/wordml" xmlns:w15="http://schemas.microsoft.com/office/word/2012/wordml" xmlns:wpg="http://schemas.microsoft.com/office/word/2010/wordprocessingGroup" xmlns:wpi="http://schemas.microsoft.com/office/word/2010/wordprocessingInk" xmlns:wne="http://schemas.microsoft.com/office/word/2006/wordml" xmlns:wps="http://schemas.microsoft.com/office/word/2010/wordprocessingShape" mc:Ignorable="w14 w15 wp14">
+<w:endnotes xmlns:wpc="http://schemas.microsoft.com/office/word/2010/wordprocessingCanvas" xmlns:cx="http://schemas.microsoft.com/office/drawing/2014/chartex" xmlns:cx1="http://schemas.microsoft.com/office/drawing/2015/9/8/chartex" xmlns:cx2="http://schemas.microsoft.com/office/drawing/2015/10/21/chartex" xmlns:cx3="http://schemas.microsoft.com/office/drawing/2016/5/9/chartex" xmlns:cx4="http://schemas.microsoft.com/office/drawing/2016/5/10/chartex" xmlns:cx5="http://schemas.microsoft.com/office/drawing/2016/5/11/chartex" xmlns:cx6="http://schemas.microsoft.com/office/drawing/2016/5/12/chartex" xmlns:cx7="http://schemas.microsoft.com/office/drawing/2016/5/13/chartex" xmlns:cx8="http://schemas.microsoft.com/office/drawing/2016/5/14/chartex" xmlns:mc="http://schemas.openxmlformats.org/markup-compatibility/2006" xmlns:aink="http://schemas.microsoft.com/office/drawing/2016/ink" xmlns:am3d="http://schemas.microsoft.com/office/drawing/2017/model3d" xmlns:o="urn:schemas-microsoft-com:office:office" xmlns:r="http://schemas.openxmlformats.org/officeDocument/2006/relationships" xmlns:m="http://schemas.openxmlformats.org/officeDocument/2006/math" xmlns:v="urn:schemas-microsoft-com:vml" xmlns:wp14="http://schemas.microsoft.com/office/word/2010/wordprocessingDrawing" xmlns:wp="http://schemas.openxmlformats.org/drawingml/2006/wordprocessingDrawing" xmlns:w10="urn:schemas-microsoft-com:office:word" xmlns:w="http://schemas.openxmlformats.org/wordprocessingml/2006/main" xmlns:w14="http://schemas.microsoft.com/office/word/2010/wordml" xmlns:w15="http://schemas.microsoft.com/office/word/2012/wordml" xmlns:w16cid="http://schemas.microsoft.com/office/word/2016/wordml/cid" xmlns:w16se="http://schemas.microsoft.com/office/word/2015/wordml/symex" xmlns:wpg="http://schemas.microsoft.com/office/word/2010/wordprocessingGroup" xmlns:wpi="http://schemas.microsoft.com/office/word/2010/wordprocessingInk" xmlns:wne="http://schemas.microsoft.com/office/word/2006/wordml" xmlns:wps="http://schemas.microsoft.com/office/word/2010/wordprocessingShape" mc:Ignorable="w14 w15 w16se w16cid wp14">
   <w:endnote w:type="separator" w:id="-1">
     <w:p>
       <w:r>
@@ -4955,7 +5615,7 @@
 </file>
 
 <file path=word/footer1.xml><?xml version="1.0" encoding="utf-8"?>
-<w:ftr xmlns:wpc="http://schemas.microsoft.com/office/word/2010/wordprocessingCanvas" xmlns:mc="http://schemas.openxmlformats.org/markup-compatibility/2006" xmlns:o="urn:schemas-microsoft-com:office:office" xmlns:r="http://schemas.openxmlformats.org/officeDocument/2006/relationships" xmlns:m="http://schemas.openxmlformats.org/officeDocument/2006/math" xmlns:v="urn:schemas-microsoft-com:vml" xmlns:wp14="http://schemas.microsoft.com/office/word/2010/wordprocessingDrawing" xmlns:wp="http://schemas.openxmlformats.org/drawingml/2006/wordprocessingDrawing" xmlns:w10="urn:schemas-microsoft-com:office:word" xmlns:w="http://schemas.openxmlformats.org/wordprocessingml/2006/main" xmlns:w14="http://schemas.microsoft.com/office/word/2010/wordml" xmlns:w15="http://schemas.microsoft.com/office/word/2012/wordml" xmlns:wpg="http://schemas.microsoft.com/office/word/2010/wordprocessingGroup" xmlns:wpi="http://schemas.microsoft.com/office/word/2010/wordprocessingInk" xmlns:wne="http://schemas.microsoft.com/office/word/2006/wordml" xmlns:wps="http://schemas.microsoft.com/office/word/2010/wordprocessingShape" mc:Ignorable="w14 w15 wp14">
+<w:ftr xmlns:wpc="http://schemas.microsoft.com/office/word/2010/wordprocessingCanvas" xmlns:cx="http://schemas.microsoft.com/office/drawing/2014/chartex" xmlns:cx1="http://schemas.microsoft.com/office/drawing/2015/9/8/chartex" xmlns:cx2="http://schemas.microsoft.com/office/drawing/2015/10/21/chartex" xmlns:cx3="http://schemas.microsoft.com/office/drawing/2016/5/9/chartex" xmlns:cx4="http://schemas.microsoft.com/office/drawing/2016/5/10/chartex" xmlns:cx5="http://schemas.microsoft.com/office/drawing/2016/5/11/chartex" xmlns:cx6="http://schemas.microsoft.com/office/drawing/2016/5/12/chartex" xmlns:cx7="http://schemas.microsoft.com/office/drawing/2016/5/13/chartex" xmlns:cx8="http://schemas.microsoft.com/office/drawing/2016/5/14/chartex" xmlns:mc="http://schemas.openxmlformats.org/markup-compatibility/2006" xmlns:aink="http://schemas.microsoft.com/office/drawing/2016/ink" xmlns:am3d="http://schemas.microsoft.com/office/drawing/2017/model3d" xmlns:o="urn:schemas-microsoft-com:office:office" xmlns:r="http://schemas.openxmlformats.org/officeDocument/2006/relationships" xmlns:m="http://schemas.openxmlformats.org/officeDocument/2006/math" xmlns:v="urn:schemas-microsoft-com:vml" xmlns:wp14="http://schemas.microsoft.com/office/word/2010/wordprocessingDrawing" xmlns:wp="http://schemas.openxmlformats.org/drawingml/2006/wordprocessingDrawing" xmlns:w10="urn:schemas-microsoft-com:office:word" xmlns:w="http://schemas.openxmlformats.org/wordprocessingml/2006/main" xmlns:w14="http://schemas.microsoft.com/office/word/2010/wordml" xmlns:w15="http://schemas.microsoft.com/office/word/2012/wordml" xmlns:w16cid="http://schemas.microsoft.com/office/word/2016/wordml/cid" xmlns:w16se="http://schemas.microsoft.com/office/word/2015/wordml/symex" xmlns:wpg="http://schemas.microsoft.com/office/word/2010/wordprocessingGroup" xmlns:wpi="http://schemas.microsoft.com/office/word/2010/wordprocessingInk" xmlns:wne="http://schemas.microsoft.com/office/word/2006/wordml" xmlns:wps="http://schemas.microsoft.com/office/word/2010/wordprocessingShape" mc:Ignorable="w14 w15 w16se w16cid wp14">
   <w:p>
     <w:pPr>
       <w:pStyle w:val="Footer"/>
@@ -4964,7 +5624,10 @@
       <w:t>AN-012</w:t>
     </w:r>
     <w:r>
-      <w:t>-06</w:t>
+      <w:t>-0</w:t>
+    </w:r>
+    <w:r>
+      <w:t>8</w:t>
     </w:r>
     <w:r>
       <w:tab/>
@@ -4973,7 +5636,15 @@
       <w:t>©</w:t>
     </w:r>
     <w:r>
-      <w:t xml:space="preserve"> Quarch Technology</w:t>
+      <w:t xml:space="preserve"> </w:t>
+    </w:r>
+    <w:proofErr w:type="spellStart"/>
+    <w:r>
+      <w:t>Quarch</w:t>
+    </w:r>
+    <w:proofErr w:type="spellEnd"/>
+    <w:r>
+      <w:t xml:space="preserve"> Technology</w:t>
     </w:r>
     <w:r>
       <w:t xml:space="preserve"> 2017</w:t>
@@ -5032,7 +5703,7 @@
 </file>
 
 <file path=word/footnotes.xml><?xml version="1.0" encoding="utf-8"?>
-<w:footnotes xmlns:wpc="http://schemas.microsoft.com/office/word/2010/wordprocessingCanvas" xmlns:mc="http://schemas.openxmlformats.org/markup-compatibility/2006" xmlns:o="urn:schemas-microsoft-com:office:office" xmlns:r="http://schemas.openxmlformats.org/officeDocument/2006/relationships" xmlns:m="http://schemas.openxmlformats.org/officeDocument/2006/math" xmlns:v="urn:schemas-microsoft-com:vml" xmlns:wp14="http://schemas.microsoft.com/office/word/2010/wordprocessingDrawing" xmlns:wp="http://schemas.openxmlformats.org/drawingml/2006/wordprocessingDrawing" xmlns:w10="urn:schemas-microsoft-com:office:word" xmlns:w="http://schemas.openxmlformats.org/wordprocessingml/2006/main" xmlns:w14="http://schemas.microsoft.com/office/word/2010/wordml" xmlns:w15="http://schemas.microsoft.com/office/word/2012/wordml" xmlns:wpg="http://schemas.microsoft.com/office/word/2010/wordprocessingGroup" xmlns:wpi="http://schemas.microsoft.com/office/word/2010/wordprocessingInk" xmlns:wne="http://schemas.microsoft.com/office/word/2006/wordml" xmlns:wps="http://schemas.microsoft.com/office/word/2010/wordprocessingShape" mc:Ignorable="w14 w15 wp14">
+<w:footnotes xmlns:wpc="http://schemas.microsoft.com/office/word/2010/wordprocessingCanvas" xmlns:cx="http://schemas.microsoft.com/office/drawing/2014/chartex" xmlns:cx1="http://schemas.microsoft.com/office/drawing/2015/9/8/chartex" xmlns:cx2="http://schemas.microsoft.com/office/drawing/2015/10/21/chartex" xmlns:cx3="http://schemas.microsoft.com/office/drawing/2016/5/9/chartex" xmlns:cx4="http://schemas.microsoft.com/office/drawing/2016/5/10/chartex" xmlns:cx5="http://schemas.microsoft.com/office/drawing/2016/5/11/chartex" xmlns:cx6="http://schemas.microsoft.com/office/drawing/2016/5/12/chartex" xmlns:cx7="http://schemas.microsoft.com/office/drawing/2016/5/13/chartex" xmlns:cx8="http://schemas.microsoft.com/office/drawing/2016/5/14/chartex" xmlns:mc="http://schemas.openxmlformats.org/markup-compatibility/2006" xmlns:aink="http://schemas.microsoft.com/office/drawing/2016/ink" xmlns:am3d="http://schemas.microsoft.com/office/drawing/2017/model3d" xmlns:o="urn:schemas-microsoft-com:office:office" xmlns:r="http://schemas.openxmlformats.org/officeDocument/2006/relationships" xmlns:m="http://schemas.openxmlformats.org/officeDocument/2006/math" xmlns:v="urn:schemas-microsoft-com:vml" xmlns:wp14="http://schemas.microsoft.com/office/word/2010/wordprocessingDrawing" xmlns:wp="http://schemas.openxmlformats.org/drawingml/2006/wordprocessingDrawing" xmlns:w10="urn:schemas-microsoft-com:office:word" xmlns:w="http://schemas.openxmlformats.org/wordprocessingml/2006/main" xmlns:w14="http://schemas.microsoft.com/office/word/2010/wordml" xmlns:w15="http://schemas.microsoft.com/office/word/2012/wordml" xmlns:w16cid="http://schemas.microsoft.com/office/word/2016/wordml/cid" xmlns:w16se="http://schemas.microsoft.com/office/word/2015/wordml/symex" xmlns:wpg="http://schemas.microsoft.com/office/word/2010/wordprocessingGroup" xmlns:wpi="http://schemas.microsoft.com/office/word/2010/wordprocessingInk" xmlns:wne="http://schemas.microsoft.com/office/word/2006/wordml" xmlns:wps="http://schemas.microsoft.com/office/word/2010/wordprocessingShape" mc:Ignorable="w14 w15 w16se w16cid wp14">
   <w:footnote w:type="separator" w:id="-1">
     <w:p>
       <w:r>
@@ -5051,7 +5722,7 @@
 </file>
 
 <file path=word/header1.xml><?xml version="1.0" encoding="utf-8"?>
-<w:hdr xmlns:wpc="http://schemas.microsoft.com/office/word/2010/wordprocessingCanvas" xmlns:mc="http://schemas.openxmlformats.org/markup-compatibility/2006" xmlns:o="urn:schemas-microsoft-com:office:office" xmlns:r="http://schemas.openxmlformats.org/officeDocument/2006/relationships" xmlns:m="http://schemas.openxmlformats.org/officeDocument/2006/math" xmlns:v="urn:schemas-microsoft-com:vml" xmlns:wp14="http://schemas.microsoft.com/office/word/2010/wordprocessingDrawing" xmlns:wp="http://schemas.openxmlformats.org/drawingml/2006/wordprocessingDrawing" xmlns:w10="urn:schemas-microsoft-com:office:word" xmlns:w="http://schemas.openxmlformats.org/wordprocessingml/2006/main" xmlns:w14="http://schemas.microsoft.com/office/word/2010/wordml" xmlns:w15="http://schemas.microsoft.com/office/word/2012/wordml" xmlns:wpg="http://schemas.microsoft.com/office/word/2010/wordprocessingGroup" xmlns:wpi="http://schemas.microsoft.com/office/word/2010/wordprocessingInk" xmlns:wne="http://schemas.microsoft.com/office/word/2006/wordml" xmlns:wps="http://schemas.microsoft.com/office/word/2010/wordprocessingShape" mc:Ignorable="w14 w15 wp14">
+<w:hdr xmlns:wpc="http://schemas.microsoft.com/office/word/2010/wordprocessingCanvas" xmlns:cx="http://schemas.microsoft.com/office/drawing/2014/chartex" xmlns:cx1="http://schemas.microsoft.com/office/drawing/2015/9/8/chartex" xmlns:cx2="http://schemas.microsoft.com/office/drawing/2015/10/21/chartex" xmlns:cx3="http://schemas.microsoft.com/office/drawing/2016/5/9/chartex" xmlns:cx4="http://schemas.microsoft.com/office/drawing/2016/5/10/chartex" xmlns:cx5="http://schemas.microsoft.com/office/drawing/2016/5/11/chartex" xmlns:cx6="http://schemas.microsoft.com/office/drawing/2016/5/12/chartex" xmlns:cx7="http://schemas.microsoft.com/office/drawing/2016/5/13/chartex" xmlns:cx8="http://schemas.microsoft.com/office/drawing/2016/5/14/chartex" xmlns:mc="http://schemas.openxmlformats.org/markup-compatibility/2006" xmlns:aink="http://schemas.microsoft.com/office/drawing/2016/ink" xmlns:am3d="http://schemas.microsoft.com/office/drawing/2017/model3d" xmlns:o="urn:schemas-microsoft-com:office:office" xmlns:r="http://schemas.openxmlformats.org/officeDocument/2006/relationships" xmlns:m="http://schemas.openxmlformats.org/officeDocument/2006/math" xmlns:v="urn:schemas-microsoft-com:vml" xmlns:wp14="http://schemas.microsoft.com/office/word/2010/wordprocessingDrawing" xmlns:wp="http://schemas.openxmlformats.org/drawingml/2006/wordprocessingDrawing" xmlns:w10="urn:schemas-microsoft-com:office:word" xmlns:w="http://schemas.openxmlformats.org/wordprocessingml/2006/main" xmlns:w14="http://schemas.microsoft.com/office/word/2010/wordml" xmlns:w15="http://schemas.microsoft.com/office/word/2012/wordml" xmlns:w16cid="http://schemas.microsoft.com/office/word/2016/wordml/cid" xmlns:w16se="http://schemas.microsoft.com/office/word/2015/wordml/symex" xmlns:wpg="http://schemas.microsoft.com/office/word/2010/wordprocessingGroup" xmlns:wpi="http://schemas.microsoft.com/office/word/2010/wordprocessingInk" xmlns:wne="http://schemas.microsoft.com/office/word/2006/wordml" xmlns:wps="http://schemas.microsoft.com/office/word/2010/wordprocessingShape" mc:Ignorable="w14 w15 w16se w16cid wp14">
   <w:p>
     <w:pPr>
       <w:pStyle w:val="Header"/>
@@ -5150,8 +5821,8 @@
 </file>
 
 <file path=word/numbering.xml><?xml version="1.0" encoding="utf-8"?>
-<w:numbering xmlns:wpc="http://schemas.microsoft.com/office/word/2010/wordprocessingCanvas" xmlns:mc="http://schemas.openxmlformats.org/markup-compatibility/2006" xmlns:o="urn:schemas-microsoft-com:office:office" xmlns:r="http://schemas.openxmlformats.org/officeDocument/2006/relationships" xmlns:m="http://schemas.openxmlformats.org/officeDocument/2006/math" xmlns:v="urn:schemas-microsoft-com:vml" xmlns:wp14="http://schemas.microsoft.com/office/word/2010/wordprocessingDrawing" xmlns:wp="http://schemas.openxmlformats.org/drawingml/2006/wordprocessingDrawing" xmlns:w10="urn:schemas-microsoft-com:office:word" xmlns:w="http://schemas.openxmlformats.org/wordprocessingml/2006/main" xmlns:w14="http://schemas.microsoft.com/office/word/2010/wordml" xmlns:w15="http://schemas.microsoft.com/office/word/2012/wordml" xmlns:wpg="http://schemas.microsoft.com/office/word/2010/wordprocessingGroup" xmlns:wpi="http://schemas.microsoft.com/office/word/2010/wordprocessingInk" xmlns:wne="http://schemas.microsoft.com/office/word/2006/wordml" xmlns:wps="http://schemas.microsoft.com/office/word/2010/wordprocessingShape" mc:Ignorable="w14 w15 wp14">
-  <w:abstractNum w:abstractNumId="0">
+<w:numbering xmlns:wpc="http://schemas.microsoft.com/office/word/2010/wordprocessingCanvas" xmlns:cx="http://schemas.microsoft.com/office/drawing/2014/chartex" xmlns:cx1="http://schemas.microsoft.com/office/drawing/2015/9/8/chartex" xmlns:cx2="http://schemas.microsoft.com/office/drawing/2015/10/21/chartex" xmlns:cx3="http://schemas.microsoft.com/office/drawing/2016/5/9/chartex" xmlns:cx4="http://schemas.microsoft.com/office/drawing/2016/5/10/chartex" xmlns:cx5="http://schemas.microsoft.com/office/drawing/2016/5/11/chartex" xmlns:cx6="http://schemas.microsoft.com/office/drawing/2016/5/12/chartex" xmlns:cx7="http://schemas.microsoft.com/office/drawing/2016/5/13/chartex" xmlns:cx8="http://schemas.microsoft.com/office/drawing/2016/5/14/chartex" xmlns:mc="http://schemas.openxmlformats.org/markup-compatibility/2006" xmlns:aink="http://schemas.microsoft.com/office/drawing/2016/ink" xmlns:am3d="http://schemas.microsoft.com/office/drawing/2017/model3d" xmlns:o="urn:schemas-microsoft-com:office:office" xmlns:r="http://schemas.openxmlformats.org/officeDocument/2006/relationships" xmlns:m="http://schemas.openxmlformats.org/officeDocument/2006/math" xmlns:v="urn:schemas-microsoft-com:vml" xmlns:wp14="http://schemas.microsoft.com/office/word/2010/wordprocessingDrawing" xmlns:wp="http://schemas.openxmlformats.org/drawingml/2006/wordprocessingDrawing" xmlns:w10="urn:schemas-microsoft-com:office:word" xmlns:w="http://schemas.openxmlformats.org/wordprocessingml/2006/main" xmlns:w14="http://schemas.microsoft.com/office/word/2010/wordml" xmlns:w15="http://schemas.microsoft.com/office/word/2012/wordml" xmlns:w16cid="http://schemas.microsoft.com/office/word/2016/wordml/cid" xmlns:w16se="http://schemas.microsoft.com/office/word/2015/wordml/symex" xmlns:wpg="http://schemas.microsoft.com/office/word/2010/wordprocessingGroup" xmlns:wpi="http://schemas.microsoft.com/office/word/2010/wordprocessingInk" xmlns:wne="http://schemas.microsoft.com/office/word/2006/wordml" xmlns:wps="http://schemas.microsoft.com/office/word/2010/wordprocessingShape" mc:Ignorable="w14 w15 w16se w16cid wp14">
+  <w:abstractNum w:abstractNumId="0" w15:restartNumberingAfterBreak="0">
     <w:nsid w:val="08A307B2"/>
     <w:multiLevelType w:val="hybridMultilevel"/>
     <w:tmpl w:val="E708D010"/>
@@ -5264,7 +5935,7 @@
       </w:rPr>
     </w:lvl>
   </w:abstractNum>
-  <w:abstractNum w:abstractNumId="1">
+  <w:abstractNum w:abstractNumId="1" w15:restartNumberingAfterBreak="0">
     <w:nsid w:val="29BE2045"/>
     <w:multiLevelType w:val="hybridMultilevel"/>
     <w:tmpl w:val="81147CCA"/>
@@ -5377,7 +6048,7 @@
       </w:rPr>
     </w:lvl>
   </w:abstractNum>
-  <w:abstractNum w:abstractNumId="2">
+  <w:abstractNum w:abstractNumId="2" w15:restartNumberingAfterBreak="0">
     <w:nsid w:val="456034F9"/>
     <w:multiLevelType w:val="hybridMultilevel"/>
     <w:tmpl w:val="CEBCBECA"/>
@@ -5489,7 +6160,7 @@
       </w:rPr>
     </w:lvl>
   </w:abstractNum>
-  <w:abstractNum w:abstractNumId="3">
+  <w:abstractNum w:abstractNumId="3" w15:restartNumberingAfterBreak="0">
     <w:nsid w:val="462B2F0B"/>
     <w:multiLevelType w:val="multilevel"/>
     <w:tmpl w:val="C8AC10A2"/>
@@ -5619,7 +6290,7 @@
       </w:rPr>
     </w:lvl>
   </w:abstractNum>
-  <w:abstractNum w:abstractNumId="4">
+  <w:abstractNum w:abstractNumId="4" w15:restartNumberingAfterBreak="0">
     <w:nsid w:val="4B8C74DA"/>
     <w:multiLevelType w:val="hybridMultilevel"/>
     <w:tmpl w:val="AC68B438"/>
@@ -5737,7 +6408,7 @@
       </w:rPr>
     </w:lvl>
   </w:abstractNum>
-  <w:abstractNum w:abstractNumId="5">
+  <w:abstractNum w:abstractNumId="5" w15:restartNumberingAfterBreak="0">
     <w:nsid w:val="4F890D9E"/>
     <w:multiLevelType w:val="hybridMultilevel"/>
     <w:tmpl w:val="38AA2768"/>
@@ -5850,7 +6521,7 @@
       </w:rPr>
     </w:lvl>
   </w:abstractNum>
-  <w:abstractNum w:abstractNumId="6">
+  <w:abstractNum w:abstractNumId="6" w15:restartNumberingAfterBreak="0">
     <w:nsid w:val="559F0525"/>
     <w:multiLevelType w:val="hybridMultilevel"/>
     <w:tmpl w:val="FC608F88"/>
@@ -5968,7 +6639,7 @@
       </w:rPr>
     </w:lvl>
   </w:abstractNum>
-  <w:abstractNum w:abstractNumId="7">
+  <w:abstractNum w:abstractNumId="7" w15:restartNumberingAfterBreak="0">
     <w:nsid w:val="5E0E7944"/>
     <w:multiLevelType w:val="hybridMultilevel"/>
     <w:tmpl w:val="200CF628"/>
@@ -6144,7 +6815,7 @@
 </file>
 
 <file path=word/styles.xml><?xml version="1.0" encoding="utf-8"?>
-<w:styles xmlns:mc="http://schemas.openxmlformats.org/markup-compatibility/2006" xmlns:r="http://schemas.openxmlformats.org/officeDocument/2006/relationships" xmlns:w="http://schemas.openxmlformats.org/wordprocessingml/2006/main" xmlns:w14="http://schemas.microsoft.com/office/word/2010/wordml" xmlns:w15="http://schemas.microsoft.com/office/word/2012/wordml" mc:Ignorable="w14 w15">
+<w:styles xmlns:mc="http://schemas.openxmlformats.org/markup-compatibility/2006" xmlns:r="http://schemas.openxmlformats.org/officeDocument/2006/relationships" xmlns:w="http://schemas.openxmlformats.org/wordprocessingml/2006/main" xmlns:w14="http://schemas.microsoft.com/office/word/2010/wordml" xmlns:w15="http://schemas.microsoft.com/office/word/2012/wordml" xmlns:w16cid="http://schemas.microsoft.com/office/word/2016/wordml/cid" xmlns:w16se="http://schemas.microsoft.com/office/word/2015/wordml/symex" mc:Ignorable="w14 w15 w16se w16cid">
   <w:docDefaults>
     <w:rPrDefault>
       <w:rPr>
@@ -6160,7 +6831,7 @@
       </w:pPr>
     </w:pPrDefault>
   </w:docDefaults>
-  <w:latentStyles w:defLockedState="0" w:defUIPriority="99" w:defSemiHidden="0" w:defUnhideWhenUsed="0" w:defQFormat="0" w:count="371">
+  <w:latentStyles w:defLockedState="0" w:defUIPriority="99" w:defSemiHidden="0" w:defUnhideWhenUsed="0" w:defQFormat="0" w:count="375">
     <w:lsdException w:name="Normal" w:uiPriority="0" w:qFormat="1"/>
     <w:lsdException w:name="heading 1" w:uiPriority="9" w:qFormat="1"/>
     <w:lsdException w:name="heading 2" w:semiHidden="1" w:uiPriority="9" w:unhideWhenUsed="1" w:qFormat="1"/>
@@ -6266,7 +6937,6 @@
     <w:lsdException w:name="HTML Sample" w:semiHidden="1" w:unhideWhenUsed="1"/>
     <w:lsdException w:name="HTML Typewriter" w:semiHidden="1" w:unhideWhenUsed="1"/>
     <w:lsdException w:name="HTML Variable" w:semiHidden="1" w:unhideWhenUsed="1"/>
-    <w:lsdException w:name="Normal Table" w:semiHidden="1" w:unhideWhenUsed="1"/>
     <w:lsdException w:name="annotation subject" w:semiHidden="1" w:unhideWhenUsed="1"/>
     <w:lsdException w:name="No List" w:semiHidden="1" w:unhideWhenUsed="1"/>
     <w:lsdException w:name="Outline List 1" w:semiHidden="1" w:unhideWhenUsed="1"/>
@@ -6310,10 +6980,8 @@
     <w:lsdException w:name="Table Elegant" w:semiHidden="1" w:unhideWhenUsed="1"/>
     <w:lsdException w:name="Table Professional" w:semiHidden="1" w:unhideWhenUsed="1"/>
     <w:lsdException w:name="Table Subtle 1" w:semiHidden="1" w:unhideWhenUsed="1"/>
-    <w:lsdException w:name="Table Subtle 2" w:semiHidden="1" w:unhideWhenUsed="1"/>
     <w:lsdException w:name="Table Web 1" w:semiHidden="1" w:unhideWhenUsed="1"/>
     <w:lsdException w:name="Table Web 2" w:semiHidden="1" w:unhideWhenUsed="1"/>
-    <w:lsdException w:name="Table Web 3" w:semiHidden="1" w:unhideWhenUsed="1"/>
     <w:lsdException w:name="Balloon Text" w:semiHidden="1" w:unhideWhenUsed="1"/>
     <w:lsdException w:name="Table Grid" w:uiPriority="0"/>
     <w:lsdException w:name="Table Theme" w:semiHidden="1" w:unhideWhenUsed="1"/>
@@ -6532,6 +7200,10 @@
     <w:lsdException w:name="List Table 5 Dark Accent 6" w:uiPriority="50"/>
     <w:lsdException w:name="List Table 6 Colorful Accent 6" w:uiPriority="51"/>
     <w:lsdException w:name="List Table 7 Colorful Accent 6" w:uiPriority="52"/>
+    <w:lsdException w:name="Mention" w:semiHidden="1" w:unhideWhenUsed="1"/>
+    <w:lsdException w:name="Smart Hyperlink" w:semiHidden="1" w:unhideWhenUsed="1"/>
+    <w:lsdException w:name="Hashtag" w:semiHidden="1" w:unhideWhenUsed="1"/>
+    <w:lsdException w:name="Unresolved Mention" w:semiHidden="1" w:unhideWhenUsed="1"/>
   </w:latentStyles>
   <w:style w:type="paragraph" w:default="1" w:styleId="Normal">
     <w:name w:val="Normal"/>
@@ -6915,7 +7587,6 @@
       <w:spacing w:after="0" w:line="240" w:lineRule="auto"/>
     </w:pPr>
     <w:tblPr>
-      <w:tblInd w:w="0" w:type="dxa"/>
       <w:tblBorders>
         <w:top w:val="single" w:sz="4" w:space="0" w:color="auto"/>
         <w:left w:val="single" w:sz="4" w:space="0" w:color="auto"/>
@@ -6924,12 +7595,6 @@
         <w:insideH w:val="single" w:sz="4" w:space="0" w:color="auto"/>
         <w:insideV w:val="single" w:sz="4" w:space="0" w:color="auto"/>
       </w:tblBorders>
-      <w:tblCellMar>
-        <w:top w:w="0" w:type="dxa"/>
-        <w:left w:w="108" w:type="dxa"/>
-        <w:bottom w:w="0" w:type="dxa"/>
-        <w:right w:w="108" w:type="dxa"/>
-      </w:tblCellMar>
     </w:tblPr>
   </w:style>
   <w:style w:type="paragraph" w:styleId="ListParagraph">
@@ -7391,7 +8056,6 @@
     <w:tblPr>
       <w:tblStyleRowBandSize w:val="1"/>
       <w:tblStyleColBandSize w:val="1"/>
-      <w:tblInd w:w="0" w:type="dxa"/>
       <w:tblBorders>
         <w:top w:val="single" w:sz="8" w:space="0" w:color="000000" w:themeColor="text1"/>
         <w:left w:val="single" w:sz="8" w:space="0" w:color="000000" w:themeColor="text1"/>
@@ -7400,12 +8064,6 @@
         <w:insideH w:val="single" w:sz="8" w:space="0" w:color="000000" w:themeColor="text1"/>
         <w:insideV w:val="single" w:sz="8" w:space="0" w:color="000000" w:themeColor="text1"/>
       </w:tblBorders>
-      <w:tblCellMar>
-        <w:top w:w="0" w:type="dxa"/>
-        <w:left w:w="108" w:type="dxa"/>
-        <w:bottom w:w="0" w:type="dxa"/>
-        <w:right w:w="108" w:type="dxa"/>
-      </w:tblCellMar>
     </w:tblPr>
     <w:trPr>
       <w:cantSplit/>
@@ -7979,7 +8637,7 @@
 </file>
 
 <file path=customXml/itemProps1.xml><?xml version="1.0" encoding="utf-8"?>
-<ds:datastoreItem xmlns:ds="http://schemas.openxmlformats.org/officeDocument/2006/customXml" ds:itemID="{EFADB565-8DC3-4137-A98C-E6E98C7663C6}">
+<ds:datastoreItem xmlns:ds="http://schemas.openxmlformats.org/officeDocument/2006/customXml" ds:itemID="{1873266A-D8BC-4698-BBCF-2F6C692F89CA}">
   <ds:schemaRefs>
     <ds:schemaRef ds:uri="http://schemas.openxmlformats.org/officeDocument/2006/bibliography"/>
   </ds:schemaRefs>

</xml_diff>

<commit_message>
Updated document for v1.9 release
git-svn-id: https://quarchserver4.ds.quarch.com/svn/Software/Application%20Notes/AN-012%20-%20Python%20Control%20of%20Power%20Modules%20via%20QIS/Trunk@3049 265bcc82-57df-11dd-8522-2d0c19f12d9e
</commit_message>
<xml_diff>
--- a/AN-012 - QIS Python USB control of Power Modules.docx
+++ b/AN-012 - QIS Python USB control of Power Modules.docx
@@ -588,14 +588,52 @@
           </w:p>
         </w:tc>
       </w:tr>
+      <w:tr>
+        <w:tc>
+          <w:tcPr>
+            <w:tcW w:w="992" w:type="dxa"/>
+          </w:tcPr>
+          <w:p>
+            <w:r>
+              <w:t>-09</w:t>
+            </w:r>
+          </w:p>
+        </w:tc>
+        <w:tc>
+          <w:tcPr>
+            <w:tcW w:w="2592" w:type="dxa"/>
+          </w:tcPr>
+          <w:p>
+            <w:r>
+              <w:t>May 2019</w:t>
+            </w:r>
+          </w:p>
+        </w:tc>
+        <w:tc>
+          <w:tcPr>
+            <w:tcW w:w="5432" w:type="dxa"/>
+          </w:tcPr>
+          <w:p>
+            <w:r>
+              <w:t xml:space="preserve">Updated for </w:t>
+            </w:r>
+            <w:proofErr w:type="spellStart"/>
+            <w:r>
+              <w:t>quarchpy</w:t>
+            </w:r>
+            <w:proofErr w:type="spellEnd"/>
+            <w:r>
+              <w:t xml:space="preserve"> 2.x</w:t>
+            </w:r>
+          </w:p>
+        </w:tc>
+      </w:tr>
     </w:tbl>
     <w:p/>
     <w:p>
       <w:r>
         <w:br w:type="page"/>
       </w:r>
-      <w:bookmarkStart w:id="63" w:name="_GoBack"/>
-      <w:bookmarkEnd w:id="63"/>
     </w:p>
     <w:p>
       <w:pPr>
@@ -1645,12 +1683,12 @@
       <w:pPr>
         <w:pStyle w:val="Heading1"/>
       </w:pPr>
-      <w:bookmarkStart w:id="64" w:name="_Toc475542641"/>
+      <w:bookmarkStart w:id="63" w:name="_Toc475542641"/>
       <w:r>
         <w:lastRenderedPageBreak/>
         <w:t>Introduction</w:t>
       </w:r>
-      <w:bookmarkEnd w:id="64"/>
+      <w:bookmarkEnd w:id="63"/>
     </w:p>
     <w:p>
       <w:proofErr w:type="spellStart"/>
@@ -2428,77 +2466,77 @@
       <w:pPr>
         <w:pStyle w:val="Heading1"/>
       </w:pPr>
-      <w:bookmarkStart w:id="65" w:name="_Toc475542642"/>
+      <w:bookmarkStart w:id="64" w:name="_Toc475542642"/>
       <w:r>
         <w:lastRenderedPageBreak/>
         <w:t>Modules Supported</w:t>
       </w:r>
+      <w:bookmarkEnd w:id="64"/>
+    </w:p>
+    <w:p>
+      <w:r>
+        <w:t>XLC power modules</w:t>
+      </w:r>
+    </w:p>
+    <w:p>
+      <w:pPr>
+        <w:pStyle w:val="QBulletlist"/>
+      </w:pPr>
+      <w:r>
+        <w:t xml:space="preserve">QTL1824 (QTL1824-02A modules do NOT support streaming, but can be upgraded by </w:t>
+      </w:r>
+      <w:proofErr w:type="spellStart"/>
+      <w:r>
+        <w:t>Quarch</w:t>
+      </w:r>
+      <w:proofErr w:type="spellEnd"/>
+      <w:r>
+        <w:t>)</w:t>
+      </w:r>
+    </w:p>
+    <w:p>
+      <w:pPr>
+        <w:pStyle w:val="QBulletlist"/>
+      </w:pPr>
+      <w:r>
+        <w:t>QTL1847</w:t>
+      </w:r>
+    </w:p>
+    <w:p>
+      <w:r>
+        <w:t>HD power modules</w:t>
+      </w:r>
+    </w:p>
+    <w:p>
+      <w:pPr>
+        <w:pStyle w:val="QBulletlist"/>
+      </w:pPr>
+      <w:r>
+        <w:t>QTL1995</w:t>
+      </w:r>
+    </w:p>
+    <w:p>
+      <w:pPr>
+        <w:pStyle w:val="QBulletlist"/>
+      </w:pPr>
+      <w:r>
+        <w:t>QTL1999</w:t>
+      </w:r>
+    </w:p>
+    <w:p>
+      <w:pPr>
+        <w:spacing w:before="0" w:after="160" w:line="259" w:lineRule="auto"/>
+      </w:pPr>
+    </w:p>
+    <w:p>
+      <w:pPr>
+        <w:pStyle w:val="Heading2"/>
+      </w:pPr>
+      <w:bookmarkStart w:id="65" w:name="_Toc512349227"/>
+      <w:r>
+        <w:t>Application Note Example Files</w:t>
+      </w:r>
       <w:bookmarkEnd w:id="65"/>
-    </w:p>
-    <w:p>
-      <w:r>
-        <w:t>XLC power modules</w:t>
-      </w:r>
-    </w:p>
-    <w:p>
-      <w:pPr>
-        <w:pStyle w:val="QBulletlist"/>
-      </w:pPr>
-      <w:r>
-        <w:t xml:space="preserve">QTL1824 (QTL1824-02A modules do NOT support streaming, but can be upgraded by </w:t>
-      </w:r>
-      <w:proofErr w:type="spellStart"/>
-      <w:r>
-        <w:t>Quarch</w:t>
-      </w:r>
-      <w:proofErr w:type="spellEnd"/>
-      <w:r>
-        <w:t>)</w:t>
-      </w:r>
-    </w:p>
-    <w:p>
-      <w:pPr>
-        <w:pStyle w:val="QBulletlist"/>
-      </w:pPr>
-      <w:r>
-        <w:t>QTL1847</w:t>
-      </w:r>
-    </w:p>
-    <w:p>
-      <w:r>
-        <w:t>HD power modules</w:t>
-      </w:r>
-    </w:p>
-    <w:p>
-      <w:pPr>
-        <w:pStyle w:val="QBulletlist"/>
-      </w:pPr>
-      <w:r>
-        <w:t>QTL1995</w:t>
-      </w:r>
-    </w:p>
-    <w:p>
-      <w:pPr>
-        <w:pStyle w:val="QBulletlist"/>
-      </w:pPr>
-      <w:r>
-        <w:t>QTL1999</w:t>
-      </w:r>
-    </w:p>
-    <w:p>
-      <w:pPr>
-        <w:spacing w:before="0" w:after="160" w:line="259" w:lineRule="auto"/>
-      </w:pPr>
-    </w:p>
-    <w:p>
-      <w:pPr>
-        <w:pStyle w:val="Heading2"/>
-      </w:pPr>
-      <w:bookmarkStart w:id="66" w:name="_Toc512349227"/>
-      <w:r>
-        <w:t>Application Note Example Files</w:t>
-      </w:r>
-      <w:bookmarkEnd w:id="66"/>
     </w:p>
     <w:p>
       <w:pPr>
@@ -2798,7 +2836,7 @@
           <w:szCs w:val="32"/>
         </w:rPr>
       </w:pPr>
-      <w:bookmarkStart w:id="67" w:name="_Toc475542643"/>
+      <w:bookmarkStart w:id="66" w:name="_Toc475542643"/>
       <w:r>
         <w:br w:type="page"/>
       </w:r>
@@ -2811,22 +2849,22 @@
         <w:lastRenderedPageBreak/>
         <w:t>Installation and setup</w:t>
       </w:r>
+      <w:bookmarkEnd w:id="66"/>
+    </w:p>
+    <w:p>
+      <w:pPr>
+        <w:pStyle w:val="Heading2"/>
+      </w:pPr>
+      <w:bookmarkStart w:id="67" w:name="_Toc512349229"/>
+      <w:proofErr w:type="spellStart"/>
+      <w:r>
+        <w:t>Quarch</w:t>
+      </w:r>
+      <w:proofErr w:type="spellEnd"/>
+      <w:r>
+        <w:t xml:space="preserve"> USB Driver install</w:t>
+      </w:r>
       <w:bookmarkEnd w:id="67"/>
-    </w:p>
-    <w:p>
-      <w:pPr>
-        <w:pStyle w:val="Heading2"/>
-      </w:pPr>
-      <w:bookmarkStart w:id="68" w:name="_Toc512349229"/>
-      <w:proofErr w:type="spellStart"/>
-      <w:r>
-        <w:t>Quarch</w:t>
-      </w:r>
-      <w:proofErr w:type="spellEnd"/>
-      <w:r>
-        <w:t xml:space="preserve"> USB Driver install</w:t>
-      </w:r>
-      <w:bookmarkEnd w:id="68"/>
     </w:p>
     <w:p>
       <w:r>
@@ -2852,7 +2890,7 @@
       <w:pPr>
         <w:pStyle w:val="Heading2"/>
       </w:pPr>
-      <w:bookmarkStart w:id="69" w:name="_Toc512349230"/>
+      <w:bookmarkStart w:id="68" w:name="_Toc512349230"/>
       <w:r>
         <w:t xml:space="preserve">Python </w:t>
       </w:r>
@@ -2860,12 +2898,20 @@
       <w:r>
         <w:t>install</w:t>
       </w:r>
+      <w:bookmarkEnd w:id="68"/>
+      <w:proofErr w:type="gramEnd"/>
+    </w:p>
+    <w:p>
+      <w:r>
+        <w:t xml:space="preserve">If you do not already have Python </w:t>
+      </w:r>
+      <w:r>
+        <w:t xml:space="preserve">3.x </w:t>
+      </w:r>
+      <w:bookmarkStart w:id="69" w:name="_GoBack"/>
       <w:bookmarkEnd w:id="69"/>
-      <w:proofErr w:type="gramEnd"/>
-    </w:p>
-    <w:p>
-      <w:r>
-        <w:t>If you do not already have Python installed, download and install it from:</w:t>
+      <w:r>
+        <w:t>installed, download and install it from:</w:t>
       </w:r>
     </w:p>
     <w:p>
@@ -2912,12 +2958,12 @@
       </w:r>
     </w:p>
     <w:p>
-      <w:hyperlink r:id="rId11" w:anchor="excursus-setting-environment-variables" w:history="1">
+      <w:hyperlink r:id="rId11" w:history="1">
         <w:r>
           <w:rPr>
             <w:rStyle w:val="Hyperlink"/>
           </w:rPr>
-          <w:t>https://docs.python.org/2/using/windows.html#excursus-setting-environment-variables</w:t>
+          <w:t>https://docs.python.org/3/using/windows.html#excursus-setting-environment-variables</w:t>
         </w:r>
       </w:hyperlink>
     </w:p>
@@ -5257,10 +5303,10 @@
       <w:r>
         <w:fldChar w:fldCharType="separate"/>
       </w:r>
-      <w:bookmarkStart w:id="77" w:name="_Toc475542651"/>
-      <w:bookmarkStart w:id="78" w:name="_Toc422324324"/>
-      <w:bookmarkStart w:id="79" w:name="_Toc425349828"/>
-      <w:bookmarkStart w:id="80" w:name="_Toc450305359"/>
+      <w:bookmarkStart w:id="77" w:name="_Toc450305359"/>
+      <w:bookmarkStart w:id="78" w:name="_Toc425349828"/>
+      <w:bookmarkStart w:id="79" w:name="_Toc422324324"/>
+      <w:bookmarkStart w:id="80" w:name="_Toc475542651"/>
       <w:r>
         <w:t>Customer</w:t>
       </w:r>
@@ -5270,17 +5316,17 @@
       <w:r>
         <w:t>upport</w:t>
       </w:r>
+      <w:bookmarkEnd w:id="77"/>
       <w:bookmarkEnd w:id="78"/>
       <w:bookmarkEnd w:id="79"/>
+      <w:r>
+        <w:t xml:space="preserve"> from </w:t>
+      </w:r>
+      <w:proofErr w:type="spellStart"/>
+      <w:r>
+        <w:t>Quarch</w:t>
+      </w:r>
       <w:bookmarkEnd w:id="80"/>
-      <w:r>
-        <w:t xml:space="preserve"> from </w:t>
-      </w:r>
-      <w:proofErr w:type="spellStart"/>
-      <w:r>
-        <w:t>Quarch</w:t>
-      </w:r>
-      <w:bookmarkEnd w:id="77"/>
       <w:proofErr w:type="spellEnd"/>
     </w:p>
     <w:p>
@@ -5627,7 +5673,7 @@
       <w:t>-0</w:t>
     </w:r>
     <w:r>
-      <w:t>8</w:t>
+      <w:t>9</w:t>
     </w:r>
     <w:r>
       <w:tab/>
@@ -5647,7 +5693,10 @@
       <w:t xml:space="preserve"> Technology</w:t>
     </w:r>
     <w:r>
-      <w:t xml:space="preserve"> 2017</w:t>
+      <w:t xml:space="preserve"> 201</w:t>
+    </w:r>
+    <w:r>
+      <w:t>8 - 2019</w:t>
     </w:r>
     <w:r>
       <w:tab/>
@@ -6831,7 +6880,7 @@
       </w:pPr>
     </w:pPrDefault>
   </w:docDefaults>
-  <w:latentStyles w:defLockedState="0" w:defUIPriority="99" w:defSemiHidden="0" w:defUnhideWhenUsed="0" w:defQFormat="0" w:count="375">
+  <w:latentStyles w:defLockedState="0" w:defUIPriority="99" w:defSemiHidden="0" w:defUnhideWhenUsed="0" w:defQFormat="0" w:count="376">
     <w:lsdException w:name="Normal" w:uiPriority="0" w:qFormat="1"/>
     <w:lsdException w:name="heading 1" w:uiPriority="9" w:qFormat="1"/>
     <w:lsdException w:name="heading 2" w:semiHidden="1" w:uiPriority="9" w:unhideWhenUsed="1" w:qFormat="1"/>
@@ -6980,11 +7029,11 @@
     <w:lsdException w:name="Table Elegant" w:semiHidden="1" w:unhideWhenUsed="1"/>
     <w:lsdException w:name="Table Professional" w:semiHidden="1" w:unhideWhenUsed="1"/>
     <w:lsdException w:name="Table Subtle 1" w:semiHidden="1" w:unhideWhenUsed="1"/>
+    <w:lsdException w:name="Table Subtle 2" w:semiHidden="1" w:unhideWhenUsed="1"/>
     <w:lsdException w:name="Table Web 1" w:semiHidden="1" w:unhideWhenUsed="1"/>
     <w:lsdException w:name="Table Web 2" w:semiHidden="1" w:unhideWhenUsed="1"/>
     <w:lsdException w:name="Balloon Text" w:semiHidden="1" w:unhideWhenUsed="1"/>
     <w:lsdException w:name="Table Grid" w:uiPriority="0"/>
-    <w:lsdException w:name="Table Theme" w:semiHidden="1" w:unhideWhenUsed="1"/>
     <w:lsdException w:name="Placeholder Text" w:semiHidden="1"/>
     <w:lsdException w:name="No Spacing" w:uiPriority="1" w:qFormat="1"/>
     <w:lsdException w:name="Light Shading" w:uiPriority="60"/>
@@ -7204,6 +7253,7 @@
     <w:lsdException w:name="Smart Hyperlink" w:semiHidden="1" w:unhideWhenUsed="1"/>
     <w:lsdException w:name="Hashtag" w:semiHidden="1" w:unhideWhenUsed="1"/>
     <w:lsdException w:name="Unresolved Mention" w:semiHidden="1" w:unhideWhenUsed="1"/>
+    <w:lsdException w:name="Smart Link" w:semiHidden="1" w:unhideWhenUsed="1"/>
   </w:latentStyles>
   <w:style w:type="paragraph" w:default="1" w:styleId="Normal">
     <w:name w:val="Normal"/>
@@ -8368,6 +8418,18 @@
       <w:color w:val="808080"/>
     </w:rPr>
   </w:style>
+  <w:style w:type="character" w:styleId="UnresolvedMention">
+    <w:name w:val="Unresolved Mention"/>
+    <w:basedOn w:val="DefaultParagraphFont"/>
+    <w:uiPriority w:val="99"/>
+    <w:semiHidden/>
+    <w:unhideWhenUsed/>
+    <w:rsid w:val="00A37AEB"/>
+    <w:rPr>
+      <w:color w:val="605E5C"/>
+      <w:shd w:val="clear" w:color="auto" w:fill="E1DFDD"/>
+    </w:rPr>
+  </w:style>
 </w:styles>
 </file>
 
@@ -8637,7 +8699,7 @@
 </file>
 
 <file path=customXml/itemProps1.xml><?xml version="1.0" encoding="utf-8"?>
-<ds:datastoreItem xmlns:ds="http://schemas.openxmlformats.org/officeDocument/2006/customXml" ds:itemID="{1873266A-D8BC-4698-BBCF-2F6C692F89CA}">
+<ds:datastoreItem xmlns:ds="http://schemas.openxmlformats.org/officeDocument/2006/customXml" ds:itemID="{A2420317-5BD0-4B2D-BB69-1FDE51810F58}">
   <ds:schemaRefs>
     <ds:schemaRef ds:uri="http://schemas.openxmlformats.org/officeDocument/2006/bibliography"/>
   </ds:schemaRefs>

</xml_diff>